<commit_message>
Ngày 6 - Họp buổi 6
- Ngày hôm qua nhóm đã thực hiện được các công việc như sau: 
+ Thực hiện code giao diện đã design truy cập hệ thống.
+ Thực hiện xử lý logic chức năng truy cập hệ thống.
+ Thực hiện viết flow of event cho chức năng quản lý thông tin cá nhân
- Ngày hôm nay đã làm được các nội dung sau: 
+ Kiểm tra giao diện và logic của chức năng truy cập hệ thống
+ Thực hiện coding giao diện chức năng quản lý thông tin cá nhân
+ Coding logic cho chức năng quản lý thông tin cá nhân
+ Kiểm tra giao diện, và logic của chức năng quản lý thông tin cá nhân
- Trong quá trình thực hiện nhóm có gặp phải một số khó khăn sau là: 
+ Nhóm gặp một số khó khăn khi code: Vẫn còn khá nhiều lỗi xảy ra trong khi code và chưa tìm ra giải pháp.
</commit_message>
<xml_diff>
--- a/DAILY_COMMIT.docx
+++ b/DAILY_COMMIT.docx
@@ -13939,6 +13939,7 @@
       <w:r>
         <w:rPr>
           <w:rFonts w:ascii="Times New Roman" w:hAnsi="Times New Roman" w:cs="Times New Roman"/>
+          <w:noProof/>
           <w:sz w:val="26"/>
           <w:szCs w:val="26"/>
         </w:rPr>
@@ -13992,6 +13993,7 @@
       <w:r>
         <w:rPr>
           <w:rFonts w:ascii="Times New Roman" w:hAnsi="Times New Roman" w:cs="Times New Roman"/>
+          <w:noProof/>
           <w:sz w:val="26"/>
           <w:szCs w:val="26"/>
         </w:rPr>
@@ -14042,6 +14044,7 @@
       <w:r>
         <w:rPr>
           <w:b/>
+          <w:noProof/>
         </w:rPr>
         <w:lastRenderedPageBreak/>
         <w:drawing>
@@ -14110,6 +14113,7 @@
       <w:r>
         <w:rPr>
           <w:b/>
+          <w:noProof/>
         </w:rPr>
         <w:drawing>
           <wp:inline distT="0" distB="0" distL="0" distR="0" wp14:anchorId="08BAF689" wp14:editId="4C7C336F">
@@ -14158,6 +14162,7 @@
       <w:r>
         <w:rPr>
           <w:b/>
+          <w:noProof/>
         </w:rPr>
         <w:lastRenderedPageBreak/>
         <w:drawing>
@@ -14862,6 +14867,4178 @@
         <w:jc w:val="center"/>
         <w:rPr>
           <w:b/>
+        </w:rPr>
+      </w:pPr>
+    </w:p>
+    <w:p>
+      <w:pPr>
+        <w:pStyle w:val="Heading1"/>
+        <w:rPr>
+          <w:rFonts w:ascii="Times New Roman" w:hAnsi="Times New Roman" w:cs="Times New Roman"/>
+          <w:b/>
+          <w:color w:val="auto"/>
+          <w:sz w:val="26"/>
+          <w:szCs w:val="26"/>
+        </w:rPr>
+      </w:pPr>
+      <w:r>
+        <w:rPr>
+          <w:rFonts w:ascii="Times New Roman" w:hAnsi="Times New Roman" w:cs="Times New Roman"/>
+          <w:b/>
+          <w:color w:val="auto"/>
+          <w:sz w:val="26"/>
+          <w:szCs w:val="26"/>
+        </w:rPr>
+        <w:t>Ngày 6</w:t>
+      </w:r>
+      <w:r>
+        <w:rPr>
+          <w:rFonts w:ascii="Times New Roman" w:hAnsi="Times New Roman" w:cs="Times New Roman"/>
+          <w:b/>
+          <w:color w:val="auto"/>
+          <w:sz w:val="26"/>
+          <w:szCs w:val="26"/>
+        </w:rPr>
+        <w:t>. Thực hiện họp ngày</w:t>
+      </w:r>
+      <w:r>
+        <w:rPr>
+          <w:rFonts w:ascii="Times New Roman" w:hAnsi="Times New Roman" w:cs="Times New Roman"/>
+          <w:b/>
+          <w:color w:val="auto"/>
+          <w:sz w:val="26"/>
+          <w:szCs w:val="26"/>
+        </w:rPr>
+        <w:t xml:space="preserve"> 6</w:t>
+      </w:r>
+    </w:p>
+    <w:tbl>
+      <w:tblPr>
+        <w:tblStyle w:val="TableGrid"/>
+        <w:tblW w:w="0" w:type="auto"/>
+        <w:tblLook w:val="04A0" w:firstRow="1" w:lastRow="0" w:firstColumn="1" w:lastColumn="0" w:noHBand="0" w:noVBand="1"/>
+      </w:tblPr>
+      <w:tblGrid>
+        <w:gridCol w:w="830"/>
+        <w:gridCol w:w="1235"/>
+        <w:gridCol w:w="1170"/>
+        <w:gridCol w:w="1890"/>
+        <w:gridCol w:w="630"/>
+        <w:gridCol w:w="630"/>
+        <w:gridCol w:w="630"/>
+        <w:gridCol w:w="540"/>
+        <w:gridCol w:w="540"/>
+        <w:gridCol w:w="630"/>
+        <w:gridCol w:w="625"/>
+      </w:tblGrid>
+      <w:tr>
+        <w:trPr>
+          <w:trHeight w:val="404"/>
+        </w:trPr>
+        <w:tc>
+          <w:tcPr>
+            <w:tcW w:w="9350" w:type="dxa"/>
+            <w:gridSpan w:val="11"/>
+          </w:tcPr>
+          <w:p>
+            <w:pPr>
+              <w:spacing w:line="360" w:lineRule="auto"/>
+              <w:rPr>
+                <w:rFonts w:ascii="Times New Roman" w:hAnsi="Times New Roman" w:cs="Times New Roman"/>
+                <w:sz w:val="26"/>
+                <w:szCs w:val="26"/>
+              </w:rPr>
+            </w:pPr>
+          </w:p>
+        </w:tc>
+      </w:tr>
+      <w:tr>
+        <w:tc>
+          <w:tcPr>
+            <w:tcW w:w="830" w:type="dxa"/>
+          </w:tcPr>
+          <w:p>
+            <w:pPr>
+              <w:spacing w:line="360" w:lineRule="auto"/>
+              <w:rPr>
+                <w:rFonts w:ascii="Times New Roman" w:hAnsi="Times New Roman" w:cs="Times New Roman"/>
+                <w:sz w:val="26"/>
+                <w:szCs w:val="26"/>
+              </w:rPr>
+            </w:pPr>
+            <w:r>
+              <w:rPr>
+                <w:rFonts w:ascii="Times New Roman" w:hAnsi="Times New Roman" w:cs="Times New Roman"/>
+                <w:sz w:val="26"/>
+                <w:szCs w:val="26"/>
+              </w:rPr>
+              <w:t>Chức năng</w:t>
+            </w:r>
+          </w:p>
+        </w:tc>
+        <w:tc>
+          <w:tcPr>
+            <w:tcW w:w="1235" w:type="dxa"/>
+          </w:tcPr>
+          <w:p>
+            <w:pPr>
+              <w:spacing w:line="360" w:lineRule="auto"/>
+              <w:rPr>
+                <w:rFonts w:ascii="Times New Roman" w:hAnsi="Times New Roman" w:cs="Times New Roman"/>
+                <w:sz w:val="26"/>
+                <w:szCs w:val="26"/>
+              </w:rPr>
+            </w:pPr>
+            <w:r>
+              <w:rPr>
+                <w:rFonts w:ascii="Times New Roman" w:hAnsi="Times New Roman" w:cs="Times New Roman"/>
+                <w:sz w:val="26"/>
+                <w:szCs w:val="26"/>
+              </w:rPr>
+              <w:t>Các công việc cần thực hiện</w:t>
+            </w:r>
+          </w:p>
+        </w:tc>
+        <w:tc>
+          <w:tcPr>
+            <w:tcW w:w="1170" w:type="dxa"/>
+          </w:tcPr>
+          <w:p>
+            <w:pPr>
+              <w:spacing w:line="360" w:lineRule="auto"/>
+              <w:rPr>
+                <w:rFonts w:ascii="Times New Roman" w:hAnsi="Times New Roman" w:cs="Times New Roman"/>
+                <w:sz w:val="26"/>
+                <w:szCs w:val="26"/>
+              </w:rPr>
+            </w:pPr>
+            <w:r>
+              <w:rPr>
+                <w:rFonts w:ascii="Times New Roman" w:hAnsi="Times New Roman" w:cs="Times New Roman"/>
+                <w:sz w:val="26"/>
+                <w:szCs w:val="26"/>
+              </w:rPr>
+              <w:t>Người thực hiện</w:t>
+            </w:r>
+          </w:p>
+        </w:tc>
+        <w:tc>
+          <w:tcPr>
+            <w:tcW w:w="1890" w:type="dxa"/>
+          </w:tcPr>
+          <w:p>
+            <w:pPr>
+              <w:spacing w:line="360" w:lineRule="auto"/>
+              <w:rPr>
+                <w:rFonts w:ascii="Times New Roman" w:hAnsi="Times New Roman" w:cs="Times New Roman"/>
+                <w:sz w:val="26"/>
+                <w:szCs w:val="26"/>
+              </w:rPr>
+            </w:pPr>
+            <w:r>
+              <w:rPr>
+                <w:rFonts w:ascii="Times New Roman" w:hAnsi="Times New Roman" w:cs="Times New Roman"/>
+                <w:sz w:val="26"/>
+                <w:szCs w:val="26"/>
+              </w:rPr>
+              <w:t>Ước tính khối lượng công việc ban đầu</w:t>
+            </w:r>
+          </w:p>
+        </w:tc>
+        <w:tc>
+          <w:tcPr>
+            <w:tcW w:w="630" w:type="dxa"/>
+          </w:tcPr>
+          <w:p>
+            <w:pPr>
+              <w:spacing w:line="360" w:lineRule="auto"/>
+              <w:rPr>
+                <w:rFonts w:ascii="Times New Roman" w:hAnsi="Times New Roman" w:cs="Times New Roman"/>
+                <w:sz w:val="26"/>
+                <w:szCs w:val="26"/>
+              </w:rPr>
+            </w:pPr>
+            <w:r>
+              <w:rPr>
+                <w:rFonts w:ascii="Times New Roman" w:hAnsi="Times New Roman" w:cs="Times New Roman"/>
+                <w:sz w:val="26"/>
+                <w:szCs w:val="26"/>
+              </w:rPr>
+              <w:t>2</w:t>
+            </w:r>
+          </w:p>
+        </w:tc>
+        <w:tc>
+          <w:tcPr>
+            <w:tcW w:w="630" w:type="dxa"/>
+          </w:tcPr>
+          <w:p>
+            <w:pPr>
+              <w:spacing w:line="360" w:lineRule="auto"/>
+              <w:rPr>
+                <w:rFonts w:ascii="Times New Roman" w:hAnsi="Times New Roman" w:cs="Times New Roman"/>
+                <w:sz w:val="26"/>
+                <w:szCs w:val="26"/>
+              </w:rPr>
+            </w:pPr>
+            <w:r>
+              <w:rPr>
+                <w:rFonts w:ascii="Times New Roman" w:hAnsi="Times New Roman" w:cs="Times New Roman"/>
+                <w:sz w:val="26"/>
+                <w:szCs w:val="26"/>
+              </w:rPr>
+              <w:t>3</w:t>
+            </w:r>
+          </w:p>
+        </w:tc>
+        <w:tc>
+          <w:tcPr>
+            <w:tcW w:w="630" w:type="dxa"/>
+          </w:tcPr>
+          <w:p>
+            <w:pPr>
+              <w:spacing w:line="360" w:lineRule="auto"/>
+              <w:rPr>
+                <w:rFonts w:ascii="Times New Roman" w:hAnsi="Times New Roman" w:cs="Times New Roman"/>
+                <w:sz w:val="26"/>
+                <w:szCs w:val="26"/>
+              </w:rPr>
+            </w:pPr>
+            <w:r>
+              <w:rPr>
+                <w:rFonts w:ascii="Times New Roman" w:hAnsi="Times New Roman" w:cs="Times New Roman"/>
+                <w:sz w:val="26"/>
+                <w:szCs w:val="26"/>
+              </w:rPr>
+              <w:t>4</w:t>
+            </w:r>
+          </w:p>
+        </w:tc>
+        <w:tc>
+          <w:tcPr>
+            <w:tcW w:w="540" w:type="dxa"/>
+          </w:tcPr>
+          <w:p>
+            <w:pPr>
+              <w:spacing w:line="360" w:lineRule="auto"/>
+              <w:rPr>
+                <w:rFonts w:ascii="Times New Roman" w:hAnsi="Times New Roman" w:cs="Times New Roman"/>
+                <w:sz w:val="26"/>
+                <w:szCs w:val="26"/>
+              </w:rPr>
+            </w:pPr>
+            <w:r>
+              <w:rPr>
+                <w:rFonts w:ascii="Times New Roman" w:hAnsi="Times New Roman" w:cs="Times New Roman"/>
+                <w:sz w:val="26"/>
+                <w:szCs w:val="26"/>
+              </w:rPr>
+              <w:t>5</w:t>
+            </w:r>
+          </w:p>
+        </w:tc>
+        <w:tc>
+          <w:tcPr>
+            <w:tcW w:w="540" w:type="dxa"/>
+          </w:tcPr>
+          <w:p>
+            <w:pPr>
+              <w:spacing w:line="360" w:lineRule="auto"/>
+              <w:rPr>
+                <w:rFonts w:ascii="Times New Roman" w:hAnsi="Times New Roman" w:cs="Times New Roman"/>
+                <w:sz w:val="26"/>
+                <w:szCs w:val="26"/>
+              </w:rPr>
+            </w:pPr>
+            <w:r>
+              <w:rPr>
+                <w:rFonts w:ascii="Times New Roman" w:hAnsi="Times New Roman" w:cs="Times New Roman"/>
+                <w:sz w:val="26"/>
+                <w:szCs w:val="26"/>
+              </w:rPr>
+              <w:t>6</w:t>
+            </w:r>
+          </w:p>
+        </w:tc>
+        <w:tc>
+          <w:tcPr>
+            <w:tcW w:w="630" w:type="dxa"/>
+          </w:tcPr>
+          <w:p>
+            <w:pPr>
+              <w:spacing w:line="360" w:lineRule="auto"/>
+              <w:rPr>
+                <w:rFonts w:ascii="Times New Roman" w:hAnsi="Times New Roman" w:cs="Times New Roman"/>
+                <w:sz w:val="26"/>
+                <w:szCs w:val="26"/>
+              </w:rPr>
+            </w:pPr>
+            <w:r>
+              <w:rPr>
+                <w:rFonts w:ascii="Times New Roman" w:hAnsi="Times New Roman" w:cs="Times New Roman"/>
+                <w:sz w:val="26"/>
+                <w:szCs w:val="26"/>
+              </w:rPr>
+              <w:t>7</w:t>
+            </w:r>
+          </w:p>
+        </w:tc>
+        <w:tc>
+          <w:tcPr>
+            <w:tcW w:w="625" w:type="dxa"/>
+          </w:tcPr>
+          <w:p>
+            <w:pPr>
+              <w:spacing w:line="360" w:lineRule="auto"/>
+              <w:rPr>
+                <w:rFonts w:ascii="Times New Roman" w:hAnsi="Times New Roman" w:cs="Times New Roman"/>
+                <w:sz w:val="26"/>
+                <w:szCs w:val="26"/>
+              </w:rPr>
+            </w:pPr>
+            <w:r>
+              <w:rPr>
+                <w:rFonts w:ascii="Times New Roman" w:hAnsi="Times New Roman" w:cs="Times New Roman"/>
+                <w:sz w:val="26"/>
+                <w:szCs w:val="26"/>
+              </w:rPr>
+              <w:t>CN</w:t>
+            </w:r>
+          </w:p>
+        </w:tc>
+      </w:tr>
+      <w:tr>
+        <w:tc>
+          <w:tcPr>
+            <w:tcW w:w="830" w:type="dxa"/>
+            <w:vMerge w:val="restart"/>
+          </w:tcPr>
+          <w:p>
+            <w:pPr>
+              <w:spacing w:line="360" w:lineRule="auto"/>
+              <w:jc w:val="center"/>
+              <w:rPr>
+                <w:rFonts w:ascii="Times New Roman" w:hAnsi="Times New Roman" w:cs="Times New Roman"/>
+                <w:sz w:val="26"/>
+                <w:szCs w:val="26"/>
+              </w:rPr>
+            </w:pPr>
+          </w:p>
+          <w:p>
+            <w:pPr>
+              <w:spacing w:line="360" w:lineRule="auto"/>
+              <w:jc w:val="center"/>
+              <w:rPr>
+                <w:rFonts w:ascii="Times New Roman" w:hAnsi="Times New Roman" w:cs="Times New Roman"/>
+                <w:sz w:val="26"/>
+                <w:szCs w:val="26"/>
+              </w:rPr>
+            </w:pPr>
+          </w:p>
+          <w:p>
+            <w:pPr>
+              <w:spacing w:line="360" w:lineRule="auto"/>
+              <w:jc w:val="center"/>
+              <w:rPr>
+                <w:rFonts w:ascii="Times New Roman" w:hAnsi="Times New Roman" w:cs="Times New Roman"/>
+                <w:sz w:val="26"/>
+                <w:szCs w:val="26"/>
+              </w:rPr>
+            </w:pPr>
+          </w:p>
+          <w:p>
+            <w:pPr>
+              <w:spacing w:line="360" w:lineRule="auto"/>
+              <w:jc w:val="center"/>
+              <w:rPr>
+                <w:rFonts w:ascii="Times New Roman" w:hAnsi="Times New Roman" w:cs="Times New Roman"/>
+                <w:sz w:val="26"/>
+                <w:szCs w:val="26"/>
+              </w:rPr>
+            </w:pPr>
+            <w:r>
+              <w:rPr>
+                <w:rFonts w:ascii="Times New Roman" w:hAnsi="Times New Roman" w:cs="Times New Roman"/>
+                <w:sz w:val="26"/>
+                <w:szCs w:val="26"/>
+              </w:rPr>
+              <w:lastRenderedPageBreak/>
+              <w:t>Truy cập hệ thống</w:t>
+            </w:r>
+          </w:p>
+        </w:tc>
+        <w:tc>
+          <w:tcPr>
+            <w:tcW w:w="1235" w:type="dxa"/>
+            <w:shd w:val="clear" w:color="auto" w:fill="FFFF00"/>
+          </w:tcPr>
+          <w:p>
+            <w:pPr>
+              <w:spacing w:line="360" w:lineRule="auto"/>
+              <w:rPr>
+                <w:rFonts w:ascii="Times New Roman" w:hAnsi="Times New Roman" w:cs="Times New Roman"/>
+                <w:sz w:val="26"/>
+                <w:szCs w:val="26"/>
+              </w:rPr>
+            </w:pPr>
+            <w:r>
+              <w:rPr>
+                <w:rFonts w:ascii="Times New Roman" w:hAnsi="Times New Roman" w:cs="Times New Roman"/>
+                <w:sz w:val="26"/>
+                <w:szCs w:val="26"/>
+              </w:rPr>
+              <w:lastRenderedPageBreak/>
+              <w:t xml:space="preserve"> - Xác định Actor</w:t>
+            </w:r>
+          </w:p>
+        </w:tc>
+        <w:tc>
+          <w:tcPr>
+            <w:tcW w:w="1170" w:type="dxa"/>
+            <w:shd w:val="clear" w:color="auto" w:fill="FFFF00"/>
+          </w:tcPr>
+          <w:p>
+            <w:pPr>
+              <w:spacing w:line="360" w:lineRule="auto"/>
+              <w:rPr>
+                <w:rFonts w:ascii="Times New Roman" w:hAnsi="Times New Roman" w:cs="Times New Roman"/>
+                <w:sz w:val="26"/>
+                <w:szCs w:val="26"/>
+              </w:rPr>
+            </w:pPr>
+            <w:r>
+              <w:rPr>
+                <w:rFonts w:ascii="Times New Roman" w:hAnsi="Times New Roman" w:cs="Times New Roman"/>
+                <w:sz w:val="26"/>
+                <w:szCs w:val="26"/>
+              </w:rPr>
+              <w:t>Trường</w:t>
+            </w:r>
+          </w:p>
+        </w:tc>
+        <w:tc>
+          <w:tcPr>
+            <w:tcW w:w="1890" w:type="dxa"/>
+            <w:shd w:val="clear" w:color="auto" w:fill="FFFF00"/>
+          </w:tcPr>
+          <w:p>
+            <w:pPr>
+              <w:spacing w:line="360" w:lineRule="auto"/>
+              <w:rPr>
+                <w:rFonts w:ascii="Times New Roman" w:hAnsi="Times New Roman" w:cs="Times New Roman"/>
+                <w:sz w:val="26"/>
+                <w:szCs w:val="26"/>
+              </w:rPr>
+            </w:pPr>
+            <w:r>
+              <w:rPr>
+                <w:rFonts w:ascii="Times New Roman" w:hAnsi="Times New Roman" w:cs="Times New Roman"/>
+                <w:sz w:val="26"/>
+                <w:szCs w:val="26"/>
+              </w:rPr>
+              <w:t>1</w:t>
+            </w:r>
+          </w:p>
+        </w:tc>
+        <w:tc>
+          <w:tcPr>
+            <w:tcW w:w="630" w:type="dxa"/>
+            <w:shd w:val="clear" w:color="auto" w:fill="FFFF00"/>
+          </w:tcPr>
+          <w:p>
+            <w:pPr>
+              <w:spacing w:line="360" w:lineRule="auto"/>
+              <w:rPr>
+                <w:rFonts w:ascii="Times New Roman" w:hAnsi="Times New Roman" w:cs="Times New Roman"/>
+                <w:sz w:val="26"/>
+                <w:szCs w:val="26"/>
+              </w:rPr>
+            </w:pPr>
+            <w:r>
+              <w:rPr>
+                <w:rFonts w:ascii="Times New Roman" w:hAnsi="Times New Roman" w:cs="Times New Roman"/>
+                <w:sz w:val="26"/>
+                <w:szCs w:val="26"/>
+              </w:rPr>
+              <w:t>0</w:t>
+            </w:r>
+          </w:p>
+        </w:tc>
+        <w:tc>
+          <w:tcPr>
+            <w:tcW w:w="630" w:type="dxa"/>
+            <w:shd w:val="clear" w:color="auto" w:fill="FFFF00"/>
+          </w:tcPr>
+          <w:p>
+            <w:pPr>
+              <w:spacing w:line="360" w:lineRule="auto"/>
+              <w:rPr>
+                <w:rFonts w:ascii="Times New Roman" w:hAnsi="Times New Roman" w:cs="Times New Roman"/>
+                <w:sz w:val="26"/>
+                <w:szCs w:val="26"/>
+              </w:rPr>
+            </w:pPr>
+            <w:r>
+              <w:rPr>
+                <w:rFonts w:ascii="Times New Roman" w:hAnsi="Times New Roman" w:cs="Times New Roman"/>
+                <w:sz w:val="26"/>
+                <w:szCs w:val="26"/>
+              </w:rPr>
+              <w:t>0</w:t>
+            </w:r>
+          </w:p>
+        </w:tc>
+        <w:tc>
+          <w:tcPr>
+            <w:tcW w:w="630" w:type="dxa"/>
+            <w:shd w:val="clear" w:color="auto" w:fill="FFFF00"/>
+          </w:tcPr>
+          <w:p>
+            <w:pPr>
+              <w:spacing w:line="360" w:lineRule="auto"/>
+              <w:rPr>
+                <w:rFonts w:ascii="Times New Roman" w:hAnsi="Times New Roman" w:cs="Times New Roman"/>
+                <w:sz w:val="26"/>
+                <w:szCs w:val="26"/>
+              </w:rPr>
+            </w:pPr>
+            <w:r>
+              <w:rPr>
+                <w:rFonts w:ascii="Times New Roman" w:hAnsi="Times New Roman" w:cs="Times New Roman"/>
+                <w:sz w:val="26"/>
+                <w:szCs w:val="26"/>
+              </w:rPr>
+              <w:t>1</w:t>
+            </w:r>
+          </w:p>
+        </w:tc>
+        <w:tc>
+          <w:tcPr>
+            <w:tcW w:w="540" w:type="dxa"/>
+          </w:tcPr>
+          <w:p>
+            <w:pPr>
+              <w:spacing w:line="360" w:lineRule="auto"/>
+              <w:rPr>
+                <w:rFonts w:ascii="Times New Roman" w:hAnsi="Times New Roman" w:cs="Times New Roman"/>
+                <w:sz w:val="26"/>
+                <w:szCs w:val="26"/>
+              </w:rPr>
+            </w:pPr>
+            <w:r>
+              <w:rPr>
+                <w:rFonts w:ascii="Times New Roman" w:hAnsi="Times New Roman" w:cs="Times New Roman"/>
+                <w:sz w:val="26"/>
+                <w:szCs w:val="26"/>
+              </w:rPr>
+              <w:t>1</w:t>
+            </w:r>
+          </w:p>
+        </w:tc>
+        <w:tc>
+          <w:tcPr>
+            <w:tcW w:w="540" w:type="dxa"/>
+          </w:tcPr>
+          <w:p>
+            <w:pPr>
+              <w:spacing w:line="360" w:lineRule="auto"/>
+              <w:rPr>
+                <w:rFonts w:ascii="Times New Roman" w:hAnsi="Times New Roman" w:cs="Times New Roman"/>
+                <w:sz w:val="26"/>
+                <w:szCs w:val="26"/>
+              </w:rPr>
+            </w:pPr>
+            <w:r>
+              <w:rPr>
+                <w:rFonts w:ascii="Times New Roman" w:hAnsi="Times New Roman" w:cs="Times New Roman"/>
+                <w:sz w:val="26"/>
+                <w:szCs w:val="26"/>
+              </w:rPr>
+              <w:t>1</w:t>
+            </w:r>
+          </w:p>
+        </w:tc>
+        <w:tc>
+          <w:tcPr>
+            <w:tcW w:w="630" w:type="dxa"/>
+          </w:tcPr>
+          <w:p>
+            <w:pPr>
+              <w:spacing w:line="360" w:lineRule="auto"/>
+              <w:rPr>
+                <w:rFonts w:ascii="Times New Roman" w:hAnsi="Times New Roman" w:cs="Times New Roman"/>
+                <w:sz w:val="26"/>
+                <w:szCs w:val="26"/>
+              </w:rPr>
+            </w:pPr>
+            <w:r>
+              <w:rPr>
+                <w:rFonts w:ascii="Times New Roman" w:hAnsi="Times New Roman" w:cs="Times New Roman"/>
+                <w:sz w:val="26"/>
+                <w:szCs w:val="26"/>
+              </w:rPr>
+              <w:t>1</w:t>
+            </w:r>
+          </w:p>
+        </w:tc>
+        <w:tc>
+          <w:tcPr>
+            <w:tcW w:w="625" w:type="dxa"/>
+          </w:tcPr>
+          <w:p>
+            <w:pPr>
+              <w:spacing w:line="360" w:lineRule="auto"/>
+              <w:rPr>
+                <w:rFonts w:ascii="Times New Roman" w:hAnsi="Times New Roman" w:cs="Times New Roman"/>
+                <w:sz w:val="26"/>
+                <w:szCs w:val="26"/>
+              </w:rPr>
+            </w:pPr>
+          </w:p>
+        </w:tc>
+      </w:tr>
+      <w:tr>
+        <w:tc>
+          <w:tcPr>
+            <w:tcW w:w="830" w:type="dxa"/>
+            <w:vMerge/>
+          </w:tcPr>
+          <w:p>
+            <w:pPr>
+              <w:spacing w:line="360" w:lineRule="auto"/>
+              <w:rPr>
+                <w:rFonts w:ascii="Times New Roman" w:hAnsi="Times New Roman" w:cs="Times New Roman"/>
+                <w:sz w:val="26"/>
+                <w:szCs w:val="26"/>
+              </w:rPr>
+            </w:pPr>
+          </w:p>
+        </w:tc>
+        <w:tc>
+          <w:tcPr>
+            <w:tcW w:w="1235" w:type="dxa"/>
+            <w:shd w:val="clear" w:color="auto" w:fill="FFFF00"/>
+          </w:tcPr>
+          <w:p>
+            <w:pPr>
+              <w:spacing w:line="360" w:lineRule="auto"/>
+              <w:rPr>
+                <w:rFonts w:ascii="Times New Roman" w:hAnsi="Times New Roman" w:cs="Times New Roman"/>
+                <w:sz w:val="26"/>
+                <w:szCs w:val="26"/>
+              </w:rPr>
+            </w:pPr>
+            <w:r>
+              <w:rPr>
+                <w:rFonts w:ascii="Times New Roman" w:hAnsi="Times New Roman" w:cs="Times New Roman"/>
+                <w:sz w:val="26"/>
+                <w:szCs w:val="26"/>
+              </w:rPr>
+              <w:t xml:space="preserve">- Lược đồ Use-case </w:t>
+            </w:r>
+          </w:p>
+        </w:tc>
+        <w:tc>
+          <w:tcPr>
+            <w:tcW w:w="1170" w:type="dxa"/>
+            <w:shd w:val="clear" w:color="auto" w:fill="FFFF00"/>
+          </w:tcPr>
+          <w:p>
+            <w:pPr>
+              <w:spacing w:line="360" w:lineRule="auto"/>
+              <w:rPr>
+                <w:rFonts w:ascii="Times New Roman" w:hAnsi="Times New Roman" w:cs="Times New Roman"/>
+                <w:sz w:val="26"/>
+                <w:szCs w:val="26"/>
+              </w:rPr>
+            </w:pPr>
+            <w:r>
+              <w:rPr>
+                <w:rFonts w:ascii="Times New Roman" w:hAnsi="Times New Roman" w:cs="Times New Roman"/>
+                <w:sz w:val="26"/>
+                <w:szCs w:val="26"/>
+              </w:rPr>
+              <w:t>Duy</w:t>
+            </w:r>
+          </w:p>
+        </w:tc>
+        <w:tc>
+          <w:tcPr>
+            <w:tcW w:w="1890" w:type="dxa"/>
+            <w:shd w:val="clear" w:color="auto" w:fill="FFFF00"/>
+          </w:tcPr>
+          <w:p>
+            <w:pPr>
+              <w:spacing w:line="360" w:lineRule="auto"/>
+              <w:rPr>
+                <w:rFonts w:ascii="Times New Roman" w:hAnsi="Times New Roman" w:cs="Times New Roman"/>
+                <w:sz w:val="26"/>
+                <w:szCs w:val="26"/>
+              </w:rPr>
+            </w:pPr>
+            <w:r>
+              <w:rPr>
+                <w:rFonts w:ascii="Times New Roman" w:hAnsi="Times New Roman" w:cs="Times New Roman"/>
+                <w:sz w:val="26"/>
+                <w:szCs w:val="26"/>
+              </w:rPr>
+              <w:t>2(Login, logout)</w:t>
+            </w:r>
+          </w:p>
+        </w:tc>
+        <w:tc>
+          <w:tcPr>
+            <w:tcW w:w="630" w:type="dxa"/>
+            <w:shd w:val="clear" w:color="auto" w:fill="FFFF00"/>
+          </w:tcPr>
+          <w:p>
+            <w:pPr>
+              <w:spacing w:line="360" w:lineRule="auto"/>
+              <w:rPr>
+                <w:rFonts w:ascii="Times New Roman" w:hAnsi="Times New Roman" w:cs="Times New Roman"/>
+                <w:sz w:val="26"/>
+                <w:szCs w:val="26"/>
+              </w:rPr>
+            </w:pPr>
+            <w:r>
+              <w:rPr>
+                <w:rFonts w:ascii="Times New Roman" w:hAnsi="Times New Roman" w:cs="Times New Roman"/>
+                <w:sz w:val="26"/>
+                <w:szCs w:val="26"/>
+              </w:rPr>
+              <w:t>0</w:t>
+            </w:r>
+          </w:p>
+        </w:tc>
+        <w:tc>
+          <w:tcPr>
+            <w:tcW w:w="630" w:type="dxa"/>
+            <w:shd w:val="clear" w:color="auto" w:fill="FFFF00"/>
+          </w:tcPr>
+          <w:p>
+            <w:pPr>
+              <w:spacing w:line="360" w:lineRule="auto"/>
+              <w:rPr>
+                <w:rFonts w:ascii="Times New Roman" w:hAnsi="Times New Roman" w:cs="Times New Roman"/>
+                <w:sz w:val="26"/>
+                <w:szCs w:val="26"/>
+              </w:rPr>
+            </w:pPr>
+            <w:r>
+              <w:rPr>
+                <w:rFonts w:ascii="Times New Roman" w:hAnsi="Times New Roman" w:cs="Times New Roman"/>
+                <w:sz w:val="26"/>
+                <w:szCs w:val="26"/>
+              </w:rPr>
+              <w:t>0</w:t>
+            </w:r>
+          </w:p>
+        </w:tc>
+        <w:tc>
+          <w:tcPr>
+            <w:tcW w:w="630" w:type="dxa"/>
+            <w:shd w:val="clear" w:color="auto" w:fill="FFFF00"/>
+          </w:tcPr>
+          <w:p>
+            <w:pPr>
+              <w:spacing w:line="360" w:lineRule="auto"/>
+              <w:rPr>
+                <w:rFonts w:ascii="Times New Roman" w:hAnsi="Times New Roman" w:cs="Times New Roman"/>
+                <w:sz w:val="26"/>
+                <w:szCs w:val="26"/>
+              </w:rPr>
+            </w:pPr>
+            <w:r>
+              <w:rPr>
+                <w:rFonts w:ascii="Times New Roman" w:hAnsi="Times New Roman" w:cs="Times New Roman"/>
+                <w:sz w:val="26"/>
+                <w:szCs w:val="26"/>
+              </w:rPr>
+              <w:t>2</w:t>
+            </w:r>
+          </w:p>
+        </w:tc>
+        <w:tc>
+          <w:tcPr>
+            <w:tcW w:w="540" w:type="dxa"/>
+          </w:tcPr>
+          <w:p>
+            <w:pPr>
+              <w:spacing w:line="360" w:lineRule="auto"/>
+              <w:rPr>
+                <w:rFonts w:ascii="Times New Roman" w:hAnsi="Times New Roman" w:cs="Times New Roman"/>
+                <w:sz w:val="26"/>
+                <w:szCs w:val="26"/>
+              </w:rPr>
+            </w:pPr>
+            <w:r>
+              <w:rPr>
+                <w:rFonts w:ascii="Times New Roman" w:hAnsi="Times New Roman" w:cs="Times New Roman"/>
+                <w:sz w:val="26"/>
+                <w:szCs w:val="26"/>
+              </w:rPr>
+              <w:t>2</w:t>
+            </w:r>
+          </w:p>
+        </w:tc>
+        <w:tc>
+          <w:tcPr>
+            <w:tcW w:w="540" w:type="dxa"/>
+          </w:tcPr>
+          <w:p>
+            <w:pPr>
+              <w:spacing w:line="360" w:lineRule="auto"/>
+              <w:rPr>
+                <w:rFonts w:ascii="Times New Roman" w:hAnsi="Times New Roman" w:cs="Times New Roman"/>
+                <w:sz w:val="26"/>
+                <w:szCs w:val="26"/>
+              </w:rPr>
+            </w:pPr>
+            <w:r>
+              <w:rPr>
+                <w:rFonts w:ascii="Times New Roman" w:hAnsi="Times New Roman" w:cs="Times New Roman"/>
+                <w:sz w:val="26"/>
+                <w:szCs w:val="26"/>
+              </w:rPr>
+              <w:t>2</w:t>
+            </w:r>
+          </w:p>
+        </w:tc>
+        <w:tc>
+          <w:tcPr>
+            <w:tcW w:w="630" w:type="dxa"/>
+          </w:tcPr>
+          <w:p>
+            <w:pPr>
+              <w:spacing w:line="360" w:lineRule="auto"/>
+              <w:rPr>
+                <w:rFonts w:ascii="Times New Roman" w:hAnsi="Times New Roman" w:cs="Times New Roman"/>
+                <w:sz w:val="26"/>
+                <w:szCs w:val="26"/>
+              </w:rPr>
+            </w:pPr>
+            <w:r>
+              <w:rPr>
+                <w:rFonts w:ascii="Times New Roman" w:hAnsi="Times New Roman" w:cs="Times New Roman"/>
+                <w:sz w:val="26"/>
+                <w:szCs w:val="26"/>
+              </w:rPr>
+              <w:t>2</w:t>
+            </w:r>
+          </w:p>
+        </w:tc>
+        <w:tc>
+          <w:tcPr>
+            <w:tcW w:w="625" w:type="dxa"/>
+          </w:tcPr>
+          <w:p>
+            <w:pPr>
+              <w:spacing w:line="360" w:lineRule="auto"/>
+              <w:rPr>
+                <w:rFonts w:ascii="Times New Roman" w:hAnsi="Times New Roman" w:cs="Times New Roman"/>
+                <w:sz w:val="26"/>
+                <w:szCs w:val="26"/>
+              </w:rPr>
+            </w:pPr>
+          </w:p>
+        </w:tc>
+      </w:tr>
+      <w:tr>
+        <w:tc>
+          <w:tcPr>
+            <w:tcW w:w="830" w:type="dxa"/>
+            <w:vMerge/>
+          </w:tcPr>
+          <w:p>
+            <w:pPr>
+              <w:spacing w:line="360" w:lineRule="auto"/>
+              <w:rPr>
+                <w:rFonts w:ascii="Times New Roman" w:hAnsi="Times New Roman" w:cs="Times New Roman"/>
+                <w:sz w:val="26"/>
+                <w:szCs w:val="26"/>
+              </w:rPr>
+            </w:pPr>
+          </w:p>
+        </w:tc>
+        <w:tc>
+          <w:tcPr>
+            <w:tcW w:w="1235" w:type="dxa"/>
+            <w:shd w:val="clear" w:color="auto" w:fill="E7E6E6" w:themeFill="background2"/>
+          </w:tcPr>
+          <w:p>
+            <w:pPr>
+              <w:spacing w:line="360" w:lineRule="auto"/>
+              <w:rPr>
+                <w:rFonts w:ascii="Times New Roman" w:hAnsi="Times New Roman" w:cs="Times New Roman"/>
+                <w:sz w:val="26"/>
+                <w:szCs w:val="26"/>
+              </w:rPr>
+            </w:pPr>
+            <w:r>
+              <w:rPr>
+                <w:rFonts w:ascii="Times New Roman" w:hAnsi="Times New Roman" w:cs="Times New Roman"/>
+                <w:sz w:val="26"/>
+                <w:szCs w:val="26"/>
+              </w:rPr>
+              <w:t>- Flow-of-event</w:t>
+            </w:r>
+          </w:p>
+        </w:tc>
+        <w:tc>
+          <w:tcPr>
+            <w:tcW w:w="1170" w:type="dxa"/>
+            <w:shd w:val="clear" w:color="auto" w:fill="E7E6E6" w:themeFill="background2"/>
+          </w:tcPr>
+          <w:p>
+            <w:pPr>
+              <w:spacing w:line="360" w:lineRule="auto"/>
+              <w:rPr>
+                <w:rFonts w:ascii="Times New Roman" w:hAnsi="Times New Roman" w:cs="Times New Roman"/>
+                <w:sz w:val="26"/>
+                <w:szCs w:val="26"/>
+              </w:rPr>
+            </w:pPr>
+            <w:r>
+              <w:rPr>
+                <w:rFonts w:ascii="Times New Roman" w:hAnsi="Times New Roman" w:cs="Times New Roman"/>
+                <w:sz w:val="26"/>
+                <w:szCs w:val="26"/>
+              </w:rPr>
+              <w:t>Tuấn</w:t>
+            </w:r>
+          </w:p>
+        </w:tc>
+        <w:tc>
+          <w:tcPr>
+            <w:tcW w:w="1890" w:type="dxa"/>
+            <w:shd w:val="clear" w:color="auto" w:fill="E7E6E6" w:themeFill="background2"/>
+          </w:tcPr>
+          <w:p>
+            <w:pPr>
+              <w:spacing w:line="360" w:lineRule="auto"/>
+              <w:rPr>
+                <w:rFonts w:ascii="Times New Roman" w:hAnsi="Times New Roman" w:cs="Times New Roman"/>
+                <w:sz w:val="26"/>
+                <w:szCs w:val="26"/>
+              </w:rPr>
+            </w:pPr>
+            <w:r>
+              <w:rPr>
+                <w:rFonts w:ascii="Times New Roman" w:hAnsi="Times New Roman" w:cs="Times New Roman"/>
+                <w:sz w:val="26"/>
+                <w:szCs w:val="26"/>
+              </w:rPr>
+              <w:t>2</w:t>
+            </w:r>
+          </w:p>
+        </w:tc>
+        <w:tc>
+          <w:tcPr>
+            <w:tcW w:w="630" w:type="dxa"/>
+            <w:shd w:val="clear" w:color="auto" w:fill="E7E6E6" w:themeFill="background2"/>
+          </w:tcPr>
+          <w:p>
+            <w:pPr>
+              <w:spacing w:line="360" w:lineRule="auto"/>
+              <w:rPr>
+                <w:rFonts w:ascii="Times New Roman" w:hAnsi="Times New Roman" w:cs="Times New Roman"/>
+                <w:sz w:val="26"/>
+                <w:szCs w:val="26"/>
+              </w:rPr>
+            </w:pPr>
+            <w:r>
+              <w:rPr>
+                <w:rFonts w:ascii="Times New Roman" w:hAnsi="Times New Roman" w:cs="Times New Roman"/>
+                <w:sz w:val="26"/>
+                <w:szCs w:val="26"/>
+              </w:rPr>
+              <w:t>0</w:t>
+            </w:r>
+          </w:p>
+        </w:tc>
+        <w:tc>
+          <w:tcPr>
+            <w:tcW w:w="630" w:type="dxa"/>
+            <w:shd w:val="clear" w:color="auto" w:fill="E7E6E6" w:themeFill="background2"/>
+          </w:tcPr>
+          <w:p>
+            <w:pPr>
+              <w:spacing w:line="360" w:lineRule="auto"/>
+              <w:rPr>
+                <w:rFonts w:ascii="Times New Roman" w:hAnsi="Times New Roman" w:cs="Times New Roman"/>
+                <w:sz w:val="26"/>
+                <w:szCs w:val="26"/>
+              </w:rPr>
+            </w:pPr>
+            <w:r>
+              <w:rPr>
+                <w:rFonts w:ascii="Times New Roman" w:hAnsi="Times New Roman" w:cs="Times New Roman"/>
+                <w:sz w:val="26"/>
+                <w:szCs w:val="26"/>
+              </w:rPr>
+              <w:t>0</w:t>
+            </w:r>
+          </w:p>
+        </w:tc>
+        <w:tc>
+          <w:tcPr>
+            <w:tcW w:w="630" w:type="dxa"/>
+            <w:shd w:val="clear" w:color="auto" w:fill="E7E6E6" w:themeFill="background2"/>
+          </w:tcPr>
+          <w:p>
+            <w:pPr>
+              <w:spacing w:line="360" w:lineRule="auto"/>
+              <w:rPr>
+                <w:rFonts w:ascii="Times New Roman" w:hAnsi="Times New Roman" w:cs="Times New Roman"/>
+                <w:sz w:val="26"/>
+                <w:szCs w:val="26"/>
+              </w:rPr>
+            </w:pPr>
+            <w:r>
+              <w:rPr>
+                <w:rFonts w:ascii="Times New Roman" w:hAnsi="Times New Roman" w:cs="Times New Roman"/>
+                <w:sz w:val="26"/>
+                <w:szCs w:val="26"/>
+              </w:rPr>
+              <w:t>0</w:t>
+            </w:r>
+          </w:p>
+        </w:tc>
+        <w:tc>
+          <w:tcPr>
+            <w:tcW w:w="540" w:type="dxa"/>
+            <w:shd w:val="clear" w:color="auto" w:fill="E7E6E6" w:themeFill="background2"/>
+          </w:tcPr>
+          <w:p>
+            <w:pPr>
+              <w:spacing w:line="360" w:lineRule="auto"/>
+              <w:rPr>
+                <w:rFonts w:ascii="Times New Roman" w:hAnsi="Times New Roman" w:cs="Times New Roman"/>
+                <w:sz w:val="26"/>
+                <w:szCs w:val="26"/>
+              </w:rPr>
+            </w:pPr>
+            <w:r>
+              <w:rPr>
+                <w:rFonts w:ascii="Times New Roman" w:hAnsi="Times New Roman" w:cs="Times New Roman"/>
+                <w:sz w:val="26"/>
+                <w:szCs w:val="26"/>
+              </w:rPr>
+              <w:t>2</w:t>
+            </w:r>
+          </w:p>
+        </w:tc>
+        <w:tc>
+          <w:tcPr>
+            <w:tcW w:w="540" w:type="dxa"/>
+          </w:tcPr>
+          <w:p>
+            <w:pPr>
+              <w:spacing w:line="360" w:lineRule="auto"/>
+              <w:rPr>
+                <w:rFonts w:ascii="Times New Roman" w:hAnsi="Times New Roman" w:cs="Times New Roman"/>
+                <w:sz w:val="26"/>
+                <w:szCs w:val="26"/>
+              </w:rPr>
+            </w:pPr>
+            <w:r>
+              <w:rPr>
+                <w:rFonts w:ascii="Times New Roman" w:hAnsi="Times New Roman" w:cs="Times New Roman"/>
+                <w:sz w:val="26"/>
+                <w:szCs w:val="26"/>
+              </w:rPr>
+              <w:t>2</w:t>
+            </w:r>
+          </w:p>
+        </w:tc>
+        <w:tc>
+          <w:tcPr>
+            <w:tcW w:w="630" w:type="dxa"/>
+          </w:tcPr>
+          <w:p>
+            <w:pPr>
+              <w:spacing w:line="360" w:lineRule="auto"/>
+              <w:rPr>
+                <w:rFonts w:ascii="Times New Roman" w:hAnsi="Times New Roman" w:cs="Times New Roman"/>
+                <w:sz w:val="26"/>
+                <w:szCs w:val="26"/>
+              </w:rPr>
+            </w:pPr>
+            <w:r>
+              <w:rPr>
+                <w:rFonts w:ascii="Times New Roman" w:hAnsi="Times New Roman" w:cs="Times New Roman"/>
+                <w:sz w:val="26"/>
+                <w:szCs w:val="26"/>
+              </w:rPr>
+              <w:t>2</w:t>
+            </w:r>
+          </w:p>
+        </w:tc>
+        <w:tc>
+          <w:tcPr>
+            <w:tcW w:w="625" w:type="dxa"/>
+          </w:tcPr>
+          <w:p>
+            <w:pPr>
+              <w:spacing w:line="360" w:lineRule="auto"/>
+              <w:rPr>
+                <w:rFonts w:ascii="Times New Roman" w:hAnsi="Times New Roman" w:cs="Times New Roman"/>
+                <w:sz w:val="26"/>
+                <w:szCs w:val="26"/>
+              </w:rPr>
+            </w:pPr>
+          </w:p>
+        </w:tc>
+      </w:tr>
+      <w:tr>
+        <w:tc>
+          <w:tcPr>
+            <w:tcW w:w="830" w:type="dxa"/>
+            <w:vMerge/>
+          </w:tcPr>
+          <w:p>
+            <w:pPr>
+              <w:spacing w:line="360" w:lineRule="auto"/>
+              <w:rPr>
+                <w:rFonts w:ascii="Times New Roman" w:hAnsi="Times New Roman" w:cs="Times New Roman"/>
+                <w:sz w:val="26"/>
+                <w:szCs w:val="26"/>
+              </w:rPr>
+            </w:pPr>
+          </w:p>
+        </w:tc>
+        <w:tc>
+          <w:tcPr>
+            <w:tcW w:w="1235" w:type="dxa"/>
+            <w:shd w:val="clear" w:color="auto" w:fill="E7E6E6" w:themeFill="background2"/>
+          </w:tcPr>
+          <w:p>
+            <w:pPr>
+              <w:spacing w:line="360" w:lineRule="auto"/>
+              <w:rPr>
+                <w:rFonts w:ascii="Times New Roman" w:hAnsi="Times New Roman" w:cs="Times New Roman"/>
+                <w:sz w:val="26"/>
+                <w:szCs w:val="26"/>
+              </w:rPr>
+            </w:pPr>
+            <w:r>
+              <w:rPr>
+                <w:rFonts w:ascii="Times New Roman" w:hAnsi="Times New Roman" w:cs="Times New Roman"/>
+                <w:sz w:val="26"/>
+                <w:szCs w:val="26"/>
+              </w:rPr>
+              <w:t>- Design giao diện (UI)</w:t>
+            </w:r>
+          </w:p>
+        </w:tc>
+        <w:tc>
+          <w:tcPr>
+            <w:tcW w:w="1170" w:type="dxa"/>
+            <w:shd w:val="clear" w:color="auto" w:fill="E7E6E6" w:themeFill="background2"/>
+          </w:tcPr>
+          <w:p>
+            <w:pPr>
+              <w:spacing w:line="360" w:lineRule="auto"/>
+              <w:rPr>
+                <w:rFonts w:ascii="Times New Roman" w:hAnsi="Times New Roman" w:cs="Times New Roman"/>
+                <w:sz w:val="26"/>
+                <w:szCs w:val="26"/>
+              </w:rPr>
+            </w:pPr>
+            <w:r>
+              <w:rPr>
+                <w:rFonts w:ascii="Times New Roman" w:hAnsi="Times New Roman" w:cs="Times New Roman"/>
+                <w:sz w:val="26"/>
+                <w:szCs w:val="26"/>
+              </w:rPr>
+              <w:t>Tuấn</w:t>
+            </w:r>
+          </w:p>
+        </w:tc>
+        <w:tc>
+          <w:tcPr>
+            <w:tcW w:w="1890" w:type="dxa"/>
+            <w:shd w:val="clear" w:color="auto" w:fill="E7E6E6" w:themeFill="background2"/>
+          </w:tcPr>
+          <w:p>
+            <w:pPr>
+              <w:spacing w:line="360" w:lineRule="auto"/>
+              <w:rPr>
+                <w:rFonts w:ascii="Times New Roman" w:hAnsi="Times New Roman" w:cs="Times New Roman"/>
+                <w:sz w:val="26"/>
+                <w:szCs w:val="26"/>
+              </w:rPr>
+            </w:pPr>
+            <w:r>
+              <w:rPr>
+                <w:rFonts w:ascii="Times New Roman" w:hAnsi="Times New Roman" w:cs="Times New Roman"/>
+                <w:sz w:val="26"/>
+                <w:szCs w:val="26"/>
+              </w:rPr>
+              <w:t>2</w:t>
+            </w:r>
+          </w:p>
+        </w:tc>
+        <w:tc>
+          <w:tcPr>
+            <w:tcW w:w="630" w:type="dxa"/>
+            <w:shd w:val="clear" w:color="auto" w:fill="E7E6E6" w:themeFill="background2"/>
+          </w:tcPr>
+          <w:p>
+            <w:pPr>
+              <w:spacing w:line="360" w:lineRule="auto"/>
+              <w:rPr>
+                <w:rFonts w:ascii="Times New Roman" w:hAnsi="Times New Roman" w:cs="Times New Roman"/>
+                <w:sz w:val="26"/>
+                <w:szCs w:val="26"/>
+              </w:rPr>
+            </w:pPr>
+            <w:r>
+              <w:rPr>
+                <w:rFonts w:ascii="Times New Roman" w:hAnsi="Times New Roman" w:cs="Times New Roman"/>
+                <w:sz w:val="26"/>
+                <w:szCs w:val="26"/>
+              </w:rPr>
+              <w:t>0</w:t>
+            </w:r>
+          </w:p>
+        </w:tc>
+        <w:tc>
+          <w:tcPr>
+            <w:tcW w:w="630" w:type="dxa"/>
+            <w:shd w:val="clear" w:color="auto" w:fill="E7E6E6" w:themeFill="background2"/>
+          </w:tcPr>
+          <w:p>
+            <w:pPr>
+              <w:spacing w:line="360" w:lineRule="auto"/>
+              <w:rPr>
+                <w:rFonts w:ascii="Times New Roman" w:hAnsi="Times New Roman" w:cs="Times New Roman"/>
+                <w:sz w:val="26"/>
+                <w:szCs w:val="26"/>
+              </w:rPr>
+            </w:pPr>
+            <w:r>
+              <w:rPr>
+                <w:rFonts w:ascii="Times New Roman" w:hAnsi="Times New Roman" w:cs="Times New Roman"/>
+                <w:sz w:val="26"/>
+                <w:szCs w:val="26"/>
+              </w:rPr>
+              <w:t>0</w:t>
+            </w:r>
+          </w:p>
+        </w:tc>
+        <w:tc>
+          <w:tcPr>
+            <w:tcW w:w="630" w:type="dxa"/>
+            <w:shd w:val="clear" w:color="auto" w:fill="E7E6E6" w:themeFill="background2"/>
+          </w:tcPr>
+          <w:p>
+            <w:pPr>
+              <w:spacing w:line="360" w:lineRule="auto"/>
+              <w:rPr>
+                <w:rFonts w:ascii="Times New Roman" w:hAnsi="Times New Roman" w:cs="Times New Roman"/>
+                <w:sz w:val="26"/>
+                <w:szCs w:val="26"/>
+              </w:rPr>
+            </w:pPr>
+            <w:r>
+              <w:rPr>
+                <w:rFonts w:ascii="Times New Roman" w:hAnsi="Times New Roman" w:cs="Times New Roman"/>
+                <w:sz w:val="26"/>
+                <w:szCs w:val="26"/>
+              </w:rPr>
+              <w:t>0</w:t>
+            </w:r>
+          </w:p>
+        </w:tc>
+        <w:tc>
+          <w:tcPr>
+            <w:tcW w:w="540" w:type="dxa"/>
+            <w:shd w:val="clear" w:color="auto" w:fill="E7E6E6" w:themeFill="background2"/>
+          </w:tcPr>
+          <w:p>
+            <w:pPr>
+              <w:spacing w:line="360" w:lineRule="auto"/>
+              <w:rPr>
+                <w:rFonts w:ascii="Times New Roman" w:hAnsi="Times New Roman" w:cs="Times New Roman"/>
+                <w:sz w:val="26"/>
+                <w:szCs w:val="26"/>
+              </w:rPr>
+            </w:pPr>
+            <w:r>
+              <w:rPr>
+                <w:rFonts w:ascii="Times New Roman" w:hAnsi="Times New Roman" w:cs="Times New Roman"/>
+                <w:sz w:val="26"/>
+                <w:szCs w:val="26"/>
+              </w:rPr>
+              <w:t>2</w:t>
+            </w:r>
+          </w:p>
+        </w:tc>
+        <w:tc>
+          <w:tcPr>
+            <w:tcW w:w="540" w:type="dxa"/>
+          </w:tcPr>
+          <w:p>
+            <w:pPr>
+              <w:spacing w:line="360" w:lineRule="auto"/>
+              <w:rPr>
+                <w:rFonts w:ascii="Times New Roman" w:hAnsi="Times New Roman" w:cs="Times New Roman"/>
+                <w:sz w:val="26"/>
+                <w:szCs w:val="26"/>
+              </w:rPr>
+            </w:pPr>
+            <w:r>
+              <w:rPr>
+                <w:rFonts w:ascii="Times New Roman" w:hAnsi="Times New Roman" w:cs="Times New Roman"/>
+                <w:sz w:val="26"/>
+                <w:szCs w:val="26"/>
+              </w:rPr>
+              <w:t>2</w:t>
+            </w:r>
+          </w:p>
+        </w:tc>
+        <w:tc>
+          <w:tcPr>
+            <w:tcW w:w="630" w:type="dxa"/>
+          </w:tcPr>
+          <w:p>
+            <w:pPr>
+              <w:spacing w:line="360" w:lineRule="auto"/>
+              <w:rPr>
+                <w:rFonts w:ascii="Times New Roman" w:hAnsi="Times New Roman" w:cs="Times New Roman"/>
+                <w:sz w:val="26"/>
+                <w:szCs w:val="26"/>
+              </w:rPr>
+            </w:pPr>
+            <w:r>
+              <w:rPr>
+                <w:rFonts w:ascii="Times New Roman" w:hAnsi="Times New Roman" w:cs="Times New Roman"/>
+                <w:sz w:val="26"/>
+                <w:szCs w:val="26"/>
+              </w:rPr>
+              <w:t>2</w:t>
+            </w:r>
+          </w:p>
+        </w:tc>
+        <w:tc>
+          <w:tcPr>
+            <w:tcW w:w="625" w:type="dxa"/>
+          </w:tcPr>
+          <w:p>
+            <w:pPr>
+              <w:spacing w:line="360" w:lineRule="auto"/>
+              <w:rPr>
+                <w:rFonts w:ascii="Times New Roman" w:hAnsi="Times New Roman" w:cs="Times New Roman"/>
+                <w:sz w:val="26"/>
+                <w:szCs w:val="26"/>
+              </w:rPr>
+            </w:pPr>
+          </w:p>
+        </w:tc>
+      </w:tr>
+      <w:tr>
+        <w:tc>
+          <w:tcPr>
+            <w:tcW w:w="830" w:type="dxa"/>
+            <w:vMerge/>
+          </w:tcPr>
+          <w:p>
+            <w:pPr>
+              <w:spacing w:line="360" w:lineRule="auto"/>
+              <w:rPr>
+                <w:rFonts w:ascii="Times New Roman" w:hAnsi="Times New Roman" w:cs="Times New Roman"/>
+                <w:sz w:val="26"/>
+                <w:szCs w:val="26"/>
+              </w:rPr>
+            </w:pPr>
+          </w:p>
+        </w:tc>
+        <w:tc>
+          <w:tcPr>
+            <w:tcW w:w="1235" w:type="dxa"/>
+            <w:shd w:val="clear" w:color="auto" w:fill="FFF2CC" w:themeFill="accent4" w:themeFillTint="33"/>
+          </w:tcPr>
+          <w:p>
+            <w:pPr>
+              <w:spacing w:line="360" w:lineRule="auto"/>
+              <w:rPr>
+                <w:rFonts w:ascii="Times New Roman" w:hAnsi="Times New Roman" w:cs="Times New Roman"/>
+                <w:sz w:val="26"/>
+                <w:szCs w:val="26"/>
+              </w:rPr>
+            </w:pPr>
+            <w:r>
+              <w:rPr>
+                <w:rFonts w:ascii="Times New Roman" w:hAnsi="Times New Roman" w:cs="Times New Roman"/>
+                <w:sz w:val="26"/>
+                <w:szCs w:val="26"/>
+              </w:rPr>
+              <w:t>- Coding giao diện</w:t>
+            </w:r>
+          </w:p>
+        </w:tc>
+        <w:tc>
+          <w:tcPr>
+            <w:tcW w:w="1170" w:type="dxa"/>
+            <w:shd w:val="clear" w:color="auto" w:fill="FFF2CC" w:themeFill="accent4" w:themeFillTint="33"/>
+          </w:tcPr>
+          <w:p>
+            <w:pPr>
+              <w:spacing w:line="360" w:lineRule="auto"/>
+              <w:rPr>
+                <w:rFonts w:ascii="Times New Roman" w:hAnsi="Times New Roman" w:cs="Times New Roman"/>
+                <w:sz w:val="26"/>
+                <w:szCs w:val="26"/>
+              </w:rPr>
+            </w:pPr>
+            <w:r>
+              <w:rPr>
+                <w:rFonts w:ascii="Times New Roman" w:hAnsi="Times New Roman" w:cs="Times New Roman"/>
+                <w:sz w:val="26"/>
+                <w:szCs w:val="26"/>
+              </w:rPr>
+              <w:t>Trường, Duy</w:t>
+            </w:r>
+          </w:p>
+        </w:tc>
+        <w:tc>
+          <w:tcPr>
+            <w:tcW w:w="1890" w:type="dxa"/>
+            <w:shd w:val="clear" w:color="auto" w:fill="FFF2CC" w:themeFill="accent4" w:themeFillTint="33"/>
+          </w:tcPr>
+          <w:p>
+            <w:pPr>
+              <w:spacing w:line="360" w:lineRule="auto"/>
+              <w:rPr>
+                <w:rFonts w:ascii="Times New Roman" w:hAnsi="Times New Roman" w:cs="Times New Roman"/>
+                <w:sz w:val="26"/>
+                <w:szCs w:val="26"/>
+              </w:rPr>
+            </w:pPr>
+            <w:r>
+              <w:rPr>
+                <w:rFonts w:ascii="Times New Roman" w:hAnsi="Times New Roman" w:cs="Times New Roman"/>
+                <w:sz w:val="26"/>
+                <w:szCs w:val="26"/>
+              </w:rPr>
+              <w:t>2</w:t>
+            </w:r>
+          </w:p>
+        </w:tc>
+        <w:tc>
+          <w:tcPr>
+            <w:tcW w:w="630" w:type="dxa"/>
+            <w:shd w:val="clear" w:color="auto" w:fill="FFF2CC" w:themeFill="accent4" w:themeFillTint="33"/>
+          </w:tcPr>
+          <w:p>
+            <w:pPr>
+              <w:spacing w:line="360" w:lineRule="auto"/>
+              <w:rPr>
+                <w:rFonts w:ascii="Times New Roman" w:hAnsi="Times New Roman" w:cs="Times New Roman"/>
+                <w:sz w:val="26"/>
+                <w:szCs w:val="26"/>
+              </w:rPr>
+            </w:pPr>
+            <w:r>
+              <w:rPr>
+                <w:rFonts w:ascii="Times New Roman" w:hAnsi="Times New Roman" w:cs="Times New Roman"/>
+                <w:sz w:val="26"/>
+                <w:szCs w:val="26"/>
+              </w:rPr>
+              <w:t>0</w:t>
+            </w:r>
+          </w:p>
+        </w:tc>
+        <w:tc>
+          <w:tcPr>
+            <w:tcW w:w="630" w:type="dxa"/>
+            <w:shd w:val="clear" w:color="auto" w:fill="FFF2CC" w:themeFill="accent4" w:themeFillTint="33"/>
+          </w:tcPr>
+          <w:p>
+            <w:pPr>
+              <w:spacing w:line="360" w:lineRule="auto"/>
+              <w:rPr>
+                <w:rFonts w:ascii="Times New Roman" w:hAnsi="Times New Roman" w:cs="Times New Roman"/>
+                <w:sz w:val="26"/>
+                <w:szCs w:val="26"/>
+              </w:rPr>
+            </w:pPr>
+            <w:r>
+              <w:rPr>
+                <w:rFonts w:ascii="Times New Roman" w:hAnsi="Times New Roman" w:cs="Times New Roman"/>
+                <w:sz w:val="26"/>
+                <w:szCs w:val="26"/>
+              </w:rPr>
+              <w:t>0</w:t>
+            </w:r>
+          </w:p>
+        </w:tc>
+        <w:tc>
+          <w:tcPr>
+            <w:tcW w:w="630" w:type="dxa"/>
+            <w:shd w:val="clear" w:color="auto" w:fill="FFF2CC" w:themeFill="accent4" w:themeFillTint="33"/>
+          </w:tcPr>
+          <w:p>
+            <w:pPr>
+              <w:spacing w:line="360" w:lineRule="auto"/>
+              <w:rPr>
+                <w:rFonts w:ascii="Times New Roman" w:hAnsi="Times New Roman" w:cs="Times New Roman"/>
+                <w:sz w:val="26"/>
+                <w:szCs w:val="26"/>
+              </w:rPr>
+            </w:pPr>
+            <w:r>
+              <w:rPr>
+                <w:rFonts w:ascii="Times New Roman" w:hAnsi="Times New Roman" w:cs="Times New Roman"/>
+                <w:sz w:val="26"/>
+                <w:szCs w:val="26"/>
+              </w:rPr>
+              <w:t>0</w:t>
+            </w:r>
+          </w:p>
+        </w:tc>
+        <w:tc>
+          <w:tcPr>
+            <w:tcW w:w="540" w:type="dxa"/>
+            <w:shd w:val="clear" w:color="auto" w:fill="FFF2CC" w:themeFill="accent4" w:themeFillTint="33"/>
+          </w:tcPr>
+          <w:p>
+            <w:pPr>
+              <w:spacing w:line="360" w:lineRule="auto"/>
+              <w:rPr>
+                <w:rFonts w:ascii="Times New Roman" w:hAnsi="Times New Roman" w:cs="Times New Roman"/>
+                <w:sz w:val="26"/>
+                <w:szCs w:val="26"/>
+              </w:rPr>
+            </w:pPr>
+            <w:r>
+              <w:rPr>
+                <w:rFonts w:ascii="Times New Roman" w:hAnsi="Times New Roman" w:cs="Times New Roman"/>
+                <w:sz w:val="26"/>
+                <w:szCs w:val="26"/>
+              </w:rPr>
+              <w:t>0</w:t>
+            </w:r>
+          </w:p>
+        </w:tc>
+        <w:tc>
+          <w:tcPr>
+            <w:tcW w:w="540" w:type="dxa"/>
+            <w:shd w:val="clear" w:color="auto" w:fill="FFF2CC" w:themeFill="accent4" w:themeFillTint="33"/>
+          </w:tcPr>
+          <w:p>
+            <w:pPr>
+              <w:spacing w:line="360" w:lineRule="auto"/>
+              <w:rPr>
+                <w:rFonts w:ascii="Times New Roman" w:hAnsi="Times New Roman" w:cs="Times New Roman"/>
+                <w:sz w:val="26"/>
+                <w:szCs w:val="26"/>
+              </w:rPr>
+            </w:pPr>
+            <w:r>
+              <w:rPr>
+                <w:rFonts w:ascii="Times New Roman" w:hAnsi="Times New Roman" w:cs="Times New Roman"/>
+                <w:sz w:val="26"/>
+                <w:szCs w:val="26"/>
+              </w:rPr>
+              <w:t>2</w:t>
+            </w:r>
+          </w:p>
+        </w:tc>
+        <w:tc>
+          <w:tcPr>
+            <w:tcW w:w="630" w:type="dxa"/>
+          </w:tcPr>
+          <w:p>
+            <w:pPr>
+              <w:spacing w:line="360" w:lineRule="auto"/>
+              <w:rPr>
+                <w:rFonts w:ascii="Times New Roman" w:hAnsi="Times New Roman" w:cs="Times New Roman"/>
+                <w:sz w:val="26"/>
+                <w:szCs w:val="26"/>
+              </w:rPr>
+            </w:pPr>
+            <w:r>
+              <w:rPr>
+                <w:rFonts w:ascii="Times New Roman" w:hAnsi="Times New Roman" w:cs="Times New Roman"/>
+                <w:sz w:val="26"/>
+                <w:szCs w:val="26"/>
+              </w:rPr>
+              <w:t>2</w:t>
+            </w:r>
+          </w:p>
+        </w:tc>
+        <w:tc>
+          <w:tcPr>
+            <w:tcW w:w="625" w:type="dxa"/>
+          </w:tcPr>
+          <w:p>
+            <w:pPr>
+              <w:spacing w:line="360" w:lineRule="auto"/>
+              <w:rPr>
+                <w:rFonts w:ascii="Times New Roman" w:hAnsi="Times New Roman" w:cs="Times New Roman"/>
+                <w:sz w:val="26"/>
+                <w:szCs w:val="26"/>
+              </w:rPr>
+            </w:pPr>
+          </w:p>
+        </w:tc>
+      </w:tr>
+      <w:tr>
+        <w:tc>
+          <w:tcPr>
+            <w:tcW w:w="830" w:type="dxa"/>
+            <w:vMerge/>
+          </w:tcPr>
+          <w:p>
+            <w:pPr>
+              <w:spacing w:line="360" w:lineRule="auto"/>
+              <w:rPr>
+                <w:rFonts w:ascii="Times New Roman" w:hAnsi="Times New Roman" w:cs="Times New Roman"/>
+                <w:sz w:val="26"/>
+                <w:szCs w:val="26"/>
+              </w:rPr>
+            </w:pPr>
+          </w:p>
+        </w:tc>
+        <w:tc>
+          <w:tcPr>
+            <w:tcW w:w="1235" w:type="dxa"/>
+            <w:shd w:val="clear" w:color="auto" w:fill="FFF2CC" w:themeFill="accent4" w:themeFillTint="33"/>
+          </w:tcPr>
+          <w:p>
+            <w:pPr>
+              <w:spacing w:line="360" w:lineRule="auto"/>
+              <w:rPr>
+                <w:rFonts w:ascii="Times New Roman" w:hAnsi="Times New Roman" w:cs="Times New Roman"/>
+                <w:sz w:val="26"/>
+                <w:szCs w:val="26"/>
+              </w:rPr>
+            </w:pPr>
+            <w:r>
+              <w:rPr>
+                <w:rFonts w:ascii="Times New Roman" w:hAnsi="Times New Roman" w:cs="Times New Roman"/>
+                <w:sz w:val="26"/>
+                <w:szCs w:val="26"/>
+              </w:rPr>
+              <w:t>- Coding logic</w:t>
+            </w:r>
+          </w:p>
+        </w:tc>
+        <w:tc>
+          <w:tcPr>
+            <w:tcW w:w="1170" w:type="dxa"/>
+            <w:shd w:val="clear" w:color="auto" w:fill="FFF2CC" w:themeFill="accent4" w:themeFillTint="33"/>
+          </w:tcPr>
+          <w:p>
+            <w:pPr>
+              <w:spacing w:line="360" w:lineRule="auto"/>
+              <w:rPr>
+                <w:rFonts w:ascii="Times New Roman" w:hAnsi="Times New Roman" w:cs="Times New Roman"/>
+                <w:sz w:val="26"/>
+                <w:szCs w:val="26"/>
+              </w:rPr>
+            </w:pPr>
+            <w:r>
+              <w:rPr>
+                <w:rFonts w:ascii="Times New Roman" w:hAnsi="Times New Roman" w:cs="Times New Roman"/>
+                <w:sz w:val="26"/>
+                <w:szCs w:val="26"/>
+              </w:rPr>
+              <w:t>Tuấn, Duy</w:t>
+            </w:r>
+          </w:p>
+        </w:tc>
+        <w:tc>
+          <w:tcPr>
+            <w:tcW w:w="1890" w:type="dxa"/>
+            <w:shd w:val="clear" w:color="auto" w:fill="FFF2CC" w:themeFill="accent4" w:themeFillTint="33"/>
+          </w:tcPr>
+          <w:p>
+            <w:pPr>
+              <w:spacing w:line="360" w:lineRule="auto"/>
+              <w:rPr>
+                <w:rFonts w:ascii="Times New Roman" w:hAnsi="Times New Roman" w:cs="Times New Roman"/>
+                <w:sz w:val="26"/>
+                <w:szCs w:val="26"/>
+              </w:rPr>
+            </w:pPr>
+            <w:r>
+              <w:rPr>
+                <w:rFonts w:ascii="Times New Roman" w:hAnsi="Times New Roman" w:cs="Times New Roman"/>
+                <w:sz w:val="26"/>
+                <w:szCs w:val="26"/>
+              </w:rPr>
+              <w:t>2</w:t>
+            </w:r>
+          </w:p>
+        </w:tc>
+        <w:tc>
+          <w:tcPr>
+            <w:tcW w:w="630" w:type="dxa"/>
+            <w:shd w:val="clear" w:color="auto" w:fill="FFF2CC" w:themeFill="accent4" w:themeFillTint="33"/>
+          </w:tcPr>
+          <w:p>
+            <w:pPr>
+              <w:spacing w:line="360" w:lineRule="auto"/>
+              <w:rPr>
+                <w:rFonts w:ascii="Times New Roman" w:hAnsi="Times New Roman" w:cs="Times New Roman"/>
+                <w:sz w:val="26"/>
+                <w:szCs w:val="26"/>
+              </w:rPr>
+            </w:pPr>
+            <w:r>
+              <w:rPr>
+                <w:rFonts w:ascii="Times New Roman" w:hAnsi="Times New Roman" w:cs="Times New Roman"/>
+                <w:sz w:val="26"/>
+                <w:szCs w:val="26"/>
+              </w:rPr>
+              <w:t>0</w:t>
+            </w:r>
+          </w:p>
+        </w:tc>
+        <w:tc>
+          <w:tcPr>
+            <w:tcW w:w="630" w:type="dxa"/>
+            <w:shd w:val="clear" w:color="auto" w:fill="FFF2CC" w:themeFill="accent4" w:themeFillTint="33"/>
+          </w:tcPr>
+          <w:p>
+            <w:pPr>
+              <w:spacing w:line="360" w:lineRule="auto"/>
+              <w:rPr>
+                <w:rFonts w:ascii="Times New Roman" w:hAnsi="Times New Roman" w:cs="Times New Roman"/>
+                <w:sz w:val="26"/>
+                <w:szCs w:val="26"/>
+              </w:rPr>
+            </w:pPr>
+            <w:r>
+              <w:rPr>
+                <w:rFonts w:ascii="Times New Roman" w:hAnsi="Times New Roman" w:cs="Times New Roman"/>
+                <w:sz w:val="26"/>
+                <w:szCs w:val="26"/>
+              </w:rPr>
+              <w:t>0</w:t>
+            </w:r>
+          </w:p>
+        </w:tc>
+        <w:tc>
+          <w:tcPr>
+            <w:tcW w:w="630" w:type="dxa"/>
+            <w:shd w:val="clear" w:color="auto" w:fill="FFF2CC" w:themeFill="accent4" w:themeFillTint="33"/>
+          </w:tcPr>
+          <w:p>
+            <w:pPr>
+              <w:spacing w:line="360" w:lineRule="auto"/>
+              <w:rPr>
+                <w:rFonts w:ascii="Times New Roman" w:hAnsi="Times New Roman" w:cs="Times New Roman"/>
+                <w:sz w:val="26"/>
+                <w:szCs w:val="26"/>
+              </w:rPr>
+            </w:pPr>
+            <w:r>
+              <w:rPr>
+                <w:rFonts w:ascii="Times New Roman" w:hAnsi="Times New Roman" w:cs="Times New Roman"/>
+                <w:sz w:val="26"/>
+                <w:szCs w:val="26"/>
+              </w:rPr>
+              <w:t>0</w:t>
+            </w:r>
+          </w:p>
+        </w:tc>
+        <w:tc>
+          <w:tcPr>
+            <w:tcW w:w="540" w:type="dxa"/>
+            <w:shd w:val="clear" w:color="auto" w:fill="FFF2CC" w:themeFill="accent4" w:themeFillTint="33"/>
+          </w:tcPr>
+          <w:p>
+            <w:pPr>
+              <w:spacing w:line="360" w:lineRule="auto"/>
+              <w:rPr>
+                <w:rFonts w:ascii="Times New Roman" w:hAnsi="Times New Roman" w:cs="Times New Roman"/>
+                <w:sz w:val="26"/>
+                <w:szCs w:val="26"/>
+              </w:rPr>
+            </w:pPr>
+            <w:r>
+              <w:rPr>
+                <w:rFonts w:ascii="Times New Roman" w:hAnsi="Times New Roman" w:cs="Times New Roman"/>
+                <w:sz w:val="26"/>
+                <w:szCs w:val="26"/>
+              </w:rPr>
+              <w:t>0</w:t>
+            </w:r>
+          </w:p>
+        </w:tc>
+        <w:tc>
+          <w:tcPr>
+            <w:tcW w:w="540" w:type="dxa"/>
+            <w:shd w:val="clear" w:color="auto" w:fill="FFF2CC" w:themeFill="accent4" w:themeFillTint="33"/>
+          </w:tcPr>
+          <w:p>
+            <w:pPr>
+              <w:spacing w:line="360" w:lineRule="auto"/>
+              <w:rPr>
+                <w:rFonts w:ascii="Times New Roman" w:hAnsi="Times New Roman" w:cs="Times New Roman"/>
+                <w:sz w:val="26"/>
+                <w:szCs w:val="26"/>
+              </w:rPr>
+            </w:pPr>
+            <w:r>
+              <w:rPr>
+                <w:rFonts w:ascii="Times New Roman" w:hAnsi="Times New Roman" w:cs="Times New Roman"/>
+                <w:sz w:val="26"/>
+                <w:szCs w:val="26"/>
+              </w:rPr>
+              <w:t>2</w:t>
+            </w:r>
+          </w:p>
+        </w:tc>
+        <w:tc>
+          <w:tcPr>
+            <w:tcW w:w="630" w:type="dxa"/>
+          </w:tcPr>
+          <w:p>
+            <w:pPr>
+              <w:spacing w:line="360" w:lineRule="auto"/>
+              <w:rPr>
+                <w:rFonts w:ascii="Times New Roman" w:hAnsi="Times New Roman" w:cs="Times New Roman"/>
+                <w:sz w:val="26"/>
+                <w:szCs w:val="26"/>
+              </w:rPr>
+            </w:pPr>
+            <w:r>
+              <w:rPr>
+                <w:rFonts w:ascii="Times New Roman" w:hAnsi="Times New Roman" w:cs="Times New Roman"/>
+                <w:sz w:val="26"/>
+                <w:szCs w:val="26"/>
+              </w:rPr>
+              <w:t>2</w:t>
+            </w:r>
+          </w:p>
+        </w:tc>
+        <w:tc>
+          <w:tcPr>
+            <w:tcW w:w="625" w:type="dxa"/>
+          </w:tcPr>
+          <w:p>
+            <w:pPr>
+              <w:spacing w:line="360" w:lineRule="auto"/>
+              <w:rPr>
+                <w:rFonts w:ascii="Times New Roman" w:hAnsi="Times New Roman" w:cs="Times New Roman"/>
+                <w:sz w:val="26"/>
+                <w:szCs w:val="26"/>
+              </w:rPr>
+            </w:pPr>
+          </w:p>
+        </w:tc>
+      </w:tr>
+      <w:tr>
+        <w:tc>
+          <w:tcPr>
+            <w:tcW w:w="830" w:type="dxa"/>
+            <w:vMerge/>
+          </w:tcPr>
+          <w:p>
+            <w:pPr>
+              <w:spacing w:line="360" w:lineRule="auto"/>
+              <w:rPr>
+                <w:rFonts w:ascii="Times New Roman" w:hAnsi="Times New Roman" w:cs="Times New Roman"/>
+                <w:sz w:val="26"/>
+                <w:szCs w:val="26"/>
+              </w:rPr>
+            </w:pPr>
+          </w:p>
+        </w:tc>
+        <w:tc>
+          <w:tcPr>
+            <w:tcW w:w="1235" w:type="dxa"/>
+            <w:shd w:val="clear" w:color="auto" w:fill="FFE599" w:themeFill="accent4" w:themeFillTint="66"/>
+          </w:tcPr>
+          <w:p>
+            <w:pPr>
+              <w:spacing w:line="360" w:lineRule="auto"/>
+              <w:rPr>
+                <w:rFonts w:ascii="Times New Roman" w:hAnsi="Times New Roman" w:cs="Times New Roman"/>
+                <w:sz w:val="26"/>
+                <w:szCs w:val="26"/>
+              </w:rPr>
+            </w:pPr>
+            <w:r>
+              <w:rPr>
+                <w:rFonts w:ascii="Times New Roman" w:hAnsi="Times New Roman" w:cs="Times New Roman"/>
+                <w:sz w:val="26"/>
+                <w:szCs w:val="26"/>
+              </w:rPr>
+              <w:t>- Testing</w:t>
+            </w:r>
+          </w:p>
+        </w:tc>
+        <w:tc>
+          <w:tcPr>
+            <w:tcW w:w="1170" w:type="dxa"/>
+            <w:shd w:val="clear" w:color="auto" w:fill="FFE599" w:themeFill="accent4" w:themeFillTint="66"/>
+          </w:tcPr>
+          <w:p>
+            <w:pPr>
+              <w:spacing w:line="360" w:lineRule="auto"/>
+              <w:rPr>
+                <w:rFonts w:ascii="Times New Roman" w:hAnsi="Times New Roman" w:cs="Times New Roman"/>
+                <w:sz w:val="26"/>
+                <w:szCs w:val="26"/>
+              </w:rPr>
+            </w:pPr>
+            <w:r>
+              <w:rPr>
+                <w:rFonts w:ascii="Times New Roman" w:hAnsi="Times New Roman" w:cs="Times New Roman"/>
+                <w:sz w:val="26"/>
+                <w:szCs w:val="26"/>
+              </w:rPr>
+              <w:t>Trường, Tuấn, Duy</w:t>
+            </w:r>
+          </w:p>
+        </w:tc>
+        <w:tc>
+          <w:tcPr>
+            <w:tcW w:w="1890" w:type="dxa"/>
+            <w:shd w:val="clear" w:color="auto" w:fill="FFE599" w:themeFill="accent4" w:themeFillTint="66"/>
+          </w:tcPr>
+          <w:p>
+            <w:pPr>
+              <w:spacing w:line="360" w:lineRule="auto"/>
+              <w:rPr>
+                <w:rFonts w:ascii="Times New Roman" w:hAnsi="Times New Roman" w:cs="Times New Roman"/>
+                <w:sz w:val="26"/>
+                <w:szCs w:val="26"/>
+              </w:rPr>
+            </w:pPr>
+            <w:r>
+              <w:rPr>
+                <w:rFonts w:ascii="Times New Roman" w:hAnsi="Times New Roman" w:cs="Times New Roman"/>
+                <w:sz w:val="26"/>
+                <w:szCs w:val="26"/>
+              </w:rPr>
+              <w:t>4(Giao diện + logic)</w:t>
+            </w:r>
+          </w:p>
+        </w:tc>
+        <w:tc>
+          <w:tcPr>
+            <w:tcW w:w="630" w:type="dxa"/>
+            <w:shd w:val="clear" w:color="auto" w:fill="FFE599" w:themeFill="accent4" w:themeFillTint="66"/>
+          </w:tcPr>
+          <w:p>
+            <w:pPr>
+              <w:spacing w:line="360" w:lineRule="auto"/>
+              <w:rPr>
+                <w:rFonts w:ascii="Times New Roman" w:hAnsi="Times New Roman" w:cs="Times New Roman"/>
+                <w:sz w:val="26"/>
+                <w:szCs w:val="26"/>
+              </w:rPr>
+            </w:pPr>
+            <w:r>
+              <w:rPr>
+                <w:rFonts w:ascii="Times New Roman" w:hAnsi="Times New Roman" w:cs="Times New Roman"/>
+                <w:sz w:val="26"/>
+                <w:szCs w:val="26"/>
+              </w:rPr>
+              <w:t>0</w:t>
+            </w:r>
+          </w:p>
+        </w:tc>
+        <w:tc>
+          <w:tcPr>
+            <w:tcW w:w="630" w:type="dxa"/>
+            <w:shd w:val="clear" w:color="auto" w:fill="FFE599" w:themeFill="accent4" w:themeFillTint="66"/>
+          </w:tcPr>
+          <w:p>
+            <w:pPr>
+              <w:spacing w:line="360" w:lineRule="auto"/>
+              <w:rPr>
+                <w:rFonts w:ascii="Times New Roman" w:hAnsi="Times New Roman" w:cs="Times New Roman"/>
+                <w:sz w:val="26"/>
+                <w:szCs w:val="26"/>
+              </w:rPr>
+            </w:pPr>
+            <w:r>
+              <w:rPr>
+                <w:rFonts w:ascii="Times New Roman" w:hAnsi="Times New Roman" w:cs="Times New Roman"/>
+                <w:sz w:val="26"/>
+                <w:szCs w:val="26"/>
+              </w:rPr>
+              <w:t>0</w:t>
+            </w:r>
+          </w:p>
+        </w:tc>
+        <w:tc>
+          <w:tcPr>
+            <w:tcW w:w="630" w:type="dxa"/>
+            <w:shd w:val="clear" w:color="auto" w:fill="FFE599" w:themeFill="accent4" w:themeFillTint="66"/>
+          </w:tcPr>
+          <w:p>
+            <w:pPr>
+              <w:spacing w:line="360" w:lineRule="auto"/>
+              <w:rPr>
+                <w:rFonts w:ascii="Times New Roman" w:hAnsi="Times New Roman" w:cs="Times New Roman"/>
+                <w:sz w:val="26"/>
+                <w:szCs w:val="26"/>
+              </w:rPr>
+            </w:pPr>
+            <w:r>
+              <w:rPr>
+                <w:rFonts w:ascii="Times New Roman" w:hAnsi="Times New Roman" w:cs="Times New Roman"/>
+                <w:sz w:val="26"/>
+                <w:szCs w:val="26"/>
+              </w:rPr>
+              <w:t>0</w:t>
+            </w:r>
+          </w:p>
+        </w:tc>
+        <w:tc>
+          <w:tcPr>
+            <w:tcW w:w="540" w:type="dxa"/>
+            <w:shd w:val="clear" w:color="auto" w:fill="FFE599" w:themeFill="accent4" w:themeFillTint="66"/>
+          </w:tcPr>
+          <w:p>
+            <w:pPr>
+              <w:spacing w:line="360" w:lineRule="auto"/>
+              <w:rPr>
+                <w:rFonts w:ascii="Times New Roman" w:hAnsi="Times New Roman" w:cs="Times New Roman"/>
+                <w:sz w:val="26"/>
+                <w:szCs w:val="26"/>
+              </w:rPr>
+            </w:pPr>
+            <w:r>
+              <w:rPr>
+                <w:rFonts w:ascii="Times New Roman" w:hAnsi="Times New Roman" w:cs="Times New Roman"/>
+                <w:sz w:val="26"/>
+                <w:szCs w:val="26"/>
+              </w:rPr>
+              <w:t>0</w:t>
+            </w:r>
+          </w:p>
+        </w:tc>
+        <w:tc>
+          <w:tcPr>
+            <w:tcW w:w="540" w:type="dxa"/>
+            <w:shd w:val="clear" w:color="auto" w:fill="FFE599" w:themeFill="accent4" w:themeFillTint="66"/>
+          </w:tcPr>
+          <w:p>
+            <w:pPr>
+              <w:spacing w:line="360" w:lineRule="auto"/>
+              <w:rPr>
+                <w:rFonts w:ascii="Times New Roman" w:hAnsi="Times New Roman" w:cs="Times New Roman"/>
+                <w:sz w:val="26"/>
+                <w:szCs w:val="26"/>
+              </w:rPr>
+            </w:pPr>
+            <w:r>
+              <w:rPr>
+                <w:rFonts w:ascii="Times New Roman" w:hAnsi="Times New Roman" w:cs="Times New Roman"/>
+                <w:sz w:val="26"/>
+                <w:szCs w:val="26"/>
+              </w:rPr>
+              <w:t>0</w:t>
+            </w:r>
+          </w:p>
+        </w:tc>
+        <w:tc>
+          <w:tcPr>
+            <w:tcW w:w="630" w:type="dxa"/>
+            <w:shd w:val="clear" w:color="auto" w:fill="FFE599" w:themeFill="accent4" w:themeFillTint="66"/>
+          </w:tcPr>
+          <w:p>
+            <w:pPr>
+              <w:spacing w:line="360" w:lineRule="auto"/>
+              <w:rPr>
+                <w:rFonts w:ascii="Times New Roman" w:hAnsi="Times New Roman" w:cs="Times New Roman"/>
+                <w:sz w:val="26"/>
+                <w:szCs w:val="26"/>
+              </w:rPr>
+            </w:pPr>
+            <w:r>
+              <w:rPr>
+                <w:rFonts w:ascii="Times New Roman" w:hAnsi="Times New Roman" w:cs="Times New Roman"/>
+                <w:sz w:val="26"/>
+                <w:szCs w:val="26"/>
+              </w:rPr>
+              <w:t>4</w:t>
+            </w:r>
+          </w:p>
+        </w:tc>
+        <w:tc>
+          <w:tcPr>
+            <w:tcW w:w="625" w:type="dxa"/>
+          </w:tcPr>
+          <w:p>
+            <w:pPr>
+              <w:spacing w:line="360" w:lineRule="auto"/>
+              <w:rPr>
+                <w:rFonts w:ascii="Times New Roman" w:hAnsi="Times New Roman" w:cs="Times New Roman"/>
+                <w:sz w:val="26"/>
+                <w:szCs w:val="26"/>
+              </w:rPr>
+            </w:pPr>
+          </w:p>
+        </w:tc>
+      </w:tr>
+      <w:tr>
+        <w:tc>
+          <w:tcPr>
+            <w:tcW w:w="830" w:type="dxa"/>
+            <w:vMerge w:val="restart"/>
+          </w:tcPr>
+          <w:p>
+            <w:pPr>
+              <w:spacing w:line="360" w:lineRule="auto"/>
+              <w:rPr>
+                <w:rFonts w:ascii="Times New Roman" w:hAnsi="Times New Roman" w:cs="Times New Roman"/>
+                <w:sz w:val="26"/>
+                <w:szCs w:val="26"/>
+              </w:rPr>
+            </w:pPr>
+          </w:p>
+          <w:p>
+            <w:pPr>
+              <w:spacing w:line="360" w:lineRule="auto"/>
+              <w:rPr>
+                <w:rFonts w:ascii="Times New Roman" w:hAnsi="Times New Roman" w:cs="Times New Roman"/>
+                <w:sz w:val="26"/>
+                <w:szCs w:val="26"/>
+              </w:rPr>
+            </w:pPr>
+          </w:p>
+          <w:p>
+            <w:pPr>
+              <w:spacing w:line="360" w:lineRule="auto"/>
+              <w:rPr>
+                <w:rFonts w:ascii="Times New Roman" w:hAnsi="Times New Roman" w:cs="Times New Roman"/>
+                <w:sz w:val="26"/>
+                <w:szCs w:val="26"/>
+              </w:rPr>
+            </w:pPr>
+            <w:r>
+              <w:rPr>
+                <w:rFonts w:ascii="Times New Roman" w:hAnsi="Times New Roman" w:cs="Times New Roman"/>
+                <w:sz w:val="26"/>
+                <w:szCs w:val="26"/>
+              </w:rPr>
+              <w:t>Quản lý thông tin cá nhân</w:t>
+            </w:r>
+          </w:p>
+        </w:tc>
+        <w:tc>
+          <w:tcPr>
+            <w:tcW w:w="1235" w:type="dxa"/>
+            <w:shd w:val="clear" w:color="auto" w:fill="FFFF00"/>
+          </w:tcPr>
+          <w:p>
+            <w:pPr>
+              <w:spacing w:line="360" w:lineRule="auto"/>
+              <w:rPr>
+                <w:rFonts w:ascii="Times New Roman" w:hAnsi="Times New Roman" w:cs="Times New Roman"/>
+                <w:sz w:val="26"/>
+                <w:szCs w:val="26"/>
+              </w:rPr>
+            </w:pPr>
+            <w:r>
+              <w:rPr>
+                <w:rFonts w:ascii="Times New Roman" w:hAnsi="Times New Roman" w:cs="Times New Roman"/>
+                <w:sz w:val="26"/>
+                <w:szCs w:val="26"/>
+              </w:rPr>
+              <w:t xml:space="preserve"> - Xác định Actor</w:t>
+            </w:r>
+          </w:p>
+        </w:tc>
+        <w:tc>
+          <w:tcPr>
+            <w:tcW w:w="1170" w:type="dxa"/>
+            <w:shd w:val="clear" w:color="auto" w:fill="FFFF00"/>
+          </w:tcPr>
+          <w:p>
+            <w:pPr>
+              <w:spacing w:line="360" w:lineRule="auto"/>
+              <w:rPr>
+                <w:rFonts w:ascii="Times New Roman" w:hAnsi="Times New Roman" w:cs="Times New Roman"/>
+                <w:sz w:val="26"/>
+                <w:szCs w:val="26"/>
+              </w:rPr>
+            </w:pPr>
+            <w:r>
+              <w:rPr>
+                <w:rFonts w:ascii="Times New Roman" w:hAnsi="Times New Roman" w:cs="Times New Roman"/>
+                <w:sz w:val="26"/>
+                <w:szCs w:val="26"/>
+              </w:rPr>
+              <w:t>Tuấn</w:t>
+            </w:r>
+          </w:p>
+        </w:tc>
+        <w:tc>
+          <w:tcPr>
+            <w:tcW w:w="1890" w:type="dxa"/>
+            <w:shd w:val="clear" w:color="auto" w:fill="FFFF00"/>
+          </w:tcPr>
+          <w:p>
+            <w:pPr>
+              <w:spacing w:line="360" w:lineRule="auto"/>
+              <w:rPr>
+                <w:rFonts w:ascii="Times New Roman" w:hAnsi="Times New Roman" w:cs="Times New Roman"/>
+                <w:sz w:val="26"/>
+                <w:szCs w:val="26"/>
+              </w:rPr>
+            </w:pPr>
+            <w:r>
+              <w:rPr>
+                <w:rFonts w:ascii="Times New Roman" w:hAnsi="Times New Roman" w:cs="Times New Roman"/>
+                <w:sz w:val="26"/>
+                <w:szCs w:val="26"/>
+              </w:rPr>
+              <w:t>1</w:t>
+            </w:r>
+          </w:p>
+        </w:tc>
+        <w:tc>
+          <w:tcPr>
+            <w:tcW w:w="630" w:type="dxa"/>
+            <w:shd w:val="clear" w:color="auto" w:fill="FFFF00"/>
+          </w:tcPr>
+          <w:p>
+            <w:pPr>
+              <w:spacing w:line="360" w:lineRule="auto"/>
+              <w:rPr>
+                <w:rFonts w:ascii="Times New Roman" w:hAnsi="Times New Roman" w:cs="Times New Roman"/>
+                <w:sz w:val="26"/>
+                <w:szCs w:val="26"/>
+              </w:rPr>
+            </w:pPr>
+            <w:r>
+              <w:rPr>
+                <w:rFonts w:ascii="Times New Roman" w:hAnsi="Times New Roman" w:cs="Times New Roman"/>
+                <w:sz w:val="26"/>
+                <w:szCs w:val="26"/>
+              </w:rPr>
+              <w:t>0</w:t>
+            </w:r>
+          </w:p>
+        </w:tc>
+        <w:tc>
+          <w:tcPr>
+            <w:tcW w:w="630" w:type="dxa"/>
+            <w:shd w:val="clear" w:color="auto" w:fill="FFFF00"/>
+          </w:tcPr>
+          <w:p>
+            <w:pPr>
+              <w:spacing w:line="360" w:lineRule="auto"/>
+              <w:rPr>
+                <w:rFonts w:ascii="Times New Roman" w:hAnsi="Times New Roman" w:cs="Times New Roman"/>
+                <w:sz w:val="26"/>
+                <w:szCs w:val="26"/>
+              </w:rPr>
+            </w:pPr>
+            <w:r>
+              <w:rPr>
+                <w:rFonts w:ascii="Times New Roman" w:hAnsi="Times New Roman" w:cs="Times New Roman"/>
+                <w:sz w:val="26"/>
+                <w:szCs w:val="26"/>
+              </w:rPr>
+              <w:t>0</w:t>
+            </w:r>
+          </w:p>
+        </w:tc>
+        <w:tc>
+          <w:tcPr>
+            <w:tcW w:w="630" w:type="dxa"/>
+            <w:shd w:val="clear" w:color="auto" w:fill="FFFF00"/>
+          </w:tcPr>
+          <w:p>
+            <w:pPr>
+              <w:spacing w:line="360" w:lineRule="auto"/>
+              <w:rPr>
+                <w:rFonts w:ascii="Times New Roman" w:hAnsi="Times New Roman" w:cs="Times New Roman"/>
+                <w:sz w:val="26"/>
+                <w:szCs w:val="26"/>
+              </w:rPr>
+            </w:pPr>
+            <w:r>
+              <w:rPr>
+                <w:rFonts w:ascii="Times New Roman" w:hAnsi="Times New Roman" w:cs="Times New Roman"/>
+                <w:sz w:val="26"/>
+                <w:szCs w:val="26"/>
+              </w:rPr>
+              <w:t>1</w:t>
+            </w:r>
+          </w:p>
+        </w:tc>
+        <w:tc>
+          <w:tcPr>
+            <w:tcW w:w="540" w:type="dxa"/>
+          </w:tcPr>
+          <w:p>
+            <w:pPr>
+              <w:spacing w:line="360" w:lineRule="auto"/>
+              <w:rPr>
+                <w:rFonts w:ascii="Times New Roman" w:hAnsi="Times New Roman" w:cs="Times New Roman"/>
+                <w:sz w:val="26"/>
+                <w:szCs w:val="26"/>
+              </w:rPr>
+            </w:pPr>
+            <w:r>
+              <w:rPr>
+                <w:rFonts w:ascii="Times New Roman" w:hAnsi="Times New Roman" w:cs="Times New Roman"/>
+                <w:sz w:val="26"/>
+                <w:szCs w:val="26"/>
+              </w:rPr>
+              <w:t>1</w:t>
+            </w:r>
+          </w:p>
+        </w:tc>
+        <w:tc>
+          <w:tcPr>
+            <w:tcW w:w="540" w:type="dxa"/>
+          </w:tcPr>
+          <w:p>
+            <w:pPr>
+              <w:spacing w:line="360" w:lineRule="auto"/>
+              <w:rPr>
+                <w:rFonts w:ascii="Times New Roman" w:hAnsi="Times New Roman" w:cs="Times New Roman"/>
+                <w:sz w:val="26"/>
+                <w:szCs w:val="26"/>
+              </w:rPr>
+            </w:pPr>
+            <w:r>
+              <w:rPr>
+                <w:rFonts w:ascii="Times New Roman" w:hAnsi="Times New Roman" w:cs="Times New Roman"/>
+                <w:sz w:val="26"/>
+                <w:szCs w:val="26"/>
+              </w:rPr>
+              <w:t>1</w:t>
+            </w:r>
+          </w:p>
+        </w:tc>
+        <w:tc>
+          <w:tcPr>
+            <w:tcW w:w="630" w:type="dxa"/>
+          </w:tcPr>
+          <w:p>
+            <w:pPr>
+              <w:spacing w:line="360" w:lineRule="auto"/>
+              <w:rPr>
+                <w:rFonts w:ascii="Times New Roman" w:hAnsi="Times New Roman" w:cs="Times New Roman"/>
+                <w:sz w:val="26"/>
+                <w:szCs w:val="26"/>
+              </w:rPr>
+            </w:pPr>
+            <w:r>
+              <w:rPr>
+                <w:rFonts w:ascii="Times New Roman" w:hAnsi="Times New Roman" w:cs="Times New Roman"/>
+                <w:sz w:val="26"/>
+                <w:szCs w:val="26"/>
+              </w:rPr>
+              <w:t>1</w:t>
+            </w:r>
+          </w:p>
+        </w:tc>
+        <w:tc>
+          <w:tcPr>
+            <w:tcW w:w="625" w:type="dxa"/>
+          </w:tcPr>
+          <w:p>
+            <w:pPr>
+              <w:spacing w:line="360" w:lineRule="auto"/>
+              <w:rPr>
+                <w:rFonts w:ascii="Times New Roman" w:hAnsi="Times New Roman" w:cs="Times New Roman"/>
+                <w:sz w:val="26"/>
+                <w:szCs w:val="26"/>
+              </w:rPr>
+            </w:pPr>
+          </w:p>
+        </w:tc>
+      </w:tr>
+      <w:tr>
+        <w:tc>
+          <w:tcPr>
+            <w:tcW w:w="830" w:type="dxa"/>
+            <w:vMerge/>
+          </w:tcPr>
+          <w:p>
+            <w:pPr>
+              <w:spacing w:line="360" w:lineRule="auto"/>
+              <w:rPr>
+                <w:rFonts w:ascii="Times New Roman" w:hAnsi="Times New Roman" w:cs="Times New Roman"/>
+                <w:sz w:val="26"/>
+                <w:szCs w:val="26"/>
+              </w:rPr>
+            </w:pPr>
+          </w:p>
+        </w:tc>
+        <w:tc>
+          <w:tcPr>
+            <w:tcW w:w="1235" w:type="dxa"/>
+            <w:shd w:val="clear" w:color="auto" w:fill="E7E6E6" w:themeFill="background2"/>
+          </w:tcPr>
+          <w:p>
+            <w:pPr>
+              <w:spacing w:line="360" w:lineRule="auto"/>
+              <w:rPr>
+                <w:rFonts w:ascii="Times New Roman" w:hAnsi="Times New Roman" w:cs="Times New Roman"/>
+                <w:sz w:val="26"/>
+                <w:szCs w:val="26"/>
+              </w:rPr>
+            </w:pPr>
+            <w:r>
+              <w:rPr>
+                <w:rFonts w:ascii="Times New Roman" w:hAnsi="Times New Roman" w:cs="Times New Roman"/>
+                <w:sz w:val="26"/>
+                <w:szCs w:val="26"/>
+              </w:rPr>
+              <w:t xml:space="preserve">- Lược đồ Use-case </w:t>
+            </w:r>
+          </w:p>
+        </w:tc>
+        <w:tc>
+          <w:tcPr>
+            <w:tcW w:w="1170" w:type="dxa"/>
+            <w:shd w:val="clear" w:color="auto" w:fill="E7E6E6" w:themeFill="background2"/>
+          </w:tcPr>
+          <w:p>
+            <w:pPr>
+              <w:spacing w:line="360" w:lineRule="auto"/>
+              <w:rPr>
+                <w:rFonts w:ascii="Times New Roman" w:hAnsi="Times New Roman" w:cs="Times New Roman"/>
+                <w:sz w:val="26"/>
+                <w:szCs w:val="26"/>
+              </w:rPr>
+            </w:pPr>
+            <w:r>
+              <w:rPr>
+                <w:rFonts w:ascii="Times New Roman" w:hAnsi="Times New Roman" w:cs="Times New Roman"/>
+                <w:sz w:val="26"/>
+                <w:szCs w:val="26"/>
+              </w:rPr>
+              <w:t>Trường</w:t>
+            </w:r>
+          </w:p>
+        </w:tc>
+        <w:tc>
+          <w:tcPr>
+            <w:tcW w:w="1890" w:type="dxa"/>
+            <w:shd w:val="clear" w:color="auto" w:fill="E7E6E6" w:themeFill="background2"/>
+          </w:tcPr>
+          <w:p>
+            <w:pPr>
+              <w:spacing w:line="360" w:lineRule="auto"/>
+              <w:rPr>
+                <w:rFonts w:ascii="Times New Roman" w:hAnsi="Times New Roman" w:cs="Times New Roman"/>
+                <w:sz w:val="26"/>
+                <w:szCs w:val="26"/>
+              </w:rPr>
+            </w:pPr>
+            <w:r>
+              <w:rPr>
+                <w:rFonts w:ascii="Times New Roman" w:hAnsi="Times New Roman" w:cs="Times New Roman"/>
+                <w:sz w:val="26"/>
+                <w:szCs w:val="26"/>
+              </w:rPr>
+              <w:t>4(CRUD)</w:t>
+            </w:r>
+          </w:p>
+        </w:tc>
+        <w:tc>
+          <w:tcPr>
+            <w:tcW w:w="630" w:type="dxa"/>
+            <w:shd w:val="clear" w:color="auto" w:fill="E7E6E6" w:themeFill="background2"/>
+          </w:tcPr>
+          <w:p>
+            <w:pPr>
+              <w:spacing w:line="360" w:lineRule="auto"/>
+              <w:rPr>
+                <w:rFonts w:ascii="Times New Roman" w:hAnsi="Times New Roman" w:cs="Times New Roman"/>
+                <w:sz w:val="26"/>
+                <w:szCs w:val="26"/>
+              </w:rPr>
+            </w:pPr>
+            <w:r>
+              <w:rPr>
+                <w:rFonts w:ascii="Times New Roman" w:hAnsi="Times New Roman" w:cs="Times New Roman"/>
+                <w:sz w:val="26"/>
+                <w:szCs w:val="26"/>
+              </w:rPr>
+              <w:t>0</w:t>
+            </w:r>
+          </w:p>
+        </w:tc>
+        <w:tc>
+          <w:tcPr>
+            <w:tcW w:w="630" w:type="dxa"/>
+            <w:shd w:val="clear" w:color="auto" w:fill="E7E6E6" w:themeFill="background2"/>
+          </w:tcPr>
+          <w:p>
+            <w:pPr>
+              <w:spacing w:line="360" w:lineRule="auto"/>
+              <w:rPr>
+                <w:rFonts w:ascii="Times New Roman" w:hAnsi="Times New Roman" w:cs="Times New Roman"/>
+                <w:sz w:val="26"/>
+                <w:szCs w:val="26"/>
+              </w:rPr>
+            </w:pPr>
+            <w:r>
+              <w:rPr>
+                <w:rFonts w:ascii="Times New Roman" w:hAnsi="Times New Roman" w:cs="Times New Roman"/>
+                <w:sz w:val="26"/>
+                <w:szCs w:val="26"/>
+              </w:rPr>
+              <w:t>0</w:t>
+            </w:r>
+          </w:p>
+        </w:tc>
+        <w:tc>
+          <w:tcPr>
+            <w:tcW w:w="630" w:type="dxa"/>
+            <w:shd w:val="clear" w:color="auto" w:fill="E7E6E6" w:themeFill="background2"/>
+          </w:tcPr>
+          <w:p>
+            <w:pPr>
+              <w:spacing w:line="360" w:lineRule="auto"/>
+              <w:rPr>
+                <w:rFonts w:ascii="Times New Roman" w:hAnsi="Times New Roman" w:cs="Times New Roman"/>
+                <w:sz w:val="26"/>
+                <w:szCs w:val="26"/>
+              </w:rPr>
+            </w:pPr>
+            <w:r>
+              <w:rPr>
+                <w:rFonts w:ascii="Times New Roman" w:hAnsi="Times New Roman" w:cs="Times New Roman"/>
+                <w:sz w:val="26"/>
+                <w:szCs w:val="26"/>
+              </w:rPr>
+              <w:t>0</w:t>
+            </w:r>
+          </w:p>
+        </w:tc>
+        <w:tc>
+          <w:tcPr>
+            <w:tcW w:w="540" w:type="dxa"/>
+            <w:shd w:val="clear" w:color="auto" w:fill="E7E6E6" w:themeFill="background2"/>
+          </w:tcPr>
+          <w:p>
+            <w:pPr>
+              <w:spacing w:line="360" w:lineRule="auto"/>
+              <w:rPr>
+                <w:rFonts w:ascii="Times New Roman" w:hAnsi="Times New Roman" w:cs="Times New Roman"/>
+                <w:sz w:val="26"/>
+                <w:szCs w:val="26"/>
+              </w:rPr>
+            </w:pPr>
+            <w:r>
+              <w:rPr>
+                <w:rFonts w:ascii="Times New Roman" w:hAnsi="Times New Roman" w:cs="Times New Roman"/>
+                <w:sz w:val="26"/>
+                <w:szCs w:val="26"/>
+              </w:rPr>
+              <w:t>4</w:t>
+            </w:r>
+          </w:p>
+        </w:tc>
+        <w:tc>
+          <w:tcPr>
+            <w:tcW w:w="540" w:type="dxa"/>
+          </w:tcPr>
+          <w:p>
+            <w:pPr>
+              <w:spacing w:line="360" w:lineRule="auto"/>
+              <w:rPr>
+                <w:rFonts w:ascii="Times New Roman" w:hAnsi="Times New Roman" w:cs="Times New Roman"/>
+                <w:sz w:val="26"/>
+                <w:szCs w:val="26"/>
+              </w:rPr>
+            </w:pPr>
+            <w:r>
+              <w:rPr>
+                <w:rFonts w:ascii="Times New Roman" w:hAnsi="Times New Roman" w:cs="Times New Roman"/>
+                <w:sz w:val="26"/>
+                <w:szCs w:val="26"/>
+              </w:rPr>
+              <w:t>4</w:t>
+            </w:r>
+          </w:p>
+        </w:tc>
+        <w:tc>
+          <w:tcPr>
+            <w:tcW w:w="630" w:type="dxa"/>
+          </w:tcPr>
+          <w:p>
+            <w:pPr>
+              <w:spacing w:line="360" w:lineRule="auto"/>
+              <w:rPr>
+                <w:rFonts w:ascii="Times New Roman" w:hAnsi="Times New Roman" w:cs="Times New Roman"/>
+                <w:sz w:val="26"/>
+                <w:szCs w:val="26"/>
+              </w:rPr>
+            </w:pPr>
+            <w:r>
+              <w:rPr>
+                <w:rFonts w:ascii="Times New Roman" w:hAnsi="Times New Roman" w:cs="Times New Roman"/>
+                <w:sz w:val="26"/>
+                <w:szCs w:val="26"/>
+              </w:rPr>
+              <w:t>4</w:t>
+            </w:r>
+          </w:p>
+        </w:tc>
+        <w:tc>
+          <w:tcPr>
+            <w:tcW w:w="625" w:type="dxa"/>
+          </w:tcPr>
+          <w:p>
+            <w:pPr>
+              <w:spacing w:line="360" w:lineRule="auto"/>
+              <w:rPr>
+                <w:rFonts w:ascii="Times New Roman" w:hAnsi="Times New Roman" w:cs="Times New Roman"/>
+                <w:sz w:val="26"/>
+                <w:szCs w:val="26"/>
+              </w:rPr>
+            </w:pPr>
+          </w:p>
+        </w:tc>
+      </w:tr>
+      <w:tr>
+        <w:tc>
+          <w:tcPr>
+            <w:tcW w:w="830" w:type="dxa"/>
+            <w:vMerge/>
+          </w:tcPr>
+          <w:p>
+            <w:pPr>
+              <w:spacing w:line="360" w:lineRule="auto"/>
+              <w:rPr>
+                <w:rFonts w:ascii="Times New Roman" w:hAnsi="Times New Roman" w:cs="Times New Roman"/>
+                <w:sz w:val="26"/>
+                <w:szCs w:val="26"/>
+              </w:rPr>
+            </w:pPr>
+          </w:p>
+        </w:tc>
+        <w:tc>
+          <w:tcPr>
+            <w:tcW w:w="1235" w:type="dxa"/>
+            <w:shd w:val="clear" w:color="auto" w:fill="FFF2CC" w:themeFill="accent4" w:themeFillTint="33"/>
+          </w:tcPr>
+          <w:p>
+            <w:pPr>
+              <w:spacing w:line="360" w:lineRule="auto"/>
+              <w:rPr>
+                <w:rFonts w:ascii="Times New Roman" w:hAnsi="Times New Roman" w:cs="Times New Roman"/>
+                <w:sz w:val="26"/>
+                <w:szCs w:val="26"/>
+              </w:rPr>
+            </w:pPr>
+            <w:r>
+              <w:rPr>
+                <w:rFonts w:ascii="Times New Roman" w:hAnsi="Times New Roman" w:cs="Times New Roman"/>
+                <w:sz w:val="26"/>
+                <w:szCs w:val="26"/>
+              </w:rPr>
+              <w:t>- Flow-of-event</w:t>
+            </w:r>
+          </w:p>
+        </w:tc>
+        <w:tc>
+          <w:tcPr>
+            <w:tcW w:w="1170" w:type="dxa"/>
+            <w:shd w:val="clear" w:color="auto" w:fill="FFF2CC" w:themeFill="accent4" w:themeFillTint="33"/>
+          </w:tcPr>
+          <w:p>
+            <w:pPr>
+              <w:spacing w:line="360" w:lineRule="auto"/>
+              <w:rPr>
+                <w:rFonts w:ascii="Times New Roman" w:hAnsi="Times New Roman" w:cs="Times New Roman"/>
+                <w:sz w:val="26"/>
+                <w:szCs w:val="26"/>
+              </w:rPr>
+            </w:pPr>
+            <w:r>
+              <w:rPr>
+                <w:rFonts w:ascii="Times New Roman" w:hAnsi="Times New Roman" w:cs="Times New Roman"/>
+                <w:sz w:val="26"/>
+                <w:szCs w:val="26"/>
+              </w:rPr>
+              <w:t>Duy</w:t>
+            </w:r>
+          </w:p>
+        </w:tc>
+        <w:tc>
+          <w:tcPr>
+            <w:tcW w:w="1890" w:type="dxa"/>
+            <w:shd w:val="clear" w:color="auto" w:fill="FFF2CC" w:themeFill="accent4" w:themeFillTint="33"/>
+          </w:tcPr>
+          <w:p>
+            <w:pPr>
+              <w:spacing w:line="360" w:lineRule="auto"/>
+              <w:rPr>
+                <w:rFonts w:ascii="Times New Roman" w:hAnsi="Times New Roman" w:cs="Times New Roman"/>
+                <w:sz w:val="26"/>
+                <w:szCs w:val="26"/>
+              </w:rPr>
+            </w:pPr>
+            <w:r>
+              <w:rPr>
+                <w:rFonts w:ascii="Times New Roman" w:hAnsi="Times New Roman" w:cs="Times New Roman"/>
+                <w:sz w:val="26"/>
+                <w:szCs w:val="26"/>
+              </w:rPr>
+              <w:t>4</w:t>
+            </w:r>
+          </w:p>
+        </w:tc>
+        <w:tc>
+          <w:tcPr>
+            <w:tcW w:w="630" w:type="dxa"/>
+            <w:shd w:val="clear" w:color="auto" w:fill="FFF2CC" w:themeFill="accent4" w:themeFillTint="33"/>
+          </w:tcPr>
+          <w:p>
+            <w:pPr>
+              <w:spacing w:line="360" w:lineRule="auto"/>
+              <w:rPr>
+                <w:rFonts w:ascii="Times New Roman" w:hAnsi="Times New Roman" w:cs="Times New Roman"/>
+                <w:sz w:val="26"/>
+                <w:szCs w:val="26"/>
+              </w:rPr>
+            </w:pPr>
+            <w:r>
+              <w:rPr>
+                <w:rFonts w:ascii="Times New Roman" w:hAnsi="Times New Roman" w:cs="Times New Roman"/>
+                <w:sz w:val="26"/>
+                <w:szCs w:val="26"/>
+              </w:rPr>
+              <w:t>0</w:t>
+            </w:r>
+          </w:p>
+        </w:tc>
+        <w:tc>
+          <w:tcPr>
+            <w:tcW w:w="630" w:type="dxa"/>
+            <w:shd w:val="clear" w:color="auto" w:fill="FFF2CC" w:themeFill="accent4" w:themeFillTint="33"/>
+          </w:tcPr>
+          <w:p>
+            <w:pPr>
+              <w:spacing w:line="360" w:lineRule="auto"/>
+              <w:rPr>
+                <w:rFonts w:ascii="Times New Roman" w:hAnsi="Times New Roman" w:cs="Times New Roman"/>
+                <w:sz w:val="26"/>
+                <w:szCs w:val="26"/>
+              </w:rPr>
+            </w:pPr>
+            <w:r>
+              <w:rPr>
+                <w:rFonts w:ascii="Times New Roman" w:hAnsi="Times New Roman" w:cs="Times New Roman"/>
+                <w:sz w:val="26"/>
+                <w:szCs w:val="26"/>
+              </w:rPr>
+              <w:t>0</w:t>
+            </w:r>
+          </w:p>
+        </w:tc>
+        <w:tc>
+          <w:tcPr>
+            <w:tcW w:w="630" w:type="dxa"/>
+            <w:shd w:val="clear" w:color="auto" w:fill="FFF2CC" w:themeFill="accent4" w:themeFillTint="33"/>
+          </w:tcPr>
+          <w:p>
+            <w:pPr>
+              <w:spacing w:line="360" w:lineRule="auto"/>
+              <w:rPr>
+                <w:rFonts w:ascii="Times New Roman" w:hAnsi="Times New Roman" w:cs="Times New Roman"/>
+                <w:sz w:val="26"/>
+                <w:szCs w:val="26"/>
+              </w:rPr>
+            </w:pPr>
+            <w:r>
+              <w:rPr>
+                <w:rFonts w:ascii="Times New Roman" w:hAnsi="Times New Roman" w:cs="Times New Roman"/>
+                <w:sz w:val="26"/>
+                <w:szCs w:val="26"/>
+              </w:rPr>
+              <w:t>0</w:t>
+            </w:r>
+          </w:p>
+        </w:tc>
+        <w:tc>
+          <w:tcPr>
+            <w:tcW w:w="540" w:type="dxa"/>
+            <w:shd w:val="clear" w:color="auto" w:fill="FFF2CC" w:themeFill="accent4" w:themeFillTint="33"/>
+          </w:tcPr>
+          <w:p>
+            <w:pPr>
+              <w:spacing w:line="360" w:lineRule="auto"/>
+              <w:rPr>
+                <w:rFonts w:ascii="Times New Roman" w:hAnsi="Times New Roman" w:cs="Times New Roman"/>
+                <w:sz w:val="26"/>
+                <w:szCs w:val="26"/>
+              </w:rPr>
+            </w:pPr>
+            <w:r>
+              <w:rPr>
+                <w:rFonts w:ascii="Times New Roman" w:hAnsi="Times New Roman" w:cs="Times New Roman"/>
+                <w:sz w:val="26"/>
+                <w:szCs w:val="26"/>
+              </w:rPr>
+              <w:t>0</w:t>
+            </w:r>
+          </w:p>
+        </w:tc>
+        <w:tc>
+          <w:tcPr>
+            <w:tcW w:w="540" w:type="dxa"/>
+            <w:shd w:val="clear" w:color="auto" w:fill="FFF2CC" w:themeFill="accent4" w:themeFillTint="33"/>
+          </w:tcPr>
+          <w:p>
+            <w:pPr>
+              <w:spacing w:line="360" w:lineRule="auto"/>
+              <w:rPr>
+                <w:rFonts w:ascii="Times New Roman" w:hAnsi="Times New Roman" w:cs="Times New Roman"/>
+                <w:sz w:val="26"/>
+                <w:szCs w:val="26"/>
+              </w:rPr>
+            </w:pPr>
+            <w:r>
+              <w:rPr>
+                <w:rFonts w:ascii="Times New Roman" w:hAnsi="Times New Roman" w:cs="Times New Roman"/>
+                <w:sz w:val="26"/>
+                <w:szCs w:val="26"/>
+              </w:rPr>
+              <w:t>4</w:t>
+            </w:r>
+          </w:p>
+        </w:tc>
+        <w:tc>
+          <w:tcPr>
+            <w:tcW w:w="630" w:type="dxa"/>
+          </w:tcPr>
+          <w:p>
+            <w:pPr>
+              <w:spacing w:line="360" w:lineRule="auto"/>
+              <w:rPr>
+                <w:rFonts w:ascii="Times New Roman" w:hAnsi="Times New Roman" w:cs="Times New Roman"/>
+                <w:sz w:val="26"/>
+                <w:szCs w:val="26"/>
+              </w:rPr>
+            </w:pPr>
+            <w:r>
+              <w:rPr>
+                <w:rFonts w:ascii="Times New Roman" w:hAnsi="Times New Roman" w:cs="Times New Roman"/>
+                <w:sz w:val="26"/>
+                <w:szCs w:val="26"/>
+              </w:rPr>
+              <w:t>4</w:t>
+            </w:r>
+          </w:p>
+        </w:tc>
+        <w:tc>
+          <w:tcPr>
+            <w:tcW w:w="625" w:type="dxa"/>
+          </w:tcPr>
+          <w:p>
+            <w:pPr>
+              <w:spacing w:line="360" w:lineRule="auto"/>
+              <w:rPr>
+                <w:rFonts w:ascii="Times New Roman" w:hAnsi="Times New Roman" w:cs="Times New Roman"/>
+                <w:sz w:val="26"/>
+                <w:szCs w:val="26"/>
+              </w:rPr>
+            </w:pPr>
+          </w:p>
+        </w:tc>
+      </w:tr>
+      <w:tr>
+        <w:tc>
+          <w:tcPr>
+            <w:tcW w:w="830" w:type="dxa"/>
+            <w:vMerge/>
+          </w:tcPr>
+          <w:p>
+            <w:pPr>
+              <w:spacing w:line="360" w:lineRule="auto"/>
+              <w:rPr>
+                <w:rFonts w:ascii="Times New Roman" w:hAnsi="Times New Roman" w:cs="Times New Roman"/>
+                <w:sz w:val="26"/>
+                <w:szCs w:val="26"/>
+              </w:rPr>
+            </w:pPr>
+          </w:p>
+        </w:tc>
+        <w:tc>
+          <w:tcPr>
+            <w:tcW w:w="1235" w:type="dxa"/>
+            <w:shd w:val="clear" w:color="auto" w:fill="E7E6E6" w:themeFill="background2"/>
+          </w:tcPr>
+          <w:p>
+            <w:pPr>
+              <w:spacing w:line="360" w:lineRule="auto"/>
+              <w:rPr>
+                <w:rFonts w:ascii="Times New Roman" w:hAnsi="Times New Roman" w:cs="Times New Roman"/>
+                <w:sz w:val="26"/>
+                <w:szCs w:val="26"/>
+              </w:rPr>
+            </w:pPr>
+            <w:r>
+              <w:rPr>
+                <w:rFonts w:ascii="Times New Roman" w:hAnsi="Times New Roman" w:cs="Times New Roman"/>
+                <w:sz w:val="26"/>
+                <w:szCs w:val="26"/>
+              </w:rPr>
+              <w:t>- Design giao diện (UI)</w:t>
+            </w:r>
+          </w:p>
+        </w:tc>
+        <w:tc>
+          <w:tcPr>
+            <w:tcW w:w="1170" w:type="dxa"/>
+            <w:shd w:val="clear" w:color="auto" w:fill="E7E6E6" w:themeFill="background2"/>
+          </w:tcPr>
+          <w:p>
+            <w:pPr>
+              <w:spacing w:line="360" w:lineRule="auto"/>
+              <w:rPr>
+                <w:rFonts w:ascii="Times New Roman" w:hAnsi="Times New Roman" w:cs="Times New Roman"/>
+                <w:sz w:val="26"/>
+                <w:szCs w:val="26"/>
+              </w:rPr>
+            </w:pPr>
+            <w:r>
+              <w:rPr>
+                <w:rFonts w:ascii="Times New Roman" w:hAnsi="Times New Roman" w:cs="Times New Roman"/>
+                <w:sz w:val="26"/>
+                <w:szCs w:val="26"/>
+              </w:rPr>
+              <w:t>Trường, Tuấn</w:t>
+            </w:r>
+          </w:p>
+        </w:tc>
+        <w:tc>
+          <w:tcPr>
+            <w:tcW w:w="1890" w:type="dxa"/>
+            <w:shd w:val="clear" w:color="auto" w:fill="E7E6E6" w:themeFill="background2"/>
+          </w:tcPr>
+          <w:p>
+            <w:pPr>
+              <w:spacing w:line="360" w:lineRule="auto"/>
+              <w:rPr>
+                <w:rFonts w:ascii="Times New Roman" w:hAnsi="Times New Roman" w:cs="Times New Roman"/>
+                <w:sz w:val="26"/>
+                <w:szCs w:val="26"/>
+              </w:rPr>
+            </w:pPr>
+            <w:r>
+              <w:rPr>
+                <w:rFonts w:ascii="Times New Roman" w:hAnsi="Times New Roman" w:cs="Times New Roman"/>
+                <w:sz w:val="26"/>
+                <w:szCs w:val="26"/>
+              </w:rPr>
+              <w:t>3(Danh sách, tạo, edit)</w:t>
+            </w:r>
+          </w:p>
+        </w:tc>
+        <w:tc>
+          <w:tcPr>
+            <w:tcW w:w="630" w:type="dxa"/>
+            <w:shd w:val="clear" w:color="auto" w:fill="E7E6E6" w:themeFill="background2"/>
+          </w:tcPr>
+          <w:p>
+            <w:pPr>
+              <w:spacing w:line="360" w:lineRule="auto"/>
+              <w:rPr>
+                <w:rFonts w:ascii="Times New Roman" w:hAnsi="Times New Roman" w:cs="Times New Roman"/>
+                <w:sz w:val="26"/>
+                <w:szCs w:val="26"/>
+              </w:rPr>
+            </w:pPr>
+            <w:r>
+              <w:rPr>
+                <w:rFonts w:ascii="Times New Roman" w:hAnsi="Times New Roman" w:cs="Times New Roman"/>
+                <w:sz w:val="26"/>
+                <w:szCs w:val="26"/>
+              </w:rPr>
+              <w:t>0</w:t>
+            </w:r>
+          </w:p>
+        </w:tc>
+        <w:tc>
+          <w:tcPr>
+            <w:tcW w:w="630" w:type="dxa"/>
+            <w:shd w:val="clear" w:color="auto" w:fill="E7E6E6" w:themeFill="background2"/>
+          </w:tcPr>
+          <w:p>
+            <w:pPr>
+              <w:spacing w:line="360" w:lineRule="auto"/>
+              <w:rPr>
+                <w:rFonts w:ascii="Times New Roman" w:hAnsi="Times New Roman" w:cs="Times New Roman"/>
+                <w:sz w:val="26"/>
+                <w:szCs w:val="26"/>
+              </w:rPr>
+            </w:pPr>
+            <w:r>
+              <w:rPr>
+                <w:rFonts w:ascii="Times New Roman" w:hAnsi="Times New Roman" w:cs="Times New Roman"/>
+                <w:sz w:val="26"/>
+                <w:szCs w:val="26"/>
+              </w:rPr>
+              <w:t>0</w:t>
+            </w:r>
+          </w:p>
+        </w:tc>
+        <w:tc>
+          <w:tcPr>
+            <w:tcW w:w="630" w:type="dxa"/>
+            <w:shd w:val="clear" w:color="auto" w:fill="E7E6E6" w:themeFill="background2"/>
+          </w:tcPr>
+          <w:p>
+            <w:pPr>
+              <w:spacing w:line="360" w:lineRule="auto"/>
+              <w:rPr>
+                <w:rFonts w:ascii="Times New Roman" w:hAnsi="Times New Roman" w:cs="Times New Roman"/>
+                <w:sz w:val="26"/>
+                <w:szCs w:val="26"/>
+              </w:rPr>
+            </w:pPr>
+            <w:r>
+              <w:rPr>
+                <w:rFonts w:ascii="Times New Roman" w:hAnsi="Times New Roman" w:cs="Times New Roman"/>
+                <w:sz w:val="26"/>
+                <w:szCs w:val="26"/>
+              </w:rPr>
+              <w:t>0</w:t>
+            </w:r>
+          </w:p>
+        </w:tc>
+        <w:tc>
+          <w:tcPr>
+            <w:tcW w:w="540" w:type="dxa"/>
+            <w:shd w:val="clear" w:color="auto" w:fill="E7E6E6" w:themeFill="background2"/>
+          </w:tcPr>
+          <w:p>
+            <w:pPr>
+              <w:spacing w:line="360" w:lineRule="auto"/>
+              <w:rPr>
+                <w:rFonts w:ascii="Times New Roman" w:hAnsi="Times New Roman" w:cs="Times New Roman"/>
+                <w:sz w:val="26"/>
+                <w:szCs w:val="26"/>
+              </w:rPr>
+            </w:pPr>
+            <w:r>
+              <w:rPr>
+                <w:rFonts w:ascii="Times New Roman" w:hAnsi="Times New Roman" w:cs="Times New Roman"/>
+                <w:sz w:val="26"/>
+                <w:szCs w:val="26"/>
+              </w:rPr>
+              <w:t>3</w:t>
+            </w:r>
+          </w:p>
+        </w:tc>
+        <w:tc>
+          <w:tcPr>
+            <w:tcW w:w="540" w:type="dxa"/>
+          </w:tcPr>
+          <w:p>
+            <w:pPr>
+              <w:spacing w:line="360" w:lineRule="auto"/>
+              <w:rPr>
+                <w:rFonts w:ascii="Times New Roman" w:hAnsi="Times New Roman" w:cs="Times New Roman"/>
+                <w:sz w:val="26"/>
+                <w:szCs w:val="26"/>
+              </w:rPr>
+            </w:pPr>
+            <w:r>
+              <w:rPr>
+                <w:rFonts w:ascii="Times New Roman" w:hAnsi="Times New Roman" w:cs="Times New Roman"/>
+                <w:sz w:val="26"/>
+                <w:szCs w:val="26"/>
+              </w:rPr>
+              <w:t>3</w:t>
+            </w:r>
+          </w:p>
+        </w:tc>
+        <w:tc>
+          <w:tcPr>
+            <w:tcW w:w="630" w:type="dxa"/>
+          </w:tcPr>
+          <w:p>
+            <w:pPr>
+              <w:spacing w:line="360" w:lineRule="auto"/>
+              <w:rPr>
+                <w:rFonts w:ascii="Times New Roman" w:hAnsi="Times New Roman" w:cs="Times New Roman"/>
+                <w:sz w:val="26"/>
+                <w:szCs w:val="26"/>
+              </w:rPr>
+            </w:pPr>
+            <w:r>
+              <w:rPr>
+                <w:rFonts w:ascii="Times New Roman" w:hAnsi="Times New Roman" w:cs="Times New Roman"/>
+                <w:sz w:val="26"/>
+                <w:szCs w:val="26"/>
+              </w:rPr>
+              <w:t>5</w:t>
+            </w:r>
+          </w:p>
+        </w:tc>
+        <w:tc>
+          <w:tcPr>
+            <w:tcW w:w="625" w:type="dxa"/>
+          </w:tcPr>
+          <w:p>
+            <w:pPr>
+              <w:spacing w:line="360" w:lineRule="auto"/>
+              <w:rPr>
+                <w:rFonts w:ascii="Times New Roman" w:hAnsi="Times New Roman" w:cs="Times New Roman"/>
+                <w:sz w:val="26"/>
+                <w:szCs w:val="26"/>
+              </w:rPr>
+            </w:pPr>
+          </w:p>
+        </w:tc>
+      </w:tr>
+      <w:tr>
+        <w:tc>
+          <w:tcPr>
+            <w:tcW w:w="830" w:type="dxa"/>
+            <w:vMerge/>
+          </w:tcPr>
+          <w:p>
+            <w:pPr>
+              <w:spacing w:line="360" w:lineRule="auto"/>
+              <w:rPr>
+                <w:rFonts w:ascii="Times New Roman" w:hAnsi="Times New Roman" w:cs="Times New Roman"/>
+                <w:sz w:val="26"/>
+                <w:szCs w:val="26"/>
+              </w:rPr>
+            </w:pPr>
+          </w:p>
+        </w:tc>
+        <w:tc>
+          <w:tcPr>
+            <w:tcW w:w="1235" w:type="dxa"/>
+            <w:shd w:val="clear" w:color="auto" w:fill="FFE599" w:themeFill="accent4" w:themeFillTint="66"/>
+          </w:tcPr>
+          <w:p>
+            <w:pPr>
+              <w:spacing w:line="360" w:lineRule="auto"/>
+              <w:rPr>
+                <w:rFonts w:ascii="Times New Roman" w:hAnsi="Times New Roman" w:cs="Times New Roman"/>
+                <w:sz w:val="26"/>
+                <w:szCs w:val="26"/>
+              </w:rPr>
+            </w:pPr>
+            <w:r>
+              <w:rPr>
+                <w:rFonts w:ascii="Times New Roman" w:hAnsi="Times New Roman" w:cs="Times New Roman"/>
+                <w:sz w:val="26"/>
+                <w:szCs w:val="26"/>
+              </w:rPr>
+              <w:t>- Coding giao diện</w:t>
+            </w:r>
+          </w:p>
+        </w:tc>
+        <w:tc>
+          <w:tcPr>
+            <w:tcW w:w="1170" w:type="dxa"/>
+            <w:shd w:val="clear" w:color="auto" w:fill="FFE599" w:themeFill="accent4" w:themeFillTint="66"/>
+          </w:tcPr>
+          <w:p>
+            <w:pPr>
+              <w:spacing w:line="360" w:lineRule="auto"/>
+              <w:rPr>
+                <w:rFonts w:ascii="Times New Roman" w:hAnsi="Times New Roman" w:cs="Times New Roman"/>
+                <w:sz w:val="26"/>
+                <w:szCs w:val="26"/>
+              </w:rPr>
+            </w:pPr>
+            <w:r>
+              <w:rPr>
+                <w:rFonts w:ascii="Times New Roman" w:hAnsi="Times New Roman" w:cs="Times New Roman"/>
+                <w:sz w:val="26"/>
+                <w:szCs w:val="26"/>
+              </w:rPr>
+              <w:t>Duy, Trường</w:t>
+            </w:r>
+          </w:p>
+        </w:tc>
+        <w:tc>
+          <w:tcPr>
+            <w:tcW w:w="1890" w:type="dxa"/>
+            <w:shd w:val="clear" w:color="auto" w:fill="FFE599" w:themeFill="accent4" w:themeFillTint="66"/>
+          </w:tcPr>
+          <w:p>
+            <w:pPr>
+              <w:spacing w:line="360" w:lineRule="auto"/>
+              <w:rPr>
+                <w:rFonts w:ascii="Times New Roman" w:hAnsi="Times New Roman" w:cs="Times New Roman"/>
+                <w:sz w:val="26"/>
+                <w:szCs w:val="26"/>
+              </w:rPr>
+            </w:pPr>
+            <w:r>
+              <w:rPr>
+                <w:rFonts w:ascii="Times New Roman" w:hAnsi="Times New Roman" w:cs="Times New Roman"/>
+                <w:sz w:val="26"/>
+                <w:szCs w:val="26"/>
+              </w:rPr>
+              <w:t>3</w:t>
+            </w:r>
+          </w:p>
+        </w:tc>
+        <w:tc>
+          <w:tcPr>
+            <w:tcW w:w="630" w:type="dxa"/>
+            <w:shd w:val="clear" w:color="auto" w:fill="FFE599" w:themeFill="accent4" w:themeFillTint="66"/>
+          </w:tcPr>
+          <w:p>
+            <w:pPr>
+              <w:spacing w:line="360" w:lineRule="auto"/>
+              <w:rPr>
+                <w:rFonts w:ascii="Times New Roman" w:hAnsi="Times New Roman" w:cs="Times New Roman"/>
+                <w:sz w:val="26"/>
+                <w:szCs w:val="26"/>
+              </w:rPr>
+            </w:pPr>
+            <w:r>
+              <w:rPr>
+                <w:rFonts w:ascii="Times New Roman" w:hAnsi="Times New Roman" w:cs="Times New Roman"/>
+                <w:sz w:val="26"/>
+                <w:szCs w:val="26"/>
+              </w:rPr>
+              <w:t>0</w:t>
+            </w:r>
+          </w:p>
+        </w:tc>
+        <w:tc>
+          <w:tcPr>
+            <w:tcW w:w="630" w:type="dxa"/>
+            <w:shd w:val="clear" w:color="auto" w:fill="FFE599" w:themeFill="accent4" w:themeFillTint="66"/>
+          </w:tcPr>
+          <w:p>
+            <w:pPr>
+              <w:spacing w:line="360" w:lineRule="auto"/>
+              <w:rPr>
+                <w:rFonts w:ascii="Times New Roman" w:hAnsi="Times New Roman" w:cs="Times New Roman"/>
+                <w:sz w:val="26"/>
+                <w:szCs w:val="26"/>
+              </w:rPr>
+            </w:pPr>
+            <w:r>
+              <w:rPr>
+                <w:rFonts w:ascii="Times New Roman" w:hAnsi="Times New Roman" w:cs="Times New Roman"/>
+                <w:sz w:val="26"/>
+                <w:szCs w:val="26"/>
+              </w:rPr>
+              <w:t>0</w:t>
+            </w:r>
+          </w:p>
+        </w:tc>
+        <w:tc>
+          <w:tcPr>
+            <w:tcW w:w="630" w:type="dxa"/>
+            <w:shd w:val="clear" w:color="auto" w:fill="FFE599" w:themeFill="accent4" w:themeFillTint="66"/>
+          </w:tcPr>
+          <w:p>
+            <w:pPr>
+              <w:spacing w:line="360" w:lineRule="auto"/>
+              <w:rPr>
+                <w:rFonts w:ascii="Times New Roman" w:hAnsi="Times New Roman" w:cs="Times New Roman"/>
+                <w:sz w:val="26"/>
+                <w:szCs w:val="26"/>
+              </w:rPr>
+            </w:pPr>
+            <w:r>
+              <w:rPr>
+                <w:rFonts w:ascii="Times New Roman" w:hAnsi="Times New Roman" w:cs="Times New Roman"/>
+                <w:sz w:val="26"/>
+                <w:szCs w:val="26"/>
+              </w:rPr>
+              <w:t>0</w:t>
+            </w:r>
+          </w:p>
+        </w:tc>
+        <w:tc>
+          <w:tcPr>
+            <w:tcW w:w="540" w:type="dxa"/>
+            <w:shd w:val="clear" w:color="auto" w:fill="FFE599" w:themeFill="accent4" w:themeFillTint="66"/>
+          </w:tcPr>
+          <w:p>
+            <w:pPr>
+              <w:spacing w:line="360" w:lineRule="auto"/>
+              <w:rPr>
+                <w:rFonts w:ascii="Times New Roman" w:hAnsi="Times New Roman" w:cs="Times New Roman"/>
+                <w:sz w:val="26"/>
+                <w:szCs w:val="26"/>
+              </w:rPr>
+            </w:pPr>
+            <w:r>
+              <w:rPr>
+                <w:rFonts w:ascii="Times New Roman" w:hAnsi="Times New Roman" w:cs="Times New Roman"/>
+                <w:sz w:val="26"/>
+                <w:szCs w:val="26"/>
+              </w:rPr>
+              <w:t>0</w:t>
+            </w:r>
+          </w:p>
+        </w:tc>
+        <w:tc>
+          <w:tcPr>
+            <w:tcW w:w="540" w:type="dxa"/>
+            <w:shd w:val="clear" w:color="auto" w:fill="FFE599" w:themeFill="accent4" w:themeFillTint="66"/>
+          </w:tcPr>
+          <w:p>
+            <w:pPr>
+              <w:spacing w:line="360" w:lineRule="auto"/>
+              <w:rPr>
+                <w:rFonts w:ascii="Times New Roman" w:hAnsi="Times New Roman" w:cs="Times New Roman"/>
+                <w:sz w:val="26"/>
+                <w:szCs w:val="26"/>
+              </w:rPr>
+            </w:pPr>
+            <w:r>
+              <w:rPr>
+                <w:rFonts w:ascii="Times New Roman" w:hAnsi="Times New Roman" w:cs="Times New Roman"/>
+                <w:sz w:val="26"/>
+                <w:szCs w:val="26"/>
+              </w:rPr>
+              <w:t>0</w:t>
+            </w:r>
+          </w:p>
+        </w:tc>
+        <w:tc>
+          <w:tcPr>
+            <w:tcW w:w="630" w:type="dxa"/>
+            <w:shd w:val="clear" w:color="auto" w:fill="FFE599" w:themeFill="accent4" w:themeFillTint="66"/>
+          </w:tcPr>
+          <w:p>
+            <w:pPr>
+              <w:spacing w:line="360" w:lineRule="auto"/>
+              <w:rPr>
+                <w:rFonts w:ascii="Times New Roman" w:hAnsi="Times New Roman" w:cs="Times New Roman"/>
+                <w:sz w:val="26"/>
+                <w:szCs w:val="26"/>
+              </w:rPr>
+            </w:pPr>
+            <w:r>
+              <w:rPr>
+                <w:rFonts w:ascii="Times New Roman" w:hAnsi="Times New Roman" w:cs="Times New Roman"/>
+                <w:sz w:val="26"/>
+                <w:szCs w:val="26"/>
+              </w:rPr>
+              <w:t>3</w:t>
+            </w:r>
+          </w:p>
+        </w:tc>
+        <w:tc>
+          <w:tcPr>
+            <w:tcW w:w="625" w:type="dxa"/>
+          </w:tcPr>
+          <w:p>
+            <w:pPr>
+              <w:spacing w:line="360" w:lineRule="auto"/>
+              <w:rPr>
+                <w:rFonts w:ascii="Times New Roman" w:hAnsi="Times New Roman" w:cs="Times New Roman"/>
+                <w:sz w:val="26"/>
+                <w:szCs w:val="26"/>
+              </w:rPr>
+            </w:pPr>
+          </w:p>
+        </w:tc>
+      </w:tr>
+      <w:tr>
+        <w:tc>
+          <w:tcPr>
+            <w:tcW w:w="830" w:type="dxa"/>
+            <w:vMerge/>
+          </w:tcPr>
+          <w:p>
+            <w:pPr>
+              <w:spacing w:line="360" w:lineRule="auto"/>
+              <w:rPr>
+                <w:rFonts w:ascii="Times New Roman" w:hAnsi="Times New Roman" w:cs="Times New Roman"/>
+                <w:sz w:val="26"/>
+                <w:szCs w:val="26"/>
+              </w:rPr>
+            </w:pPr>
+          </w:p>
+        </w:tc>
+        <w:tc>
+          <w:tcPr>
+            <w:tcW w:w="1235" w:type="dxa"/>
+            <w:shd w:val="clear" w:color="auto" w:fill="FFE599" w:themeFill="accent4" w:themeFillTint="66"/>
+          </w:tcPr>
+          <w:p>
+            <w:pPr>
+              <w:spacing w:line="360" w:lineRule="auto"/>
+              <w:rPr>
+                <w:rFonts w:ascii="Times New Roman" w:hAnsi="Times New Roman" w:cs="Times New Roman"/>
+                <w:sz w:val="26"/>
+                <w:szCs w:val="26"/>
+              </w:rPr>
+            </w:pPr>
+            <w:r>
+              <w:rPr>
+                <w:rFonts w:ascii="Times New Roman" w:hAnsi="Times New Roman" w:cs="Times New Roman"/>
+                <w:sz w:val="26"/>
+                <w:szCs w:val="26"/>
+              </w:rPr>
+              <w:t>- Coding logic</w:t>
+            </w:r>
+          </w:p>
+        </w:tc>
+        <w:tc>
+          <w:tcPr>
+            <w:tcW w:w="1170" w:type="dxa"/>
+            <w:shd w:val="clear" w:color="auto" w:fill="FFE599" w:themeFill="accent4" w:themeFillTint="66"/>
+          </w:tcPr>
+          <w:p>
+            <w:pPr>
+              <w:spacing w:line="360" w:lineRule="auto"/>
+              <w:rPr>
+                <w:rFonts w:ascii="Times New Roman" w:hAnsi="Times New Roman" w:cs="Times New Roman"/>
+                <w:sz w:val="26"/>
+                <w:szCs w:val="26"/>
+              </w:rPr>
+            </w:pPr>
+            <w:r>
+              <w:rPr>
+                <w:rFonts w:ascii="Times New Roman" w:hAnsi="Times New Roman" w:cs="Times New Roman"/>
+                <w:sz w:val="26"/>
+                <w:szCs w:val="26"/>
+              </w:rPr>
+              <w:t>Trường, Duy</w:t>
+            </w:r>
+          </w:p>
+        </w:tc>
+        <w:tc>
+          <w:tcPr>
+            <w:tcW w:w="1890" w:type="dxa"/>
+            <w:shd w:val="clear" w:color="auto" w:fill="FFE599" w:themeFill="accent4" w:themeFillTint="66"/>
+          </w:tcPr>
+          <w:p>
+            <w:pPr>
+              <w:spacing w:line="360" w:lineRule="auto"/>
+              <w:rPr>
+                <w:rFonts w:ascii="Times New Roman" w:hAnsi="Times New Roman" w:cs="Times New Roman"/>
+                <w:sz w:val="26"/>
+                <w:szCs w:val="26"/>
+              </w:rPr>
+            </w:pPr>
+            <w:r>
+              <w:rPr>
+                <w:rFonts w:ascii="Times New Roman" w:hAnsi="Times New Roman" w:cs="Times New Roman"/>
+                <w:sz w:val="26"/>
+                <w:szCs w:val="26"/>
+              </w:rPr>
+              <w:t>5(Xem, thêm, xóa mềm, sửa, khôi phục)</w:t>
+            </w:r>
+          </w:p>
+        </w:tc>
+        <w:tc>
+          <w:tcPr>
+            <w:tcW w:w="630" w:type="dxa"/>
+            <w:shd w:val="clear" w:color="auto" w:fill="FFE599" w:themeFill="accent4" w:themeFillTint="66"/>
+          </w:tcPr>
+          <w:p>
+            <w:pPr>
+              <w:spacing w:line="360" w:lineRule="auto"/>
+              <w:rPr>
+                <w:rFonts w:ascii="Times New Roman" w:hAnsi="Times New Roman" w:cs="Times New Roman"/>
+                <w:sz w:val="26"/>
+                <w:szCs w:val="26"/>
+              </w:rPr>
+            </w:pPr>
+            <w:r>
+              <w:rPr>
+                <w:rFonts w:ascii="Times New Roman" w:hAnsi="Times New Roman" w:cs="Times New Roman"/>
+                <w:sz w:val="26"/>
+                <w:szCs w:val="26"/>
+              </w:rPr>
+              <w:t>0</w:t>
+            </w:r>
+          </w:p>
+        </w:tc>
+        <w:tc>
+          <w:tcPr>
+            <w:tcW w:w="630" w:type="dxa"/>
+            <w:shd w:val="clear" w:color="auto" w:fill="FFE599" w:themeFill="accent4" w:themeFillTint="66"/>
+          </w:tcPr>
+          <w:p>
+            <w:pPr>
+              <w:spacing w:line="360" w:lineRule="auto"/>
+              <w:rPr>
+                <w:rFonts w:ascii="Times New Roman" w:hAnsi="Times New Roman" w:cs="Times New Roman"/>
+                <w:sz w:val="26"/>
+                <w:szCs w:val="26"/>
+              </w:rPr>
+            </w:pPr>
+            <w:r>
+              <w:rPr>
+                <w:rFonts w:ascii="Times New Roman" w:hAnsi="Times New Roman" w:cs="Times New Roman"/>
+                <w:sz w:val="26"/>
+                <w:szCs w:val="26"/>
+              </w:rPr>
+              <w:t>0</w:t>
+            </w:r>
+          </w:p>
+        </w:tc>
+        <w:tc>
+          <w:tcPr>
+            <w:tcW w:w="630" w:type="dxa"/>
+            <w:shd w:val="clear" w:color="auto" w:fill="FFE599" w:themeFill="accent4" w:themeFillTint="66"/>
+          </w:tcPr>
+          <w:p>
+            <w:pPr>
+              <w:spacing w:line="360" w:lineRule="auto"/>
+              <w:rPr>
+                <w:rFonts w:ascii="Times New Roman" w:hAnsi="Times New Roman" w:cs="Times New Roman"/>
+                <w:sz w:val="26"/>
+                <w:szCs w:val="26"/>
+              </w:rPr>
+            </w:pPr>
+            <w:r>
+              <w:rPr>
+                <w:rFonts w:ascii="Times New Roman" w:hAnsi="Times New Roman" w:cs="Times New Roman"/>
+                <w:sz w:val="26"/>
+                <w:szCs w:val="26"/>
+              </w:rPr>
+              <w:t>0</w:t>
+            </w:r>
+          </w:p>
+        </w:tc>
+        <w:tc>
+          <w:tcPr>
+            <w:tcW w:w="540" w:type="dxa"/>
+            <w:shd w:val="clear" w:color="auto" w:fill="FFE599" w:themeFill="accent4" w:themeFillTint="66"/>
+          </w:tcPr>
+          <w:p>
+            <w:pPr>
+              <w:spacing w:line="360" w:lineRule="auto"/>
+              <w:rPr>
+                <w:rFonts w:ascii="Times New Roman" w:hAnsi="Times New Roman" w:cs="Times New Roman"/>
+                <w:sz w:val="26"/>
+                <w:szCs w:val="26"/>
+              </w:rPr>
+            </w:pPr>
+            <w:r>
+              <w:rPr>
+                <w:rFonts w:ascii="Times New Roman" w:hAnsi="Times New Roman" w:cs="Times New Roman"/>
+                <w:sz w:val="26"/>
+                <w:szCs w:val="26"/>
+              </w:rPr>
+              <w:t>0</w:t>
+            </w:r>
+          </w:p>
+        </w:tc>
+        <w:tc>
+          <w:tcPr>
+            <w:tcW w:w="540" w:type="dxa"/>
+            <w:shd w:val="clear" w:color="auto" w:fill="FFE599" w:themeFill="accent4" w:themeFillTint="66"/>
+          </w:tcPr>
+          <w:p>
+            <w:pPr>
+              <w:spacing w:line="360" w:lineRule="auto"/>
+              <w:rPr>
+                <w:rFonts w:ascii="Times New Roman" w:hAnsi="Times New Roman" w:cs="Times New Roman"/>
+                <w:sz w:val="26"/>
+                <w:szCs w:val="26"/>
+              </w:rPr>
+            </w:pPr>
+            <w:r>
+              <w:rPr>
+                <w:rFonts w:ascii="Times New Roman" w:hAnsi="Times New Roman" w:cs="Times New Roman"/>
+                <w:sz w:val="26"/>
+                <w:szCs w:val="26"/>
+              </w:rPr>
+              <w:t>0</w:t>
+            </w:r>
+          </w:p>
+        </w:tc>
+        <w:tc>
+          <w:tcPr>
+            <w:tcW w:w="630" w:type="dxa"/>
+            <w:shd w:val="clear" w:color="auto" w:fill="FFE599" w:themeFill="accent4" w:themeFillTint="66"/>
+          </w:tcPr>
+          <w:p>
+            <w:pPr>
+              <w:spacing w:line="360" w:lineRule="auto"/>
+              <w:rPr>
+                <w:rFonts w:ascii="Times New Roman" w:hAnsi="Times New Roman" w:cs="Times New Roman"/>
+                <w:sz w:val="26"/>
+                <w:szCs w:val="26"/>
+              </w:rPr>
+            </w:pPr>
+            <w:r>
+              <w:rPr>
+                <w:rFonts w:ascii="Times New Roman" w:hAnsi="Times New Roman" w:cs="Times New Roman"/>
+                <w:sz w:val="26"/>
+                <w:szCs w:val="26"/>
+              </w:rPr>
+              <w:t>5</w:t>
+            </w:r>
+          </w:p>
+        </w:tc>
+        <w:tc>
+          <w:tcPr>
+            <w:tcW w:w="625" w:type="dxa"/>
+          </w:tcPr>
+          <w:p>
+            <w:pPr>
+              <w:spacing w:line="360" w:lineRule="auto"/>
+              <w:rPr>
+                <w:rFonts w:ascii="Times New Roman" w:hAnsi="Times New Roman" w:cs="Times New Roman"/>
+                <w:sz w:val="26"/>
+                <w:szCs w:val="26"/>
+              </w:rPr>
+            </w:pPr>
+          </w:p>
+        </w:tc>
+      </w:tr>
+      <w:tr>
+        <w:trPr>
+          <w:trHeight w:val="58"/>
+        </w:trPr>
+        <w:tc>
+          <w:tcPr>
+            <w:tcW w:w="830" w:type="dxa"/>
+            <w:vMerge/>
+          </w:tcPr>
+          <w:p>
+            <w:pPr>
+              <w:spacing w:line="360" w:lineRule="auto"/>
+              <w:rPr>
+                <w:rFonts w:ascii="Times New Roman" w:hAnsi="Times New Roman" w:cs="Times New Roman"/>
+                <w:sz w:val="26"/>
+                <w:szCs w:val="26"/>
+              </w:rPr>
+            </w:pPr>
+          </w:p>
+        </w:tc>
+        <w:tc>
+          <w:tcPr>
+            <w:tcW w:w="1235" w:type="dxa"/>
+            <w:shd w:val="clear" w:color="auto" w:fill="FFE599" w:themeFill="accent4" w:themeFillTint="66"/>
+          </w:tcPr>
+          <w:p>
+            <w:pPr>
+              <w:spacing w:line="360" w:lineRule="auto"/>
+              <w:rPr>
+                <w:rFonts w:ascii="Times New Roman" w:hAnsi="Times New Roman" w:cs="Times New Roman"/>
+                <w:sz w:val="26"/>
+                <w:szCs w:val="26"/>
+              </w:rPr>
+            </w:pPr>
+            <w:r>
+              <w:rPr>
+                <w:rFonts w:ascii="Times New Roman" w:hAnsi="Times New Roman" w:cs="Times New Roman"/>
+                <w:sz w:val="26"/>
+                <w:szCs w:val="26"/>
+              </w:rPr>
+              <w:t>- Testing</w:t>
+            </w:r>
+          </w:p>
+        </w:tc>
+        <w:tc>
+          <w:tcPr>
+            <w:tcW w:w="1170" w:type="dxa"/>
+            <w:shd w:val="clear" w:color="auto" w:fill="FFE599" w:themeFill="accent4" w:themeFillTint="66"/>
+          </w:tcPr>
+          <w:p>
+            <w:pPr>
+              <w:spacing w:line="360" w:lineRule="auto"/>
+              <w:rPr>
+                <w:rFonts w:ascii="Times New Roman" w:hAnsi="Times New Roman" w:cs="Times New Roman"/>
+                <w:sz w:val="26"/>
+                <w:szCs w:val="26"/>
+              </w:rPr>
+            </w:pPr>
+            <w:r>
+              <w:rPr>
+                <w:rFonts w:ascii="Times New Roman" w:hAnsi="Times New Roman" w:cs="Times New Roman"/>
+                <w:sz w:val="26"/>
+                <w:szCs w:val="26"/>
+              </w:rPr>
+              <w:t>Trường, Tuấn, Duy</w:t>
+            </w:r>
+          </w:p>
+        </w:tc>
+        <w:tc>
+          <w:tcPr>
+            <w:tcW w:w="1890" w:type="dxa"/>
+            <w:shd w:val="clear" w:color="auto" w:fill="FFE599" w:themeFill="accent4" w:themeFillTint="66"/>
+          </w:tcPr>
+          <w:p>
+            <w:pPr>
+              <w:spacing w:line="360" w:lineRule="auto"/>
+              <w:rPr>
+                <w:rFonts w:ascii="Times New Roman" w:hAnsi="Times New Roman" w:cs="Times New Roman"/>
+                <w:sz w:val="26"/>
+                <w:szCs w:val="26"/>
+              </w:rPr>
+            </w:pPr>
+            <w:r>
+              <w:rPr>
+                <w:rFonts w:ascii="Times New Roman" w:hAnsi="Times New Roman" w:cs="Times New Roman"/>
+                <w:sz w:val="26"/>
+                <w:szCs w:val="26"/>
+              </w:rPr>
+              <w:t>8-(Giao diện + logic)</w:t>
+            </w:r>
+          </w:p>
+        </w:tc>
+        <w:tc>
+          <w:tcPr>
+            <w:tcW w:w="630" w:type="dxa"/>
+            <w:shd w:val="clear" w:color="auto" w:fill="FFE599" w:themeFill="accent4" w:themeFillTint="66"/>
+          </w:tcPr>
+          <w:p>
+            <w:pPr>
+              <w:spacing w:line="360" w:lineRule="auto"/>
+              <w:rPr>
+                <w:rFonts w:ascii="Times New Roman" w:hAnsi="Times New Roman" w:cs="Times New Roman"/>
+                <w:sz w:val="26"/>
+                <w:szCs w:val="26"/>
+              </w:rPr>
+            </w:pPr>
+            <w:r>
+              <w:rPr>
+                <w:rFonts w:ascii="Times New Roman" w:hAnsi="Times New Roman" w:cs="Times New Roman"/>
+                <w:sz w:val="26"/>
+                <w:szCs w:val="26"/>
+              </w:rPr>
+              <w:t>0</w:t>
+            </w:r>
+          </w:p>
+        </w:tc>
+        <w:tc>
+          <w:tcPr>
+            <w:tcW w:w="630" w:type="dxa"/>
+            <w:shd w:val="clear" w:color="auto" w:fill="FFE599" w:themeFill="accent4" w:themeFillTint="66"/>
+          </w:tcPr>
+          <w:p>
+            <w:pPr>
+              <w:spacing w:line="360" w:lineRule="auto"/>
+              <w:rPr>
+                <w:rFonts w:ascii="Times New Roman" w:hAnsi="Times New Roman" w:cs="Times New Roman"/>
+                <w:sz w:val="26"/>
+                <w:szCs w:val="26"/>
+              </w:rPr>
+            </w:pPr>
+            <w:r>
+              <w:rPr>
+                <w:rFonts w:ascii="Times New Roman" w:hAnsi="Times New Roman" w:cs="Times New Roman"/>
+                <w:sz w:val="26"/>
+                <w:szCs w:val="26"/>
+              </w:rPr>
+              <w:t>0</w:t>
+            </w:r>
+          </w:p>
+        </w:tc>
+        <w:tc>
+          <w:tcPr>
+            <w:tcW w:w="630" w:type="dxa"/>
+            <w:shd w:val="clear" w:color="auto" w:fill="FFE599" w:themeFill="accent4" w:themeFillTint="66"/>
+          </w:tcPr>
+          <w:p>
+            <w:pPr>
+              <w:spacing w:line="360" w:lineRule="auto"/>
+              <w:rPr>
+                <w:rFonts w:ascii="Times New Roman" w:hAnsi="Times New Roman" w:cs="Times New Roman"/>
+                <w:sz w:val="26"/>
+                <w:szCs w:val="26"/>
+              </w:rPr>
+            </w:pPr>
+            <w:r>
+              <w:rPr>
+                <w:rFonts w:ascii="Times New Roman" w:hAnsi="Times New Roman" w:cs="Times New Roman"/>
+                <w:sz w:val="26"/>
+                <w:szCs w:val="26"/>
+              </w:rPr>
+              <w:t>0</w:t>
+            </w:r>
+          </w:p>
+        </w:tc>
+        <w:tc>
+          <w:tcPr>
+            <w:tcW w:w="540" w:type="dxa"/>
+            <w:shd w:val="clear" w:color="auto" w:fill="FFE599" w:themeFill="accent4" w:themeFillTint="66"/>
+          </w:tcPr>
+          <w:p>
+            <w:pPr>
+              <w:spacing w:line="360" w:lineRule="auto"/>
+              <w:rPr>
+                <w:rFonts w:ascii="Times New Roman" w:hAnsi="Times New Roman" w:cs="Times New Roman"/>
+                <w:sz w:val="26"/>
+                <w:szCs w:val="26"/>
+              </w:rPr>
+            </w:pPr>
+            <w:r>
+              <w:rPr>
+                <w:rFonts w:ascii="Times New Roman" w:hAnsi="Times New Roman" w:cs="Times New Roman"/>
+                <w:sz w:val="26"/>
+                <w:szCs w:val="26"/>
+              </w:rPr>
+              <w:t>0</w:t>
+            </w:r>
+          </w:p>
+        </w:tc>
+        <w:tc>
+          <w:tcPr>
+            <w:tcW w:w="540" w:type="dxa"/>
+            <w:shd w:val="clear" w:color="auto" w:fill="FFE599" w:themeFill="accent4" w:themeFillTint="66"/>
+          </w:tcPr>
+          <w:p>
+            <w:pPr>
+              <w:spacing w:line="360" w:lineRule="auto"/>
+              <w:rPr>
+                <w:rFonts w:ascii="Times New Roman" w:hAnsi="Times New Roman" w:cs="Times New Roman"/>
+                <w:sz w:val="26"/>
+                <w:szCs w:val="26"/>
+              </w:rPr>
+            </w:pPr>
+            <w:r>
+              <w:rPr>
+                <w:rFonts w:ascii="Times New Roman" w:hAnsi="Times New Roman" w:cs="Times New Roman"/>
+                <w:sz w:val="26"/>
+                <w:szCs w:val="26"/>
+              </w:rPr>
+              <w:t>0</w:t>
+            </w:r>
+          </w:p>
+        </w:tc>
+        <w:tc>
+          <w:tcPr>
+            <w:tcW w:w="630" w:type="dxa"/>
+            <w:shd w:val="clear" w:color="auto" w:fill="FFE599" w:themeFill="accent4" w:themeFillTint="66"/>
+          </w:tcPr>
+          <w:p>
+            <w:pPr>
+              <w:spacing w:line="360" w:lineRule="auto"/>
+              <w:rPr>
+                <w:rFonts w:ascii="Times New Roman" w:hAnsi="Times New Roman" w:cs="Times New Roman"/>
+                <w:sz w:val="26"/>
+                <w:szCs w:val="26"/>
+              </w:rPr>
+            </w:pPr>
+            <w:r>
+              <w:rPr>
+                <w:rFonts w:ascii="Times New Roman" w:hAnsi="Times New Roman" w:cs="Times New Roman"/>
+                <w:sz w:val="26"/>
+                <w:szCs w:val="26"/>
+              </w:rPr>
+              <w:t>8</w:t>
+            </w:r>
+          </w:p>
+        </w:tc>
+        <w:tc>
+          <w:tcPr>
+            <w:tcW w:w="625" w:type="dxa"/>
+          </w:tcPr>
+          <w:p>
+            <w:pPr>
+              <w:spacing w:line="360" w:lineRule="auto"/>
+              <w:rPr>
+                <w:rFonts w:ascii="Times New Roman" w:hAnsi="Times New Roman" w:cs="Times New Roman"/>
+                <w:sz w:val="26"/>
+                <w:szCs w:val="26"/>
+              </w:rPr>
+            </w:pPr>
+          </w:p>
+        </w:tc>
+      </w:tr>
+    </w:tbl>
+    <w:p>
+      <w:pPr>
+        <w:spacing w:after="0" w:line="360" w:lineRule="auto"/>
+        <w:jc w:val="both"/>
+        <w:rPr>
+          <w:rFonts w:ascii="Times New Roman" w:hAnsi="Times New Roman" w:cs="Times New Roman"/>
+          <w:b/>
+          <w:sz w:val="26"/>
+          <w:szCs w:val="26"/>
+        </w:rPr>
+      </w:pPr>
+      <w:r>
+        <w:rPr>
+          <w:rFonts w:ascii="Times New Roman" w:hAnsi="Times New Roman" w:cs="Times New Roman"/>
+          <w:b/>
+          <w:sz w:val="26"/>
+          <w:szCs w:val="26"/>
+        </w:rPr>
+        <w:t xml:space="preserve">- Ngày hôm qua nhóm đã thực hiện được các công việc như sau: </w:t>
+      </w:r>
+    </w:p>
+    <w:p>
+      <w:pPr>
+        <w:spacing w:after="0" w:line="360" w:lineRule="auto"/>
+        <w:jc w:val="both"/>
+        <w:rPr>
+          <w:rFonts w:ascii="Times New Roman" w:hAnsi="Times New Roman" w:cs="Times New Roman"/>
+          <w:sz w:val="26"/>
+          <w:szCs w:val="26"/>
+        </w:rPr>
+      </w:pPr>
+      <w:r>
+        <w:rPr>
+          <w:rFonts w:ascii="Times New Roman" w:hAnsi="Times New Roman" w:cs="Times New Roman"/>
+          <w:sz w:val="26"/>
+          <w:szCs w:val="26"/>
+        </w:rPr>
+        <w:t>+ Thực hiện code giao diện đã design truy cập hệ thống.</w:t>
+      </w:r>
+    </w:p>
+    <w:p>
+      <w:pPr>
+        <w:spacing w:after="0" w:line="360" w:lineRule="auto"/>
+        <w:jc w:val="both"/>
+        <w:rPr>
+          <w:rFonts w:ascii="Times New Roman" w:hAnsi="Times New Roman" w:cs="Times New Roman"/>
+          <w:sz w:val="26"/>
+          <w:szCs w:val="26"/>
+        </w:rPr>
+      </w:pPr>
+      <w:r>
+        <w:rPr>
+          <w:rFonts w:ascii="Times New Roman" w:hAnsi="Times New Roman" w:cs="Times New Roman"/>
+          <w:sz w:val="26"/>
+          <w:szCs w:val="26"/>
+        </w:rPr>
+        <w:t>+ Thực hiện xử lý logic chức năng truy cập hệ thống.</w:t>
+      </w:r>
+    </w:p>
+    <w:p>
+      <w:pPr>
+        <w:spacing w:after="0" w:line="360" w:lineRule="auto"/>
+        <w:jc w:val="both"/>
+        <w:rPr>
+          <w:rFonts w:ascii="Times New Roman" w:hAnsi="Times New Roman" w:cs="Times New Roman"/>
+          <w:sz w:val="26"/>
+          <w:szCs w:val="26"/>
+        </w:rPr>
+      </w:pPr>
+      <w:r>
+        <w:rPr>
+          <w:rFonts w:ascii="Times New Roman" w:hAnsi="Times New Roman" w:cs="Times New Roman"/>
+          <w:sz w:val="26"/>
+          <w:szCs w:val="26"/>
+        </w:rPr>
+        <w:t>+ Thực hiện viết flow of event cho chức năng quản lý thông tin cá nhân</w:t>
+      </w:r>
+    </w:p>
+    <w:p>
+      <w:pPr>
+        <w:spacing w:after="0" w:line="360" w:lineRule="auto"/>
+        <w:jc w:val="both"/>
+        <w:rPr>
+          <w:rFonts w:ascii="Times New Roman" w:hAnsi="Times New Roman" w:cs="Times New Roman"/>
+          <w:b/>
+          <w:sz w:val="26"/>
+          <w:szCs w:val="26"/>
+        </w:rPr>
+      </w:pPr>
+      <w:r>
+        <w:rPr>
+          <w:rFonts w:ascii="Times New Roman" w:hAnsi="Times New Roman" w:cs="Times New Roman"/>
+          <w:b/>
+          <w:sz w:val="26"/>
+          <w:szCs w:val="26"/>
+        </w:rPr>
+        <w:t xml:space="preserve">- Ngày hôm nay đã làm được các </w:t>
+      </w:r>
+      <w:r>
+        <w:rPr>
+          <w:rFonts w:ascii="Times New Roman" w:hAnsi="Times New Roman" w:cs="Times New Roman"/>
+          <w:b/>
+          <w:sz w:val="26"/>
+          <w:szCs w:val="26"/>
+        </w:rPr>
+        <w:t>nội dung</w:t>
+      </w:r>
+      <w:r>
+        <w:rPr>
+          <w:rFonts w:ascii="Times New Roman" w:hAnsi="Times New Roman" w:cs="Times New Roman"/>
+          <w:b/>
+          <w:sz w:val="26"/>
+          <w:szCs w:val="26"/>
+        </w:rPr>
+        <w:t xml:space="preserve"> sau: </w:t>
+      </w:r>
+    </w:p>
+    <w:p>
+      <w:pPr>
+        <w:spacing w:after="0" w:line="360" w:lineRule="auto"/>
+        <w:jc w:val="both"/>
+        <w:rPr>
+          <w:rFonts w:ascii="Times New Roman" w:hAnsi="Times New Roman" w:cs="Times New Roman"/>
+          <w:sz w:val="26"/>
+          <w:szCs w:val="26"/>
+        </w:rPr>
+      </w:pPr>
+      <w:r>
+        <w:rPr>
+          <w:rFonts w:ascii="Times New Roman" w:hAnsi="Times New Roman" w:cs="Times New Roman"/>
+          <w:sz w:val="26"/>
+          <w:szCs w:val="26"/>
+        </w:rPr>
+        <w:t>+ Kiểm tra giao diện và logic của chức năng truy cập hệ thống</w:t>
+      </w:r>
+    </w:p>
+    <w:p>
+      <w:pPr>
+        <w:spacing w:after="0" w:line="360" w:lineRule="auto"/>
+        <w:jc w:val="both"/>
+        <w:rPr>
+          <w:rFonts w:ascii="Times New Roman" w:hAnsi="Times New Roman" w:cs="Times New Roman"/>
+          <w:sz w:val="26"/>
+          <w:szCs w:val="26"/>
+        </w:rPr>
+      </w:pPr>
+      <w:r>
+        <w:rPr>
+          <w:rFonts w:ascii="Times New Roman" w:hAnsi="Times New Roman" w:cs="Times New Roman"/>
+          <w:sz w:val="26"/>
+          <w:szCs w:val="26"/>
+        </w:rPr>
+        <w:t xml:space="preserve">+ Thực hiện coding giao diện chức năng quản lý thông tin </w:t>
+      </w:r>
+      <w:r>
+        <w:rPr>
+          <w:rFonts w:ascii="Times New Roman" w:hAnsi="Times New Roman" w:cs="Times New Roman"/>
+          <w:sz w:val="26"/>
+          <w:szCs w:val="26"/>
+        </w:rPr>
+        <w:t>cá nhân</w:t>
+      </w:r>
+    </w:p>
+    <w:p>
+      <w:pPr>
+        <w:spacing w:after="0" w:line="360" w:lineRule="auto"/>
+        <w:jc w:val="both"/>
+        <w:rPr>
+          <w:rFonts w:ascii="Times New Roman" w:hAnsi="Times New Roman" w:cs="Times New Roman"/>
+          <w:sz w:val="26"/>
+          <w:szCs w:val="26"/>
+        </w:rPr>
+      </w:pPr>
+      <w:r>
+        <w:rPr>
+          <w:rFonts w:ascii="Times New Roman" w:hAnsi="Times New Roman" w:cs="Times New Roman"/>
+          <w:sz w:val="26"/>
+          <w:szCs w:val="26"/>
+        </w:rPr>
+        <w:t>+ Coding logic cho chức năng quản lý thông tin</w:t>
+      </w:r>
+      <w:r>
+        <w:rPr>
+          <w:rFonts w:ascii="Times New Roman" w:hAnsi="Times New Roman" w:cs="Times New Roman"/>
+          <w:sz w:val="26"/>
+          <w:szCs w:val="26"/>
+        </w:rPr>
+        <w:t xml:space="preserve"> cá nhân</w:t>
+      </w:r>
+    </w:p>
+    <w:p>
+      <w:pPr>
+        <w:spacing w:after="0" w:line="360" w:lineRule="auto"/>
+        <w:jc w:val="both"/>
+        <w:rPr>
+          <w:rFonts w:ascii="Times New Roman" w:hAnsi="Times New Roman" w:cs="Times New Roman"/>
+          <w:sz w:val="26"/>
+          <w:szCs w:val="26"/>
+        </w:rPr>
+      </w:pPr>
+      <w:r>
+        <w:rPr>
+          <w:rFonts w:ascii="Times New Roman" w:hAnsi="Times New Roman" w:cs="Times New Roman"/>
+          <w:sz w:val="26"/>
+          <w:szCs w:val="26"/>
+        </w:rPr>
+        <w:t>+ Kiểm tra giao diện, và logic của chức năng quản lý thông tin cá nhân</w:t>
+      </w:r>
+    </w:p>
+    <w:p>
+      <w:pPr>
+        <w:spacing w:after="0" w:line="360" w:lineRule="auto"/>
+        <w:jc w:val="both"/>
+        <w:rPr>
+          <w:rFonts w:ascii="Times New Roman" w:hAnsi="Times New Roman" w:cs="Times New Roman"/>
+          <w:b/>
+          <w:sz w:val="26"/>
+          <w:szCs w:val="26"/>
+        </w:rPr>
+      </w:pPr>
+      <w:r>
+        <w:rPr>
+          <w:rFonts w:ascii="Times New Roman" w:hAnsi="Times New Roman" w:cs="Times New Roman"/>
+          <w:b/>
+          <w:sz w:val="26"/>
+          <w:szCs w:val="26"/>
+        </w:rPr>
+        <w:t>- Trong quá trình thực hiện nhóm có gặp phải một số</w:t>
+      </w:r>
+      <w:r>
+        <w:rPr>
+          <w:rFonts w:ascii="Times New Roman" w:hAnsi="Times New Roman" w:cs="Times New Roman"/>
+          <w:b/>
+          <w:sz w:val="26"/>
+          <w:szCs w:val="26"/>
+        </w:rPr>
+        <w:t xml:space="preserve"> khó khăn sau là: </w:t>
+      </w:r>
+    </w:p>
+    <w:p>
+      <w:pPr>
+        <w:spacing w:after="0" w:line="360" w:lineRule="auto"/>
+        <w:jc w:val="both"/>
+        <w:rPr>
+          <w:rFonts w:ascii="Times New Roman" w:hAnsi="Times New Roman" w:cs="Times New Roman"/>
+          <w:sz w:val="26"/>
+          <w:szCs w:val="26"/>
+        </w:rPr>
+      </w:pPr>
+      <w:r>
+        <w:rPr>
+          <w:rFonts w:ascii="Times New Roman" w:hAnsi="Times New Roman" w:cs="Times New Roman"/>
+          <w:sz w:val="26"/>
+          <w:szCs w:val="26"/>
+        </w:rPr>
+        <w:t xml:space="preserve">+ Nhóm gặp một số khó khăn khi code: </w:t>
+      </w:r>
+      <w:r>
+        <w:rPr>
+          <w:rFonts w:ascii="Times New Roman" w:hAnsi="Times New Roman" w:cs="Times New Roman"/>
+          <w:sz w:val="26"/>
+          <w:szCs w:val="26"/>
+        </w:rPr>
+        <w:t xml:space="preserve">Vẫn còn khá nhiều lỗi xảy ra trong khi code và chưa tìm ra </w:t>
+      </w:r>
+      <w:r>
+        <w:rPr>
+          <w:rFonts w:ascii="Times New Roman" w:hAnsi="Times New Roman" w:cs="Times New Roman"/>
+          <w:sz w:val="26"/>
+          <w:szCs w:val="26"/>
+        </w:rPr>
+        <w:t>giải pháp</w:t>
+      </w:r>
+      <w:r>
+        <w:rPr>
+          <w:rFonts w:ascii="Times New Roman" w:hAnsi="Times New Roman" w:cs="Times New Roman"/>
+          <w:sz w:val="26"/>
+          <w:szCs w:val="26"/>
+        </w:rPr>
+        <w:t>.</w:t>
+      </w:r>
+    </w:p>
+    <w:p>
+      <w:pPr>
+        <w:spacing w:after="0" w:line="360" w:lineRule="auto"/>
+        <w:jc w:val="both"/>
+        <w:rPr>
+          <w:rFonts w:ascii="Times New Roman" w:hAnsi="Times New Roman" w:cs="Times New Roman"/>
+          <w:sz w:val="26"/>
+          <w:szCs w:val="26"/>
         </w:rPr>
       </w:pPr>
       <w:bookmarkStart w:id="0" w:name="_GoBack"/>
@@ -15894,7 +20071,7 @@
 </file>
 
 <file path=customXml/itemProps1.xml><?xml version="1.0" encoding="utf-8"?>
-<ds:datastoreItem xmlns:ds="http://schemas.openxmlformats.org/officeDocument/2006/customXml" ds:itemID="{F07B6571-543F-4764-8130-F6716EEA52D5}">
+<ds:datastoreItem xmlns:ds="http://schemas.openxmlformats.org/officeDocument/2006/customXml" ds:itemID="{8D8260FE-F6BC-4831-8E8C-4E3B36B1F953}">
   <ds:schemaRefs>
     <ds:schemaRef ds:uri="http://schemas.openxmlformats.org/officeDocument/2006/bibliography"/>
   </ds:schemaRefs>

</xml_diff>

<commit_message>
Ngày 7 - Họp ngày 7
- Ngày hôm qua nhóm đã thực hiện được các công việc như sau: 
+ Kiểm tra giao diện và logic của chức năng truy cập hệ thống
+ Thực hiện coding giao diện chức năng quản lý thông tin cá nhân
+ Coding logic cho chức năng quản lý thông tin cá nhân
+ Kiểm tra giao diện, và logic của chức năng quản lý thông tin cá nhân
- Ngày hôm nay đã làm được các nội dung sau: 
+ Ngày hôm nhóm đã thực hiện họp quay video thực hiện báo cáo kết quả nhóm đã làm được trong 7 ngày qua.
+ Thực hiện review code và chức năng đã làm.
- Trong quá trình thực hiện nhóm có gặp phải một số khó khăn sau là: 
+ Nhóm gặp một số khó khăn khi code: Vẫn còn một số lỗi chưa kịp chỉnh sửa và một số chức năng liên quan chưa hoàn thành.
</commit_message>
<xml_diff>
--- a/DAILY_COMMIT.docx
+++ b/DAILY_COMMIT.docx
@@ -19041,6 +19041,4242 @@
           <w:szCs w:val="26"/>
         </w:rPr>
       </w:pPr>
+    </w:p>
+    <w:p>
+      <w:pPr>
+        <w:rPr>
+          <w:b/>
+        </w:rPr>
+      </w:pPr>
+      <w:r>
+        <w:rPr>
+          <w:b/>
+        </w:rPr>
+        <w:br w:type="page"/>
+      </w:r>
+    </w:p>
+    <w:p>
+      <w:pPr>
+        <w:pStyle w:val="Heading1"/>
+        <w:rPr>
+          <w:rFonts w:ascii="Times New Roman" w:hAnsi="Times New Roman" w:cs="Times New Roman"/>
+          <w:b/>
+          <w:color w:val="auto"/>
+          <w:sz w:val="26"/>
+          <w:szCs w:val="26"/>
+        </w:rPr>
+      </w:pPr>
+      <w:r>
+        <w:rPr>
+          <w:rFonts w:ascii="Times New Roman" w:hAnsi="Times New Roman" w:cs="Times New Roman"/>
+          <w:b/>
+          <w:color w:val="auto"/>
+          <w:sz w:val="26"/>
+          <w:szCs w:val="26"/>
+        </w:rPr>
+        <w:lastRenderedPageBreak/>
+        <w:t>Ngày 7</w:t>
+      </w:r>
+      <w:r>
+        <w:rPr>
+          <w:rFonts w:ascii="Times New Roman" w:hAnsi="Times New Roman" w:cs="Times New Roman"/>
+          <w:b/>
+          <w:color w:val="auto"/>
+          <w:sz w:val="26"/>
+          <w:szCs w:val="26"/>
+        </w:rPr>
+        <w:t>. Thực hiện họp ngày</w:t>
+      </w:r>
+      <w:r>
+        <w:rPr>
+          <w:rFonts w:ascii="Times New Roman" w:hAnsi="Times New Roman" w:cs="Times New Roman"/>
+          <w:b/>
+          <w:color w:val="auto"/>
+          <w:sz w:val="26"/>
+          <w:szCs w:val="26"/>
+        </w:rPr>
+        <w:t xml:space="preserve"> 7</w:t>
+      </w:r>
+    </w:p>
+    <w:tbl>
+      <w:tblPr>
+        <w:tblStyle w:val="TableGrid"/>
+        <w:tblW w:w="0" w:type="auto"/>
+        <w:tblLook w:val="04A0" w:firstRow="1" w:lastRow="0" w:firstColumn="1" w:lastColumn="0" w:noHBand="0" w:noVBand="1"/>
+      </w:tblPr>
+      <w:tblGrid>
+        <w:gridCol w:w="830"/>
+        <w:gridCol w:w="1235"/>
+        <w:gridCol w:w="1170"/>
+        <w:gridCol w:w="1890"/>
+        <w:gridCol w:w="630"/>
+        <w:gridCol w:w="630"/>
+        <w:gridCol w:w="630"/>
+        <w:gridCol w:w="540"/>
+        <w:gridCol w:w="540"/>
+        <w:gridCol w:w="630"/>
+        <w:gridCol w:w="625"/>
+      </w:tblGrid>
+      <w:tr>
+        <w:trPr>
+          <w:trHeight w:val="404"/>
+        </w:trPr>
+        <w:tc>
+          <w:tcPr>
+            <w:tcW w:w="9350" w:type="dxa"/>
+            <w:gridSpan w:val="11"/>
+          </w:tcPr>
+          <w:p>
+            <w:pPr>
+              <w:spacing w:line="360" w:lineRule="auto"/>
+              <w:rPr>
+                <w:rFonts w:ascii="Times New Roman" w:hAnsi="Times New Roman" w:cs="Times New Roman"/>
+                <w:sz w:val="26"/>
+                <w:szCs w:val="26"/>
+              </w:rPr>
+            </w:pPr>
+          </w:p>
+        </w:tc>
+      </w:tr>
+      <w:tr>
+        <w:tc>
+          <w:tcPr>
+            <w:tcW w:w="830" w:type="dxa"/>
+          </w:tcPr>
+          <w:p>
+            <w:pPr>
+              <w:spacing w:line="360" w:lineRule="auto"/>
+              <w:rPr>
+                <w:rFonts w:ascii="Times New Roman" w:hAnsi="Times New Roman" w:cs="Times New Roman"/>
+                <w:sz w:val="26"/>
+                <w:szCs w:val="26"/>
+              </w:rPr>
+            </w:pPr>
+            <w:r>
+              <w:rPr>
+                <w:rFonts w:ascii="Times New Roman" w:hAnsi="Times New Roman" w:cs="Times New Roman"/>
+                <w:sz w:val="26"/>
+                <w:szCs w:val="26"/>
+              </w:rPr>
+              <w:t>Chức năng</w:t>
+            </w:r>
+          </w:p>
+        </w:tc>
+        <w:tc>
+          <w:tcPr>
+            <w:tcW w:w="1235" w:type="dxa"/>
+          </w:tcPr>
+          <w:p>
+            <w:pPr>
+              <w:spacing w:line="360" w:lineRule="auto"/>
+              <w:rPr>
+                <w:rFonts w:ascii="Times New Roman" w:hAnsi="Times New Roman" w:cs="Times New Roman"/>
+                <w:sz w:val="26"/>
+                <w:szCs w:val="26"/>
+              </w:rPr>
+            </w:pPr>
+            <w:r>
+              <w:rPr>
+                <w:rFonts w:ascii="Times New Roman" w:hAnsi="Times New Roman" w:cs="Times New Roman"/>
+                <w:sz w:val="26"/>
+                <w:szCs w:val="26"/>
+              </w:rPr>
+              <w:t>Các công việc cần thực hiện</w:t>
+            </w:r>
+          </w:p>
+        </w:tc>
+        <w:tc>
+          <w:tcPr>
+            <w:tcW w:w="1170" w:type="dxa"/>
+          </w:tcPr>
+          <w:p>
+            <w:pPr>
+              <w:spacing w:line="360" w:lineRule="auto"/>
+              <w:rPr>
+                <w:rFonts w:ascii="Times New Roman" w:hAnsi="Times New Roman" w:cs="Times New Roman"/>
+                <w:sz w:val="26"/>
+                <w:szCs w:val="26"/>
+              </w:rPr>
+            </w:pPr>
+            <w:r>
+              <w:rPr>
+                <w:rFonts w:ascii="Times New Roman" w:hAnsi="Times New Roman" w:cs="Times New Roman"/>
+                <w:sz w:val="26"/>
+                <w:szCs w:val="26"/>
+              </w:rPr>
+              <w:t>Người thực hiện</w:t>
+            </w:r>
+          </w:p>
+        </w:tc>
+        <w:tc>
+          <w:tcPr>
+            <w:tcW w:w="1890" w:type="dxa"/>
+          </w:tcPr>
+          <w:p>
+            <w:pPr>
+              <w:spacing w:line="360" w:lineRule="auto"/>
+              <w:rPr>
+                <w:rFonts w:ascii="Times New Roman" w:hAnsi="Times New Roman" w:cs="Times New Roman"/>
+                <w:sz w:val="26"/>
+                <w:szCs w:val="26"/>
+              </w:rPr>
+            </w:pPr>
+            <w:r>
+              <w:rPr>
+                <w:rFonts w:ascii="Times New Roman" w:hAnsi="Times New Roman" w:cs="Times New Roman"/>
+                <w:sz w:val="26"/>
+                <w:szCs w:val="26"/>
+              </w:rPr>
+              <w:t>Ước tính khối lượng công việc ban đầu</w:t>
+            </w:r>
+          </w:p>
+        </w:tc>
+        <w:tc>
+          <w:tcPr>
+            <w:tcW w:w="630" w:type="dxa"/>
+          </w:tcPr>
+          <w:p>
+            <w:pPr>
+              <w:spacing w:line="360" w:lineRule="auto"/>
+              <w:rPr>
+                <w:rFonts w:ascii="Times New Roman" w:hAnsi="Times New Roman" w:cs="Times New Roman"/>
+                <w:sz w:val="26"/>
+                <w:szCs w:val="26"/>
+              </w:rPr>
+            </w:pPr>
+            <w:r>
+              <w:rPr>
+                <w:rFonts w:ascii="Times New Roman" w:hAnsi="Times New Roman" w:cs="Times New Roman"/>
+                <w:sz w:val="26"/>
+                <w:szCs w:val="26"/>
+              </w:rPr>
+              <w:t>2</w:t>
+            </w:r>
+          </w:p>
+        </w:tc>
+        <w:tc>
+          <w:tcPr>
+            <w:tcW w:w="630" w:type="dxa"/>
+          </w:tcPr>
+          <w:p>
+            <w:pPr>
+              <w:spacing w:line="360" w:lineRule="auto"/>
+              <w:rPr>
+                <w:rFonts w:ascii="Times New Roman" w:hAnsi="Times New Roman" w:cs="Times New Roman"/>
+                <w:sz w:val="26"/>
+                <w:szCs w:val="26"/>
+              </w:rPr>
+            </w:pPr>
+            <w:r>
+              <w:rPr>
+                <w:rFonts w:ascii="Times New Roman" w:hAnsi="Times New Roman" w:cs="Times New Roman"/>
+                <w:sz w:val="26"/>
+                <w:szCs w:val="26"/>
+              </w:rPr>
+              <w:t>3</w:t>
+            </w:r>
+          </w:p>
+        </w:tc>
+        <w:tc>
+          <w:tcPr>
+            <w:tcW w:w="630" w:type="dxa"/>
+          </w:tcPr>
+          <w:p>
+            <w:pPr>
+              <w:spacing w:line="360" w:lineRule="auto"/>
+              <w:rPr>
+                <w:rFonts w:ascii="Times New Roman" w:hAnsi="Times New Roman" w:cs="Times New Roman"/>
+                <w:sz w:val="26"/>
+                <w:szCs w:val="26"/>
+              </w:rPr>
+            </w:pPr>
+            <w:r>
+              <w:rPr>
+                <w:rFonts w:ascii="Times New Roman" w:hAnsi="Times New Roman" w:cs="Times New Roman"/>
+                <w:sz w:val="26"/>
+                <w:szCs w:val="26"/>
+              </w:rPr>
+              <w:t>4</w:t>
+            </w:r>
+          </w:p>
+        </w:tc>
+        <w:tc>
+          <w:tcPr>
+            <w:tcW w:w="540" w:type="dxa"/>
+          </w:tcPr>
+          <w:p>
+            <w:pPr>
+              <w:spacing w:line="360" w:lineRule="auto"/>
+              <w:rPr>
+                <w:rFonts w:ascii="Times New Roman" w:hAnsi="Times New Roman" w:cs="Times New Roman"/>
+                <w:sz w:val="26"/>
+                <w:szCs w:val="26"/>
+              </w:rPr>
+            </w:pPr>
+            <w:r>
+              <w:rPr>
+                <w:rFonts w:ascii="Times New Roman" w:hAnsi="Times New Roman" w:cs="Times New Roman"/>
+                <w:sz w:val="26"/>
+                <w:szCs w:val="26"/>
+              </w:rPr>
+              <w:t>5</w:t>
+            </w:r>
+          </w:p>
+        </w:tc>
+        <w:tc>
+          <w:tcPr>
+            <w:tcW w:w="540" w:type="dxa"/>
+          </w:tcPr>
+          <w:p>
+            <w:pPr>
+              <w:spacing w:line="360" w:lineRule="auto"/>
+              <w:rPr>
+                <w:rFonts w:ascii="Times New Roman" w:hAnsi="Times New Roman" w:cs="Times New Roman"/>
+                <w:sz w:val="26"/>
+                <w:szCs w:val="26"/>
+              </w:rPr>
+            </w:pPr>
+            <w:r>
+              <w:rPr>
+                <w:rFonts w:ascii="Times New Roman" w:hAnsi="Times New Roman" w:cs="Times New Roman"/>
+                <w:sz w:val="26"/>
+                <w:szCs w:val="26"/>
+              </w:rPr>
+              <w:t>6</w:t>
+            </w:r>
+          </w:p>
+        </w:tc>
+        <w:tc>
+          <w:tcPr>
+            <w:tcW w:w="630" w:type="dxa"/>
+          </w:tcPr>
+          <w:p>
+            <w:pPr>
+              <w:spacing w:line="360" w:lineRule="auto"/>
+              <w:rPr>
+                <w:rFonts w:ascii="Times New Roman" w:hAnsi="Times New Roman" w:cs="Times New Roman"/>
+                <w:sz w:val="26"/>
+                <w:szCs w:val="26"/>
+              </w:rPr>
+            </w:pPr>
+            <w:r>
+              <w:rPr>
+                <w:rFonts w:ascii="Times New Roman" w:hAnsi="Times New Roman" w:cs="Times New Roman"/>
+                <w:sz w:val="26"/>
+                <w:szCs w:val="26"/>
+              </w:rPr>
+              <w:t>7</w:t>
+            </w:r>
+          </w:p>
+        </w:tc>
+        <w:tc>
+          <w:tcPr>
+            <w:tcW w:w="625" w:type="dxa"/>
+          </w:tcPr>
+          <w:p>
+            <w:pPr>
+              <w:spacing w:line="360" w:lineRule="auto"/>
+              <w:rPr>
+                <w:rFonts w:ascii="Times New Roman" w:hAnsi="Times New Roman" w:cs="Times New Roman"/>
+                <w:sz w:val="26"/>
+                <w:szCs w:val="26"/>
+              </w:rPr>
+            </w:pPr>
+            <w:r>
+              <w:rPr>
+                <w:rFonts w:ascii="Times New Roman" w:hAnsi="Times New Roman" w:cs="Times New Roman"/>
+                <w:sz w:val="26"/>
+                <w:szCs w:val="26"/>
+              </w:rPr>
+              <w:t>CN</w:t>
+            </w:r>
+          </w:p>
+        </w:tc>
+      </w:tr>
+      <w:tr>
+        <w:tc>
+          <w:tcPr>
+            <w:tcW w:w="830" w:type="dxa"/>
+            <w:vMerge w:val="restart"/>
+          </w:tcPr>
+          <w:p>
+            <w:pPr>
+              <w:spacing w:line="360" w:lineRule="auto"/>
+              <w:jc w:val="center"/>
+              <w:rPr>
+                <w:rFonts w:ascii="Times New Roman" w:hAnsi="Times New Roman" w:cs="Times New Roman"/>
+                <w:sz w:val="26"/>
+                <w:szCs w:val="26"/>
+              </w:rPr>
+            </w:pPr>
+          </w:p>
+          <w:p>
+            <w:pPr>
+              <w:spacing w:line="360" w:lineRule="auto"/>
+              <w:jc w:val="center"/>
+              <w:rPr>
+                <w:rFonts w:ascii="Times New Roman" w:hAnsi="Times New Roman" w:cs="Times New Roman"/>
+                <w:sz w:val="26"/>
+                <w:szCs w:val="26"/>
+              </w:rPr>
+            </w:pPr>
+          </w:p>
+          <w:p>
+            <w:pPr>
+              <w:spacing w:line="360" w:lineRule="auto"/>
+              <w:jc w:val="center"/>
+              <w:rPr>
+                <w:rFonts w:ascii="Times New Roman" w:hAnsi="Times New Roman" w:cs="Times New Roman"/>
+                <w:sz w:val="26"/>
+                <w:szCs w:val="26"/>
+              </w:rPr>
+            </w:pPr>
+          </w:p>
+          <w:p>
+            <w:pPr>
+              <w:spacing w:line="360" w:lineRule="auto"/>
+              <w:jc w:val="center"/>
+              <w:rPr>
+                <w:rFonts w:ascii="Times New Roman" w:hAnsi="Times New Roman" w:cs="Times New Roman"/>
+                <w:sz w:val="26"/>
+                <w:szCs w:val="26"/>
+              </w:rPr>
+            </w:pPr>
+            <w:r>
+              <w:rPr>
+                <w:rFonts w:ascii="Times New Roman" w:hAnsi="Times New Roman" w:cs="Times New Roman"/>
+                <w:sz w:val="26"/>
+                <w:szCs w:val="26"/>
+              </w:rPr>
+              <w:t>Truy cập hệ thống</w:t>
+            </w:r>
+          </w:p>
+        </w:tc>
+        <w:tc>
+          <w:tcPr>
+            <w:tcW w:w="1235" w:type="dxa"/>
+            <w:shd w:val="clear" w:color="auto" w:fill="FFFF00"/>
+          </w:tcPr>
+          <w:p>
+            <w:pPr>
+              <w:spacing w:line="360" w:lineRule="auto"/>
+              <w:rPr>
+                <w:rFonts w:ascii="Times New Roman" w:hAnsi="Times New Roman" w:cs="Times New Roman"/>
+                <w:sz w:val="26"/>
+                <w:szCs w:val="26"/>
+              </w:rPr>
+            </w:pPr>
+            <w:r>
+              <w:rPr>
+                <w:rFonts w:ascii="Times New Roman" w:hAnsi="Times New Roman" w:cs="Times New Roman"/>
+                <w:sz w:val="26"/>
+                <w:szCs w:val="26"/>
+              </w:rPr>
+              <w:t xml:space="preserve"> - Xác định Actor</w:t>
+            </w:r>
+          </w:p>
+        </w:tc>
+        <w:tc>
+          <w:tcPr>
+            <w:tcW w:w="1170" w:type="dxa"/>
+            <w:shd w:val="clear" w:color="auto" w:fill="FFFF00"/>
+          </w:tcPr>
+          <w:p>
+            <w:pPr>
+              <w:spacing w:line="360" w:lineRule="auto"/>
+              <w:rPr>
+                <w:rFonts w:ascii="Times New Roman" w:hAnsi="Times New Roman" w:cs="Times New Roman"/>
+                <w:sz w:val="26"/>
+                <w:szCs w:val="26"/>
+              </w:rPr>
+            </w:pPr>
+            <w:r>
+              <w:rPr>
+                <w:rFonts w:ascii="Times New Roman" w:hAnsi="Times New Roman" w:cs="Times New Roman"/>
+                <w:sz w:val="26"/>
+                <w:szCs w:val="26"/>
+              </w:rPr>
+              <w:t>Trường</w:t>
+            </w:r>
+          </w:p>
+        </w:tc>
+        <w:tc>
+          <w:tcPr>
+            <w:tcW w:w="1890" w:type="dxa"/>
+            <w:shd w:val="clear" w:color="auto" w:fill="FFFF00"/>
+          </w:tcPr>
+          <w:p>
+            <w:pPr>
+              <w:spacing w:line="360" w:lineRule="auto"/>
+              <w:rPr>
+                <w:rFonts w:ascii="Times New Roman" w:hAnsi="Times New Roman" w:cs="Times New Roman"/>
+                <w:sz w:val="26"/>
+                <w:szCs w:val="26"/>
+              </w:rPr>
+            </w:pPr>
+            <w:r>
+              <w:rPr>
+                <w:rFonts w:ascii="Times New Roman" w:hAnsi="Times New Roman" w:cs="Times New Roman"/>
+                <w:sz w:val="26"/>
+                <w:szCs w:val="26"/>
+              </w:rPr>
+              <w:t>1</w:t>
+            </w:r>
+          </w:p>
+        </w:tc>
+        <w:tc>
+          <w:tcPr>
+            <w:tcW w:w="630" w:type="dxa"/>
+            <w:shd w:val="clear" w:color="auto" w:fill="FFFF00"/>
+          </w:tcPr>
+          <w:p>
+            <w:pPr>
+              <w:spacing w:line="360" w:lineRule="auto"/>
+              <w:rPr>
+                <w:rFonts w:ascii="Times New Roman" w:hAnsi="Times New Roman" w:cs="Times New Roman"/>
+                <w:sz w:val="26"/>
+                <w:szCs w:val="26"/>
+              </w:rPr>
+            </w:pPr>
+            <w:r>
+              <w:rPr>
+                <w:rFonts w:ascii="Times New Roman" w:hAnsi="Times New Roman" w:cs="Times New Roman"/>
+                <w:sz w:val="26"/>
+                <w:szCs w:val="26"/>
+              </w:rPr>
+              <w:t>0</w:t>
+            </w:r>
+          </w:p>
+        </w:tc>
+        <w:tc>
+          <w:tcPr>
+            <w:tcW w:w="630" w:type="dxa"/>
+            <w:shd w:val="clear" w:color="auto" w:fill="FFFF00"/>
+          </w:tcPr>
+          <w:p>
+            <w:pPr>
+              <w:spacing w:line="360" w:lineRule="auto"/>
+              <w:rPr>
+                <w:rFonts w:ascii="Times New Roman" w:hAnsi="Times New Roman" w:cs="Times New Roman"/>
+                <w:sz w:val="26"/>
+                <w:szCs w:val="26"/>
+              </w:rPr>
+            </w:pPr>
+            <w:r>
+              <w:rPr>
+                <w:rFonts w:ascii="Times New Roman" w:hAnsi="Times New Roman" w:cs="Times New Roman"/>
+                <w:sz w:val="26"/>
+                <w:szCs w:val="26"/>
+              </w:rPr>
+              <w:t>0</w:t>
+            </w:r>
+          </w:p>
+        </w:tc>
+        <w:tc>
+          <w:tcPr>
+            <w:tcW w:w="630" w:type="dxa"/>
+            <w:shd w:val="clear" w:color="auto" w:fill="FFFF00"/>
+          </w:tcPr>
+          <w:p>
+            <w:pPr>
+              <w:spacing w:line="360" w:lineRule="auto"/>
+              <w:rPr>
+                <w:rFonts w:ascii="Times New Roman" w:hAnsi="Times New Roman" w:cs="Times New Roman"/>
+                <w:sz w:val="26"/>
+                <w:szCs w:val="26"/>
+              </w:rPr>
+            </w:pPr>
+            <w:r>
+              <w:rPr>
+                <w:rFonts w:ascii="Times New Roman" w:hAnsi="Times New Roman" w:cs="Times New Roman"/>
+                <w:sz w:val="26"/>
+                <w:szCs w:val="26"/>
+              </w:rPr>
+              <w:t>1</w:t>
+            </w:r>
+          </w:p>
+        </w:tc>
+        <w:tc>
+          <w:tcPr>
+            <w:tcW w:w="540" w:type="dxa"/>
+          </w:tcPr>
+          <w:p>
+            <w:pPr>
+              <w:spacing w:line="360" w:lineRule="auto"/>
+              <w:rPr>
+                <w:rFonts w:ascii="Times New Roman" w:hAnsi="Times New Roman" w:cs="Times New Roman"/>
+                <w:sz w:val="26"/>
+                <w:szCs w:val="26"/>
+              </w:rPr>
+            </w:pPr>
+            <w:r>
+              <w:rPr>
+                <w:rFonts w:ascii="Times New Roman" w:hAnsi="Times New Roman" w:cs="Times New Roman"/>
+                <w:sz w:val="26"/>
+                <w:szCs w:val="26"/>
+              </w:rPr>
+              <w:t>1</w:t>
+            </w:r>
+          </w:p>
+        </w:tc>
+        <w:tc>
+          <w:tcPr>
+            <w:tcW w:w="540" w:type="dxa"/>
+          </w:tcPr>
+          <w:p>
+            <w:pPr>
+              <w:spacing w:line="360" w:lineRule="auto"/>
+              <w:rPr>
+                <w:rFonts w:ascii="Times New Roman" w:hAnsi="Times New Roman" w:cs="Times New Roman"/>
+                <w:sz w:val="26"/>
+                <w:szCs w:val="26"/>
+              </w:rPr>
+            </w:pPr>
+            <w:r>
+              <w:rPr>
+                <w:rFonts w:ascii="Times New Roman" w:hAnsi="Times New Roman" w:cs="Times New Roman"/>
+                <w:sz w:val="26"/>
+                <w:szCs w:val="26"/>
+              </w:rPr>
+              <w:t>1</w:t>
+            </w:r>
+          </w:p>
+        </w:tc>
+        <w:tc>
+          <w:tcPr>
+            <w:tcW w:w="630" w:type="dxa"/>
+          </w:tcPr>
+          <w:p>
+            <w:pPr>
+              <w:spacing w:line="360" w:lineRule="auto"/>
+              <w:rPr>
+                <w:rFonts w:ascii="Times New Roman" w:hAnsi="Times New Roman" w:cs="Times New Roman"/>
+                <w:sz w:val="26"/>
+                <w:szCs w:val="26"/>
+              </w:rPr>
+            </w:pPr>
+            <w:r>
+              <w:rPr>
+                <w:rFonts w:ascii="Times New Roman" w:hAnsi="Times New Roman" w:cs="Times New Roman"/>
+                <w:sz w:val="26"/>
+                <w:szCs w:val="26"/>
+              </w:rPr>
+              <w:t>1</w:t>
+            </w:r>
+          </w:p>
+        </w:tc>
+        <w:tc>
+          <w:tcPr>
+            <w:tcW w:w="625" w:type="dxa"/>
+          </w:tcPr>
+          <w:p>
+            <w:pPr>
+              <w:spacing w:line="360" w:lineRule="auto"/>
+              <w:rPr>
+                <w:rFonts w:ascii="Times New Roman" w:hAnsi="Times New Roman" w:cs="Times New Roman"/>
+                <w:sz w:val="26"/>
+                <w:szCs w:val="26"/>
+              </w:rPr>
+            </w:pPr>
+            <w:r>
+              <w:rPr>
+                <w:rFonts w:ascii="Times New Roman" w:hAnsi="Times New Roman" w:cs="Times New Roman"/>
+                <w:sz w:val="26"/>
+                <w:szCs w:val="26"/>
+              </w:rPr>
+              <w:t>1</w:t>
+            </w:r>
+          </w:p>
+        </w:tc>
+      </w:tr>
+      <w:tr>
+        <w:tc>
+          <w:tcPr>
+            <w:tcW w:w="830" w:type="dxa"/>
+            <w:vMerge/>
+          </w:tcPr>
+          <w:p>
+            <w:pPr>
+              <w:spacing w:line="360" w:lineRule="auto"/>
+              <w:rPr>
+                <w:rFonts w:ascii="Times New Roman" w:hAnsi="Times New Roman" w:cs="Times New Roman"/>
+                <w:sz w:val="26"/>
+                <w:szCs w:val="26"/>
+              </w:rPr>
+            </w:pPr>
+          </w:p>
+        </w:tc>
+        <w:tc>
+          <w:tcPr>
+            <w:tcW w:w="1235" w:type="dxa"/>
+            <w:shd w:val="clear" w:color="auto" w:fill="FFFF00"/>
+          </w:tcPr>
+          <w:p>
+            <w:pPr>
+              <w:spacing w:line="360" w:lineRule="auto"/>
+              <w:rPr>
+                <w:rFonts w:ascii="Times New Roman" w:hAnsi="Times New Roman" w:cs="Times New Roman"/>
+                <w:sz w:val="26"/>
+                <w:szCs w:val="26"/>
+              </w:rPr>
+            </w:pPr>
+            <w:r>
+              <w:rPr>
+                <w:rFonts w:ascii="Times New Roman" w:hAnsi="Times New Roman" w:cs="Times New Roman"/>
+                <w:sz w:val="26"/>
+                <w:szCs w:val="26"/>
+              </w:rPr>
+              <w:t xml:space="preserve">- Lược đồ Use-case </w:t>
+            </w:r>
+          </w:p>
+        </w:tc>
+        <w:tc>
+          <w:tcPr>
+            <w:tcW w:w="1170" w:type="dxa"/>
+            <w:shd w:val="clear" w:color="auto" w:fill="FFFF00"/>
+          </w:tcPr>
+          <w:p>
+            <w:pPr>
+              <w:spacing w:line="360" w:lineRule="auto"/>
+              <w:rPr>
+                <w:rFonts w:ascii="Times New Roman" w:hAnsi="Times New Roman" w:cs="Times New Roman"/>
+                <w:sz w:val="26"/>
+                <w:szCs w:val="26"/>
+              </w:rPr>
+            </w:pPr>
+            <w:r>
+              <w:rPr>
+                <w:rFonts w:ascii="Times New Roman" w:hAnsi="Times New Roman" w:cs="Times New Roman"/>
+                <w:sz w:val="26"/>
+                <w:szCs w:val="26"/>
+              </w:rPr>
+              <w:t>Duy</w:t>
+            </w:r>
+          </w:p>
+        </w:tc>
+        <w:tc>
+          <w:tcPr>
+            <w:tcW w:w="1890" w:type="dxa"/>
+            <w:shd w:val="clear" w:color="auto" w:fill="FFFF00"/>
+          </w:tcPr>
+          <w:p>
+            <w:pPr>
+              <w:spacing w:line="360" w:lineRule="auto"/>
+              <w:rPr>
+                <w:rFonts w:ascii="Times New Roman" w:hAnsi="Times New Roman" w:cs="Times New Roman"/>
+                <w:sz w:val="26"/>
+                <w:szCs w:val="26"/>
+              </w:rPr>
+            </w:pPr>
+            <w:r>
+              <w:rPr>
+                <w:rFonts w:ascii="Times New Roman" w:hAnsi="Times New Roman" w:cs="Times New Roman"/>
+                <w:sz w:val="26"/>
+                <w:szCs w:val="26"/>
+              </w:rPr>
+              <w:t>2(Login, logout)</w:t>
+            </w:r>
+          </w:p>
+        </w:tc>
+        <w:tc>
+          <w:tcPr>
+            <w:tcW w:w="630" w:type="dxa"/>
+            <w:shd w:val="clear" w:color="auto" w:fill="FFFF00"/>
+          </w:tcPr>
+          <w:p>
+            <w:pPr>
+              <w:spacing w:line="360" w:lineRule="auto"/>
+              <w:rPr>
+                <w:rFonts w:ascii="Times New Roman" w:hAnsi="Times New Roman" w:cs="Times New Roman"/>
+                <w:sz w:val="26"/>
+                <w:szCs w:val="26"/>
+              </w:rPr>
+            </w:pPr>
+            <w:r>
+              <w:rPr>
+                <w:rFonts w:ascii="Times New Roman" w:hAnsi="Times New Roman" w:cs="Times New Roman"/>
+                <w:sz w:val="26"/>
+                <w:szCs w:val="26"/>
+              </w:rPr>
+              <w:t>0</w:t>
+            </w:r>
+          </w:p>
+        </w:tc>
+        <w:tc>
+          <w:tcPr>
+            <w:tcW w:w="630" w:type="dxa"/>
+            <w:shd w:val="clear" w:color="auto" w:fill="FFFF00"/>
+          </w:tcPr>
+          <w:p>
+            <w:pPr>
+              <w:spacing w:line="360" w:lineRule="auto"/>
+              <w:rPr>
+                <w:rFonts w:ascii="Times New Roman" w:hAnsi="Times New Roman" w:cs="Times New Roman"/>
+                <w:sz w:val="26"/>
+                <w:szCs w:val="26"/>
+              </w:rPr>
+            </w:pPr>
+            <w:r>
+              <w:rPr>
+                <w:rFonts w:ascii="Times New Roman" w:hAnsi="Times New Roman" w:cs="Times New Roman"/>
+                <w:sz w:val="26"/>
+                <w:szCs w:val="26"/>
+              </w:rPr>
+              <w:t>0</w:t>
+            </w:r>
+          </w:p>
+        </w:tc>
+        <w:tc>
+          <w:tcPr>
+            <w:tcW w:w="630" w:type="dxa"/>
+            <w:shd w:val="clear" w:color="auto" w:fill="FFFF00"/>
+          </w:tcPr>
+          <w:p>
+            <w:pPr>
+              <w:spacing w:line="360" w:lineRule="auto"/>
+              <w:rPr>
+                <w:rFonts w:ascii="Times New Roman" w:hAnsi="Times New Roman" w:cs="Times New Roman"/>
+                <w:sz w:val="26"/>
+                <w:szCs w:val="26"/>
+              </w:rPr>
+            </w:pPr>
+            <w:r>
+              <w:rPr>
+                <w:rFonts w:ascii="Times New Roman" w:hAnsi="Times New Roman" w:cs="Times New Roman"/>
+                <w:sz w:val="26"/>
+                <w:szCs w:val="26"/>
+              </w:rPr>
+              <w:t>2</w:t>
+            </w:r>
+          </w:p>
+        </w:tc>
+        <w:tc>
+          <w:tcPr>
+            <w:tcW w:w="540" w:type="dxa"/>
+          </w:tcPr>
+          <w:p>
+            <w:pPr>
+              <w:spacing w:line="360" w:lineRule="auto"/>
+              <w:rPr>
+                <w:rFonts w:ascii="Times New Roman" w:hAnsi="Times New Roman" w:cs="Times New Roman"/>
+                <w:sz w:val="26"/>
+                <w:szCs w:val="26"/>
+              </w:rPr>
+            </w:pPr>
+            <w:r>
+              <w:rPr>
+                <w:rFonts w:ascii="Times New Roman" w:hAnsi="Times New Roman" w:cs="Times New Roman"/>
+                <w:sz w:val="26"/>
+                <w:szCs w:val="26"/>
+              </w:rPr>
+              <w:t>2</w:t>
+            </w:r>
+          </w:p>
+        </w:tc>
+        <w:tc>
+          <w:tcPr>
+            <w:tcW w:w="540" w:type="dxa"/>
+          </w:tcPr>
+          <w:p>
+            <w:pPr>
+              <w:spacing w:line="360" w:lineRule="auto"/>
+              <w:rPr>
+                <w:rFonts w:ascii="Times New Roman" w:hAnsi="Times New Roman" w:cs="Times New Roman"/>
+                <w:sz w:val="26"/>
+                <w:szCs w:val="26"/>
+              </w:rPr>
+            </w:pPr>
+            <w:r>
+              <w:rPr>
+                <w:rFonts w:ascii="Times New Roman" w:hAnsi="Times New Roman" w:cs="Times New Roman"/>
+                <w:sz w:val="26"/>
+                <w:szCs w:val="26"/>
+              </w:rPr>
+              <w:t>2</w:t>
+            </w:r>
+          </w:p>
+        </w:tc>
+        <w:tc>
+          <w:tcPr>
+            <w:tcW w:w="630" w:type="dxa"/>
+          </w:tcPr>
+          <w:p>
+            <w:pPr>
+              <w:spacing w:line="360" w:lineRule="auto"/>
+              <w:rPr>
+                <w:rFonts w:ascii="Times New Roman" w:hAnsi="Times New Roman" w:cs="Times New Roman"/>
+                <w:sz w:val="26"/>
+                <w:szCs w:val="26"/>
+              </w:rPr>
+            </w:pPr>
+            <w:r>
+              <w:rPr>
+                <w:rFonts w:ascii="Times New Roman" w:hAnsi="Times New Roman" w:cs="Times New Roman"/>
+                <w:sz w:val="26"/>
+                <w:szCs w:val="26"/>
+              </w:rPr>
+              <w:t>2</w:t>
+            </w:r>
+          </w:p>
+        </w:tc>
+        <w:tc>
+          <w:tcPr>
+            <w:tcW w:w="625" w:type="dxa"/>
+          </w:tcPr>
+          <w:p>
+            <w:pPr>
+              <w:spacing w:line="360" w:lineRule="auto"/>
+              <w:rPr>
+                <w:rFonts w:ascii="Times New Roman" w:hAnsi="Times New Roman" w:cs="Times New Roman"/>
+                <w:sz w:val="26"/>
+                <w:szCs w:val="26"/>
+              </w:rPr>
+            </w:pPr>
+            <w:r>
+              <w:rPr>
+                <w:rFonts w:ascii="Times New Roman" w:hAnsi="Times New Roman" w:cs="Times New Roman"/>
+                <w:sz w:val="26"/>
+                <w:szCs w:val="26"/>
+              </w:rPr>
+              <w:t>2</w:t>
+            </w:r>
+          </w:p>
+        </w:tc>
+      </w:tr>
+      <w:tr>
+        <w:tc>
+          <w:tcPr>
+            <w:tcW w:w="830" w:type="dxa"/>
+            <w:vMerge/>
+          </w:tcPr>
+          <w:p>
+            <w:pPr>
+              <w:spacing w:line="360" w:lineRule="auto"/>
+              <w:rPr>
+                <w:rFonts w:ascii="Times New Roman" w:hAnsi="Times New Roman" w:cs="Times New Roman"/>
+                <w:sz w:val="26"/>
+                <w:szCs w:val="26"/>
+              </w:rPr>
+            </w:pPr>
+          </w:p>
+        </w:tc>
+        <w:tc>
+          <w:tcPr>
+            <w:tcW w:w="1235" w:type="dxa"/>
+            <w:shd w:val="clear" w:color="auto" w:fill="E7E6E6" w:themeFill="background2"/>
+          </w:tcPr>
+          <w:p>
+            <w:pPr>
+              <w:spacing w:line="360" w:lineRule="auto"/>
+              <w:rPr>
+                <w:rFonts w:ascii="Times New Roman" w:hAnsi="Times New Roman" w:cs="Times New Roman"/>
+                <w:sz w:val="26"/>
+                <w:szCs w:val="26"/>
+              </w:rPr>
+            </w:pPr>
+            <w:r>
+              <w:rPr>
+                <w:rFonts w:ascii="Times New Roman" w:hAnsi="Times New Roman" w:cs="Times New Roman"/>
+                <w:sz w:val="26"/>
+                <w:szCs w:val="26"/>
+              </w:rPr>
+              <w:t>- Flow-of-event</w:t>
+            </w:r>
+          </w:p>
+        </w:tc>
+        <w:tc>
+          <w:tcPr>
+            <w:tcW w:w="1170" w:type="dxa"/>
+            <w:shd w:val="clear" w:color="auto" w:fill="E7E6E6" w:themeFill="background2"/>
+          </w:tcPr>
+          <w:p>
+            <w:pPr>
+              <w:spacing w:line="360" w:lineRule="auto"/>
+              <w:rPr>
+                <w:rFonts w:ascii="Times New Roman" w:hAnsi="Times New Roman" w:cs="Times New Roman"/>
+                <w:sz w:val="26"/>
+                <w:szCs w:val="26"/>
+              </w:rPr>
+            </w:pPr>
+            <w:r>
+              <w:rPr>
+                <w:rFonts w:ascii="Times New Roman" w:hAnsi="Times New Roman" w:cs="Times New Roman"/>
+                <w:sz w:val="26"/>
+                <w:szCs w:val="26"/>
+              </w:rPr>
+              <w:t>Tuấn</w:t>
+            </w:r>
+          </w:p>
+        </w:tc>
+        <w:tc>
+          <w:tcPr>
+            <w:tcW w:w="1890" w:type="dxa"/>
+            <w:shd w:val="clear" w:color="auto" w:fill="E7E6E6" w:themeFill="background2"/>
+          </w:tcPr>
+          <w:p>
+            <w:pPr>
+              <w:spacing w:line="360" w:lineRule="auto"/>
+              <w:rPr>
+                <w:rFonts w:ascii="Times New Roman" w:hAnsi="Times New Roman" w:cs="Times New Roman"/>
+                <w:sz w:val="26"/>
+                <w:szCs w:val="26"/>
+              </w:rPr>
+            </w:pPr>
+            <w:r>
+              <w:rPr>
+                <w:rFonts w:ascii="Times New Roman" w:hAnsi="Times New Roman" w:cs="Times New Roman"/>
+                <w:sz w:val="26"/>
+                <w:szCs w:val="26"/>
+              </w:rPr>
+              <w:t>2</w:t>
+            </w:r>
+          </w:p>
+        </w:tc>
+        <w:tc>
+          <w:tcPr>
+            <w:tcW w:w="630" w:type="dxa"/>
+            <w:shd w:val="clear" w:color="auto" w:fill="E7E6E6" w:themeFill="background2"/>
+          </w:tcPr>
+          <w:p>
+            <w:pPr>
+              <w:spacing w:line="360" w:lineRule="auto"/>
+              <w:rPr>
+                <w:rFonts w:ascii="Times New Roman" w:hAnsi="Times New Roman" w:cs="Times New Roman"/>
+                <w:sz w:val="26"/>
+                <w:szCs w:val="26"/>
+              </w:rPr>
+            </w:pPr>
+            <w:r>
+              <w:rPr>
+                <w:rFonts w:ascii="Times New Roman" w:hAnsi="Times New Roman" w:cs="Times New Roman"/>
+                <w:sz w:val="26"/>
+                <w:szCs w:val="26"/>
+              </w:rPr>
+              <w:t>0</w:t>
+            </w:r>
+          </w:p>
+        </w:tc>
+        <w:tc>
+          <w:tcPr>
+            <w:tcW w:w="630" w:type="dxa"/>
+            <w:shd w:val="clear" w:color="auto" w:fill="E7E6E6" w:themeFill="background2"/>
+          </w:tcPr>
+          <w:p>
+            <w:pPr>
+              <w:spacing w:line="360" w:lineRule="auto"/>
+              <w:rPr>
+                <w:rFonts w:ascii="Times New Roman" w:hAnsi="Times New Roman" w:cs="Times New Roman"/>
+                <w:sz w:val="26"/>
+                <w:szCs w:val="26"/>
+              </w:rPr>
+            </w:pPr>
+            <w:r>
+              <w:rPr>
+                <w:rFonts w:ascii="Times New Roman" w:hAnsi="Times New Roman" w:cs="Times New Roman"/>
+                <w:sz w:val="26"/>
+                <w:szCs w:val="26"/>
+              </w:rPr>
+              <w:t>0</w:t>
+            </w:r>
+          </w:p>
+        </w:tc>
+        <w:tc>
+          <w:tcPr>
+            <w:tcW w:w="630" w:type="dxa"/>
+            <w:shd w:val="clear" w:color="auto" w:fill="E7E6E6" w:themeFill="background2"/>
+          </w:tcPr>
+          <w:p>
+            <w:pPr>
+              <w:spacing w:line="360" w:lineRule="auto"/>
+              <w:rPr>
+                <w:rFonts w:ascii="Times New Roman" w:hAnsi="Times New Roman" w:cs="Times New Roman"/>
+                <w:sz w:val="26"/>
+                <w:szCs w:val="26"/>
+              </w:rPr>
+            </w:pPr>
+            <w:r>
+              <w:rPr>
+                <w:rFonts w:ascii="Times New Roman" w:hAnsi="Times New Roman" w:cs="Times New Roman"/>
+                <w:sz w:val="26"/>
+                <w:szCs w:val="26"/>
+              </w:rPr>
+              <w:t>0</w:t>
+            </w:r>
+          </w:p>
+        </w:tc>
+        <w:tc>
+          <w:tcPr>
+            <w:tcW w:w="540" w:type="dxa"/>
+            <w:shd w:val="clear" w:color="auto" w:fill="E7E6E6" w:themeFill="background2"/>
+          </w:tcPr>
+          <w:p>
+            <w:pPr>
+              <w:spacing w:line="360" w:lineRule="auto"/>
+              <w:rPr>
+                <w:rFonts w:ascii="Times New Roman" w:hAnsi="Times New Roman" w:cs="Times New Roman"/>
+                <w:sz w:val="26"/>
+                <w:szCs w:val="26"/>
+              </w:rPr>
+            </w:pPr>
+            <w:r>
+              <w:rPr>
+                <w:rFonts w:ascii="Times New Roman" w:hAnsi="Times New Roman" w:cs="Times New Roman"/>
+                <w:sz w:val="26"/>
+                <w:szCs w:val="26"/>
+              </w:rPr>
+              <w:t>2</w:t>
+            </w:r>
+          </w:p>
+        </w:tc>
+        <w:tc>
+          <w:tcPr>
+            <w:tcW w:w="540" w:type="dxa"/>
+          </w:tcPr>
+          <w:p>
+            <w:pPr>
+              <w:spacing w:line="360" w:lineRule="auto"/>
+              <w:rPr>
+                <w:rFonts w:ascii="Times New Roman" w:hAnsi="Times New Roman" w:cs="Times New Roman"/>
+                <w:sz w:val="26"/>
+                <w:szCs w:val="26"/>
+              </w:rPr>
+            </w:pPr>
+            <w:r>
+              <w:rPr>
+                <w:rFonts w:ascii="Times New Roman" w:hAnsi="Times New Roman" w:cs="Times New Roman"/>
+                <w:sz w:val="26"/>
+                <w:szCs w:val="26"/>
+              </w:rPr>
+              <w:t>2</w:t>
+            </w:r>
+          </w:p>
+        </w:tc>
+        <w:tc>
+          <w:tcPr>
+            <w:tcW w:w="630" w:type="dxa"/>
+          </w:tcPr>
+          <w:p>
+            <w:pPr>
+              <w:spacing w:line="360" w:lineRule="auto"/>
+              <w:rPr>
+                <w:rFonts w:ascii="Times New Roman" w:hAnsi="Times New Roman" w:cs="Times New Roman"/>
+                <w:sz w:val="26"/>
+                <w:szCs w:val="26"/>
+              </w:rPr>
+            </w:pPr>
+            <w:r>
+              <w:rPr>
+                <w:rFonts w:ascii="Times New Roman" w:hAnsi="Times New Roman" w:cs="Times New Roman"/>
+                <w:sz w:val="26"/>
+                <w:szCs w:val="26"/>
+              </w:rPr>
+              <w:t>2</w:t>
+            </w:r>
+          </w:p>
+        </w:tc>
+        <w:tc>
+          <w:tcPr>
+            <w:tcW w:w="625" w:type="dxa"/>
+          </w:tcPr>
+          <w:p>
+            <w:pPr>
+              <w:spacing w:line="360" w:lineRule="auto"/>
+              <w:rPr>
+                <w:rFonts w:ascii="Times New Roman" w:hAnsi="Times New Roman" w:cs="Times New Roman"/>
+                <w:sz w:val="26"/>
+                <w:szCs w:val="26"/>
+              </w:rPr>
+            </w:pPr>
+            <w:r>
+              <w:rPr>
+                <w:rFonts w:ascii="Times New Roman" w:hAnsi="Times New Roman" w:cs="Times New Roman"/>
+                <w:sz w:val="26"/>
+                <w:szCs w:val="26"/>
+              </w:rPr>
+              <w:t>2</w:t>
+            </w:r>
+          </w:p>
+        </w:tc>
+      </w:tr>
+      <w:tr>
+        <w:tc>
+          <w:tcPr>
+            <w:tcW w:w="830" w:type="dxa"/>
+            <w:vMerge/>
+          </w:tcPr>
+          <w:p>
+            <w:pPr>
+              <w:spacing w:line="360" w:lineRule="auto"/>
+              <w:rPr>
+                <w:rFonts w:ascii="Times New Roman" w:hAnsi="Times New Roman" w:cs="Times New Roman"/>
+                <w:sz w:val="26"/>
+                <w:szCs w:val="26"/>
+              </w:rPr>
+            </w:pPr>
+          </w:p>
+        </w:tc>
+        <w:tc>
+          <w:tcPr>
+            <w:tcW w:w="1235" w:type="dxa"/>
+            <w:shd w:val="clear" w:color="auto" w:fill="E7E6E6" w:themeFill="background2"/>
+          </w:tcPr>
+          <w:p>
+            <w:pPr>
+              <w:spacing w:line="360" w:lineRule="auto"/>
+              <w:rPr>
+                <w:rFonts w:ascii="Times New Roman" w:hAnsi="Times New Roman" w:cs="Times New Roman"/>
+                <w:sz w:val="26"/>
+                <w:szCs w:val="26"/>
+              </w:rPr>
+            </w:pPr>
+            <w:r>
+              <w:rPr>
+                <w:rFonts w:ascii="Times New Roman" w:hAnsi="Times New Roman" w:cs="Times New Roman"/>
+                <w:sz w:val="26"/>
+                <w:szCs w:val="26"/>
+              </w:rPr>
+              <w:t>- Design giao diện (UI)</w:t>
+            </w:r>
+          </w:p>
+        </w:tc>
+        <w:tc>
+          <w:tcPr>
+            <w:tcW w:w="1170" w:type="dxa"/>
+            <w:shd w:val="clear" w:color="auto" w:fill="E7E6E6" w:themeFill="background2"/>
+          </w:tcPr>
+          <w:p>
+            <w:pPr>
+              <w:spacing w:line="360" w:lineRule="auto"/>
+              <w:rPr>
+                <w:rFonts w:ascii="Times New Roman" w:hAnsi="Times New Roman" w:cs="Times New Roman"/>
+                <w:sz w:val="26"/>
+                <w:szCs w:val="26"/>
+              </w:rPr>
+            </w:pPr>
+            <w:r>
+              <w:rPr>
+                <w:rFonts w:ascii="Times New Roman" w:hAnsi="Times New Roman" w:cs="Times New Roman"/>
+                <w:sz w:val="26"/>
+                <w:szCs w:val="26"/>
+              </w:rPr>
+              <w:t>Tuấn</w:t>
+            </w:r>
+          </w:p>
+        </w:tc>
+        <w:tc>
+          <w:tcPr>
+            <w:tcW w:w="1890" w:type="dxa"/>
+            <w:shd w:val="clear" w:color="auto" w:fill="E7E6E6" w:themeFill="background2"/>
+          </w:tcPr>
+          <w:p>
+            <w:pPr>
+              <w:spacing w:line="360" w:lineRule="auto"/>
+              <w:rPr>
+                <w:rFonts w:ascii="Times New Roman" w:hAnsi="Times New Roman" w:cs="Times New Roman"/>
+                <w:sz w:val="26"/>
+                <w:szCs w:val="26"/>
+              </w:rPr>
+            </w:pPr>
+            <w:r>
+              <w:rPr>
+                <w:rFonts w:ascii="Times New Roman" w:hAnsi="Times New Roman" w:cs="Times New Roman"/>
+                <w:sz w:val="26"/>
+                <w:szCs w:val="26"/>
+              </w:rPr>
+              <w:t>2</w:t>
+            </w:r>
+          </w:p>
+        </w:tc>
+        <w:tc>
+          <w:tcPr>
+            <w:tcW w:w="630" w:type="dxa"/>
+            <w:shd w:val="clear" w:color="auto" w:fill="E7E6E6" w:themeFill="background2"/>
+          </w:tcPr>
+          <w:p>
+            <w:pPr>
+              <w:spacing w:line="360" w:lineRule="auto"/>
+              <w:rPr>
+                <w:rFonts w:ascii="Times New Roman" w:hAnsi="Times New Roman" w:cs="Times New Roman"/>
+                <w:sz w:val="26"/>
+                <w:szCs w:val="26"/>
+              </w:rPr>
+            </w:pPr>
+            <w:r>
+              <w:rPr>
+                <w:rFonts w:ascii="Times New Roman" w:hAnsi="Times New Roman" w:cs="Times New Roman"/>
+                <w:sz w:val="26"/>
+                <w:szCs w:val="26"/>
+              </w:rPr>
+              <w:t>0</w:t>
+            </w:r>
+          </w:p>
+        </w:tc>
+        <w:tc>
+          <w:tcPr>
+            <w:tcW w:w="630" w:type="dxa"/>
+            <w:shd w:val="clear" w:color="auto" w:fill="E7E6E6" w:themeFill="background2"/>
+          </w:tcPr>
+          <w:p>
+            <w:pPr>
+              <w:spacing w:line="360" w:lineRule="auto"/>
+              <w:rPr>
+                <w:rFonts w:ascii="Times New Roman" w:hAnsi="Times New Roman" w:cs="Times New Roman"/>
+                <w:sz w:val="26"/>
+                <w:szCs w:val="26"/>
+              </w:rPr>
+            </w:pPr>
+            <w:r>
+              <w:rPr>
+                <w:rFonts w:ascii="Times New Roman" w:hAnsi="Times New Roman" w:cs="Times New Roman"/>
+                <w:sz w:val="26"/>
+                <w:szCs w:val="26"/>
+              </w:rPr>
+              <w:t>0</w:t>
+            </w:r>
+          </w:p>
+        </w:tc>
+        <w:tc>
+          <w:tcPr>
+            <w:tcW w:w="630" w:type="dxa"/>
+            <w:shd w:val="clear" w:color="auto" w:fill="E7E6E6" w:themeFill="background2"/>
+          </w:tcPr>
+          <w:p>
+            <w:pPr>
+              <w:spacing w:line="360" w:lineRule="auto"/>
+              <w:rPr>
+                <w:rFonts w:ascii="Times New Roman" w:hAnsi="Times New Roman" w:cs="Times New Roman"/>
+                <w:sz w:val="26"/>
+                <w:szCs w:val="26"/>
+              </w:rPr>
+            </w:pPr>
+            <w:r>
+              <w:rPr>
+                <w:rFonts w:ascii="Times New Roman" w:hAnsi="Times New Roman" w:cs="Times New Roman"/>
+                <w:sz w:val="26"/>
+                <w:szCs w:val="26"/>
+              </w:rPr>
+              <w:t>0</w:t>
+            </w:r>
+          </w:p>
+        </w:tc>
+        <w:tc>
+          <w:tcPr>
+            <w:tcW w:w="540" w:type="dxa"/>
+            <w:shd w:val="clear" w:color="auto" w:fill="E7E6E6" w:themeFill="background2"/>
+          </w:tcPr>
+          <w:p>
+            <w:pPr>
+              <w:spacing w:line="360" w:lineRule="auto"/>
+              <w:rPr>
+                <w:rFonts w:ascii="Times New Roman" w:hAnsi="Times New Roman" w:cs="Times New Roman"/>
+                <w:sz w:val="26"/>
+                <w:szCs w:val="26"/>
+              </w:rPr>
+            </w:pPr>
+            <w:r>
+              <w:rPr>
+                <w:rFonts w:ascii="Times New Roman" w:hAnsi="Times New Roman" w:cs="Times New Roman"/>
+                <w:sz w:val="26"/>
+                <w:szCs w:val="26"/>
+              </w:rPr>
+              <w:t>2</w:t>
+            </w:r>
+          </w:p>
+        </w:tc>
+        <w:tc>
+          <w:tcPr>
+            <w:tcW w:w="540" w:type="dxa"/>
+          </w:tcPr>
+          <w:p>
+            <w:pPr>
+              <w:spacing w:line="360" w:lineRule="auto"/>
+              <w:rPr>
+                <w:rFonts w:ascii="Times New Roman" w:hAnsi="Times New Roman" w:cs="Times New Roman"/>
+                <w:sz w:val="26"/>
+                <w:szCs w:val="26"/>
+              </w:rPr>
+            </w:pPr>
+            <w:r>
+              <w:rPr>
+                <w:rFonts w:ascii="Times New Roman" w:hAnsi="Times New Roman" w:cs="Times New Roman"/>
+                <w:sz w:val="26"/>
+                <w:szCs w:val="26"/>
+              </w:rPr>
+              <w:t>2</w:t>
+            </w:r>
+          </w:p>
+        </w:tc>
+        <w:tc>
+          <w:tcPr>
+            <w:tcW w:w="630" w:type="dxa"/>
+          </w:tcPr>
+          <w:p>
+            <w:pPr>
+              <w:spacing w:line="360" w:lineRule="auto"/>
+              <w:rPr>
+                <w:rFonts w:ascii="Times New Roman" w:hAnsi="Times New Roman" w:cs="Times New Roman"/>
+                <w:sz w:val="26"/>
+                <w:szCs w:val="26"/>
+              </w:rPr>
+            </w:pPr>
+            <w:r>
+              <w:rPr>
+                <w:rFonts w:ascii="Times New Roman" w:hAnsi="Times New Roman" w:cs="Times New Roman"/>
+                <w:sz w:val="26"/>
+                <w:szCs w:val="26"/>
+              </w:rPr>
+              <w:t>2</w:t>
+            </w:r>
+          </w:p>
+        </w:tc>
+        <w:tc>
+          <w:tcPr>
+            <w:tcW w:w="625" w:type="dxa"/>
+          </w:tcPr>
+          <w:p>
+            <w:pPr>
+              <w:spacing w:line="360" w:lineRule="auto"/>
+              <w:rPr>
+                <w:rFonts w:ascii="Times New Roman" w:hAnsi="Times New Roman" w:cs="Times New Roman"/>
+                <w:sz w:val="26"/>
+                <w:szCs w:val="26"/>
+              </w:rPr>
+            </w:pPr>
+            <w:r>
+              <w:rPr>
+                <w:rFonts w:ascii="Times New Roman" w:hAnsi="Times New Roman" w:cs="Times New Roman"/>
+                <w:sz w:val="26"/>
+                <w:szCs w:val="26"/>
+              </w:rPr>
+              <w:t>2</w:t>
+            </w:r>
+          </w:p>
+        </w:tc>
+      </w:tr>
+      <w:tr>
+        <w:tc>
+          <w:tcPr>
+            <w:tcW w:w="830" w:type="dxa"/>
+            <w:vMerge/>
+          </w:tcPr>
+          <w:p>
+            <w:pPr>
+              <w:spacing w:line="360" w:lineRule="auto"/>
+              <w:rPr>
+                <w:rFonts w:ascii="Times New Roman" w:hAnsi="Times New Roman" w:cs="Times New Roman"/>
+                <w:sz w:val="26"/>
+                <w:szCs w:val="26"/>
+              </w:rPr>
+            </w:pPr>
+          </w:p>
+        </w:tc>
+        <w:tc>
+          <w:tcPr>
+            <w:tcW w:w="1235" w:type="dxa"/>
+            <w:shd w:val="clear" w:color="auto" w:fill="FFF2CC" w:themeFill="accent4" w:themeFillTint="33"/>
+          </w:tcPr>
+          <w:p>
+            <w:pPr>
+              <w:spacing w:line="360" w:lineRule="auto"/>
+              <w:rPr>
+                <w:rFonts w:ascii="Times New Roman" w:hAnsi="Times New Roman" w:cs="Times New Roman"/>
+                <w:sz w:val="26"/>
+                <w:szCs w:val="26"/>
+              </w:rPr>
+            </w:pPr>
+            <w:r>
+              <w:rPr>
+                <w:rFonts w:ascii="Times New Roman" w:hAnsi="Times New Roman" w:cs="Times New Roman"/>
+                <w:sz w:val="26"/>
+                <w:szCs w:val="26"/>
+              </w:rPr>
+              <w:t>- Coding giao diện</w:t>
+            </w:r>
+          </w:p>
+        </w:tc>
+        <w:tc>
+          <w:tcPr>
+            <w:tcW w:w="1170" w:type="dxa"/>
+            <w:shd w:val="clear" w:color="auto" w:fill="FFF2CC" w:themeFill="accent4" w:themeFillTint="33"/>
+          </w:tcPr>
+          <w:p>
+            <w:pPr>
+              <w:spacing w:line="360" w:lineRule="auto"/>
+              <w:rPr>
+                <w:rFonts w:ascii="Times New Roman" w:hAnsi="Times New Roman" w:cs="Times New Roman"/>
+                <w:sz w:val="26"/>
+                <w:szCs w:val="26"/>
+              </w:rPr>
+            </w:pPr>
+            <w:r>
+              <w:rPr>
+                <w:rFonts w:ascii="Times New Roman" w:hAnsi="Times New Roman" w:cs="Times New Roman"/>
+                <w:sz w:val="26"/>
+                <w:szCs w:val="26"/>
+              </w:rPr>
+              <w:t>Trường, Duy</w:t>
+            </w:r>
+          </w:p>
+        </w:tc>
+        <w:tc>
+          <w:tcPr>
+            <w:tcW w:w="1890" w:type="dxa"/>
+            <w:shd w:val="clear" w:color="auto" w:fill="FFF2CC" w:themeFill="accent4" w:themeFillTint="33"/>
+          </w:tcPr>
+          <w:p>
+            <w:pPr>
+              <w:spacing w:line="360" w:lineRule="auto"/>
+              <w:rPr>
+                <w:rFonts w:ascii="Times New Roman" w:hAnsi="Times New Roman" w:cs="Times New Roman"/>
+                <w:sz w:val="26"/>
+                <w:szCs w:val="26"/>
+              </w:rPr>
+            </w:pPr>
+            <w:r>
+              <w:rPr>
+                <w:rFonts w:ascii="Times New Roman" w:hAnsi="Times New Roman" w:cs="Times New Roman"/>
+                <w:sz w:val="26"/>
+                <w:szCs w:val="26"/>
+              </w:rPr>
+              <w:t>2</w:t>
+            </w:r>
+          </w:p>
+        </w:tc>
+        <w:tc>
+          <w:tcPr>
+            <w:tcW w:w="630" w:type="dxa"/>
+            <w:shd w:val="clear" w:color="auto" w:fill="FFF2CC" w:themeFill="accent4" w:themeFillTint="33"/>
+          </w:tcPr>
+          <w:p>
+            <w:pPr>
+              <w:spacing w:line="360" w:lineRule="auto"/>
+              <w:rPr>
+                <w:rFonts w:ascii="Times New Roman" w:hAnsi="Times New Roman" w:cs="Times New Roman"/>
+                <w:sz w:val="26"/>
+                <w:szCs w:val="26"/>
+              </w:rPr>
+            </w:pPr>
+            <w:r>
+              <w:rPr>
+                <w:rFonts w:ascii="Times New Roman" w:hAnsi="Times New Roman" w:cs="Times New Roman"/>
+                <w:sz w:val="26"/>
+                <w:szCs w:val="26"/>
+              </w:rPr>
+              <w:t>0</w:t>
+            </w:r>
+          </w:p>
+        </w:tc>
+        <w:tc>
+          <w:tcPr>
+            <w:tcW w:w="630" w:type="dxa"/>
+            <w:shd w:val="clear" w:color="auto" w:fill="FFF2CC" w:themeFill="accent4" w:themeFillTint="33"/>
+          </w:tcPr>
+          <w:p>
+            <w:pPr>
+              <w:spacing w:line="360" w:lineRule="auto"/>
+              <w:rPr>
+                <w:rFonts w:ascii="Times New Roman" w:hAnsi="Times New Roman" w:cs="Times New Roman"/>
+                <w:sz w:val="26"/>
+                <w:szCs w:val="26"/>
+              </w:rPr>
+            </w:pPr>
+            <w:r>
+              <w:rPr>
+                <w:rFonts w:ascii="Times New Roman" w:hAnsi="Times New Roman" w:cs="Times New Roman"/>
+                <w:sz w:val="26"/>
+                <w:szCs w:val="26"/>
+              </w:rPr>
+              <w:t>0</w:t>
+            </w:r>
+          </w:p>
+        </w:tc>
+        <w:tc>
+          <w:tcPr>
+            <w:tcW w:w="630" w:type="dxa"/>
+            <w:shd w:val="clear" w:color="auto" w:fill="FFF2CC" w:themeFill="accent4" w:themeFillTint="33"/>
+          </w:tcPr>
+          <w:p>
+            <w:pPr>
+              <w:spacing w:line="360" w:lineRule="auto"/>
+              <w:rPr>
+                <w:rFonts w:ascii="Times New Roman" w:hAnsi="Times New Roman" w:cs="Times New Roman"/>
+                <w:sz w:val="26"/>
+                <w:szCs w:val="26"/>
+              </w:rPr>
+            </w:pPr>
+            <w:r>
+              <w:rPr>
+                <w:rFonts w:ascii="Times New Roman" w:hAnsi="Times New Roman" w:cs="Times New Roman"/>
+                <w:sz w:val="26"/>
+                <w:szCs w:val="26"/>
+              </w:rPr>
+              <w:t>0</w:t>
+            </w:r>
+          </w:p>
+        </w:tc>
+        <w:tc>
+          <w:tcPr>
+            <w:tcW w:w="540" w:type="dxa"/>
+            <w:shd w:val="clear" w:color="auto" w:fill="FFF2CC" w:themeFill="accent4" w:themeFillTint="33"/>
+          </w:tcPr>
+          <w:p>
+            <w:pPr>
+              <w:spacing w:line="360" w:lineRule="auto"/>
+              <w:rPr>
+                <w:rFonts w:ascii="Times New Roman" w:hAnsi="Times New Roman" w:cs="Times New Roman"/>
+                <w:sz w:val="26"/>
+                <w:szCs w:val="26"/>
+              </w:rPr>
+            </w:pPr>
+            <w:r>
+              <w:rPr>
+                <w:rFonts w:ascii="Times New Roman" w:hAnsi="Times New Roman" w:cs="Times New Roman"/>
+                <w:sz w:val="26"/>
+                <w:szCs w:val="26"/>
+              </w:rPr>
+              <w:t>0</w:t>
+            </w:r>
+          </w:p>
+        </w:tc>
+        <w:tc>
+          <w:tcPr>
+            <w:tcW w:w="540" w:type="dxa"/>
+            <w:shd w:val="clear" w:color="auto" w:fill="FFF2CC" w:themeFill="accent4" w:themeFillTint="33"/>
+          </w:tcPr>
+          <w:p>
+            <w:pPr>
+              <w:spacing w:line="360" w:lineRule="auto"/>
+              <w:rPr>
+                <w:rFonts w:ascii="Times New Roman" w:hAnsi="Times New Roman" w:cs="Times New Roman"/>
+                <w:sz w:val="26"/>
+                <w:szCs w:val="26"/>
+              </w:rPr>
+            </w:pPr>
+            <w:r>
+              <w:rPr>
+                <w:rFonts w:ascii="Times New Roman" w:hAnsi="Times New Roman" w:cs="Times New Roman"/>
+                <w:sz w:val="26"/>
+                <w:szCs w:val="26"/>
+              </w:rPr>
+              <w:t>2</w:t>
+            </w:r>
+          </w:p>
+        </w:tc>
+        <w:tc>
+          <w:tcPr>
+            <w:tcW w:w="630" w:type="dxa"/>
+          </w:tcPr>
+          <w:p>
+            <w:pPr>
+              <w:spacing w:line="360" w:lineRule="auto"/>
+              <w:rPr>
+                <w:rFonts w:ascii="Times New Roman" w:hAnsi="Times New Roman" w:cs="Times New Roman"/>
+                <w:sz w:val="26"/>
+                <w:szCs w:val="26"/>
+              </w:rPr>
+            </w:pPr>
+            <w:r>
+              <w:rPr>
+                <w:rFonts w:ascii="Times New Roman" w:hAnsi="Times New Roman" w:cs="Times New Roman"/>
+                <w:sz w:val="26"/>
+                <w:szCs w:val="26"/>
+              </w:rPr>
+              <w:t>2</w:t>
+            </w:r>
+          </w:p>
+        </w:tc>
+        <w:tc>
+          <w:tcPr>
+            <w:tcW w:w="625" w:type="dxa"/>
+          </w:tcPr>
+          <w:p>
+            <w:pPr>
+              <w:spacing w:line="360" w:lineRule="auto"/>
+              <w:rPr>
+                <w:rFonts w:ascii="Times New Roman" w:hAnsi="Times New Roman" w:cs="Times New Roman"/>
+                <w:sz w:val="26"/>
+                <w:szCs w:val="26"/>
+              </w:rPr>
+            </w:pPr>
+            <w:r>
+              <w:rPr>
+                <w:rFonts w:ascii="Times New Roman" w:hAnsi="Times New Roman" w:cs="Times New Roman"/>
+                <w:sz w:val="26"/>
+                <w:szCs w:val="26"/>
+              </w:rPr>
+              <w:t>2</w:t>
+            </w:r>
+          </w:p>
+        </w:tc>
+      </w:tr>
+      <w:tr>
+        <w:tc>
+          <w:tcPr>
+            <w:tcW w:w="830" w:type="dxa"/>
+            <w:vMerge/>
+          </w:tcPr>
+          <w:p>
+            <w:pPr>
+              <w:spacing w:line="360" w:lineRule="auto"/>
+              <w:rPr>
+                <w:rFonts w:ascii="Times New Roman" w:hAnsi="Times New Roman" w:cs="Times New Roman"/>
+                <w:sz w:val="26"/>
+                <w:szCs w:val="26"/>
+              </w:rPr>
+            </w:pPr>
+          </w:p>
+        </w:tc>
+        <w:tc>
+          <w:tcPr>
+            <w:tcW w:w="1235" w:type="dxa"/>
+            <w:shd w:val="clear" w:color="auto" w:fill="FFF2CC" w:themeFill="accent4" w:themeFillTint="33"/>
+          </w:tcPr>
+          <w:p>
+            <w:pPr>
+              <w:spacing w:line="360" w:lineRule="auto"/>
+              <w:rPr>
+                <w:rFonts w:ascii="Times New Roman" w:hAnsi="Times New Roman" w:cs="Times New Roman"/>
+                <w:sz w:val="26"/>
+                <w:szCs w:val="26"/>
+              </w:rPr>
+            </w:pPr>
+            <w:r>
+              <w:rPr>
+                <w:rFonts w:ascii="Times New Roman" w:hAnsi="Times New Roman" w:cs="Times New Roman"/>
+                <w:sz w:val="26"/>
+                <w:szCs w:val="26"/>
+              </w:rPr>
+              <w:t>- Coding logic</w:t>
+            </w:r>
+          </w:p>
+        </w:tc>
+        <w:tc>
+          <w:tcPr>
+            <w:tcW w:w="1170" w:type="dxa"/>
+            <w:shd w:val="clear" w:color="auto" w:fill="FFF2CC" w:themeFill="accent4" w:themeFillTint="33"/>
+          </w:tcPr>
+          <w:p>
+            <w:pPr>
+              <w:spacing w:line="360" w:lineRule="auto"/>
+              <w:rPr>
+                <w:rFonts w:ascii="Times New Roman" w:hAnsi="Times New Roman" w:cs="Times New Roman"/>
+                <w:sz w:val="26"/>
+                <w:szCs w:val="26"/>
+              </w:rPr>
+            </w:pPr>
+            <w:r>
+              <w:rPr>
+                <w:rFonts w:ascii="Times New Roman" w:hAnsi="Times New Roman" w:cs="Times New Roman"/>
+                <w:sz w:val="26"/>
+                <w:szCs w:val="26"/>
+              </w:rPr>
+              <w:t>Tuấn, Duy</w:t>
+            </w:r>
+          </w:p>
+        </w:tc>
+        <w:tc>
+          <w:tcPr>
+            <w:tcW w:w="1890" w:type="dxa"/>
+            <w:shd w:val="clear" w:color="auto" w:fill="FFF2CC" w:themeFill="accent4" w:themeFillTint="33"/>
+          </w:tcPr>
+          <w:p>
+            <w:pPr>
+              <w:spacing w:line="360" w:lineRule="auto"/>
+              <w:rPr>
+                <w:rFonts w:ascii="Times New Roman" w:hAnsi="Times New Roman" w:cs="Times New Roman"/>
+                <w:sz w:val="26"/>
+                <w:szCs w:val="26"/>
+              </w:rPr>
+            </w:pPr>
+            <w:r>
+              <w:rPr>
+                <w:rFonts w:ascii="Times New Roman" w:hAnsi="Times New Roman" w:cs="Times New Roman"/>
+                <w:sz w:val="26"/>
+                <w:szCs w:val="26"/>
+              </w:rPr>
+              <w:t>2</w:t>
+            </w:r>
+          </w:p>
+        </w:tc>
+        <w:tc>
+          <w:tcPr>
+            <w:tcW w:w="630" w:type="dxa"/>
+            <w:shd w:val="clear" w:color="auto" w:fill="FFF2CC" w:themeFill="accent4" w:themeFillTint="33"/>
+          </w:tcPr>
+          <w:p>
+            <w:pPr>
+              <w:spacing w:line="360" w:lineRule="auto"/>
+              <w:rPr>
+                <w:rFonts w:ascii="Times New Roman" w:hAnsi="Times New Roman" w:cs="Times New Roman"/>
+                <w:sz w:val="26"/>
+                <w:szCs w:val="26"/>
+              </w:rPr>
+            </w:pPr>
+            <w:r>
+              <w:rPr>
+                <w:rFonts w:ascii="Times New Roman" w:hAnsi="Times New Roman" w:cs="Times New Roman"/>
+                <w:sz w:val="26"/>
+                <w:szCs w:val="26"/>
+              </w:rPr>
+              <w:t>0</w:t>
+            </w:r>
+          </w:p>
+        </w:tc>
+        <w:tc>
+          <w:tcPr>
+            <w:tcW w:w="630" w:type="dxa"/>
+            <w:shd w:val="clear" w:color="auto" w:fill="FFF2CC" w:themeFill="accent4" w:themeFillTint="33"/>
+          </w:tcPr>
+          <w:p>
+            <w:pPr>
+              <w:spacing w:line="360" w:lineRule="auto"/>
+              <w:rPr>
+                <w:rFonts w:ascii="Times New Roman" w:hAnsi="Times New Roman" w:cs="Times New Roman"/>
+                <w:sz w:val="26"/>
+                <w:szCs w:val="26"/>
+              </w:rPr>
+            </w:pPr>
+            <w:r>
+              <w:rPr>
+                <w:rFonts w:ascii="Times New Roman" w:hAnsi="Times New Roman" w:cs="Times New Roman"/>
+                <w:sz w:val="26"/>
+                <w:szCs w:val="26"/>
+              </w:rPr>
+              <w:t>0</w:t>
+            </w:r>
+          </w:p>
+        </w:tc>
+        <w:tc>
+          <w:tcPr>
+            <w:tcW w:w="630" w:type="dxa"/>
+            <w:shd w:val="clear" w:color="auto" w:fill="FFF2CC" w:themeFill="accent4" w:themeFillTint="33"/>
+          </w:tcPr>
+          <w:p>
+            <w:pPr>
+              <w:spacing w:line="360" w:lineRule="auto"/>
+              <w:rPr>
+                <w:rFonts w:ascii="Times New Roman" w:hAnsi="Times New Roman" w:cs="Times New Roman"/>
+                <w:sz w:val="26"/>
+                <w:szCs w:val="26"/>
+              </w:rPr>
+            </w:pPr>
+            <w:r>
+              <w:rPr>
+                <w:rFonts w:ascii="Times New Roman" w:hAnsi="Times New Roman" w:cs="Times New Roman"/>
+                <w:sz w:val="26"/>
+                <w:szCs w:val="26"/>
+              </w:rPr>
+              <w:t>0</w:t>
+            </w:r>
+          </w:p>
+        </w:tc>
+        <w:tc>
+          <w:tcPr>
+            <w:tcW w:w="540" w:type="dxa"/>
+            <w:shd w:val="clear" w:color="auto" w:fill="FFF2CC" w:themeFill="accent4" w:themeFillTint="33"/>
+          </w:tcPr>
+          <w:p>
+            <w:pPr>
+              <w:spacing w:line="360" w:lineRule="auto"/>
+              <w:rPr>
+                <w:rFonts w:ascii="Times New Roman" w:hAnsi="Times New Roman" w:cs="Times New Roman"/>
+                <w:sz w:val="26"/>
+                <w:szCs w:val="26"/>
+              </w:rPr>
+            </w:pPr>
+            <w:r>
+              <w:rPr>
+                <w:rFonts w:ascii="Times New Roman" w:hAnsi="Times New Roman" w:cs="Times New Roman"/>
+                <w:sz w:val="26"/>
+                <w:szCs w:val="26"/>
+              </w:rPr>
+              <w:t>0</w:t>
+            </w:r>
+          </w:p>
+        </w:tc>
+        <w:tc>
+          <w:tcPr>
+            <w:tcW w:w="540" w:type="dxa"/>
+            <w:shd w:val="clear" w:color="auto" w:fill="FFF2CC" w:themeFill="accent4" w:themeFillTint="33"/>
+          </w:tcPr>
+          <w:p>
+            <w:pPr>
+              <w:spacing w:line="360" w:lineRule="auto"/>
+              <w:rPr>
+                <w:rFonts w:ascii="Times New Roman" w:hAnsi="Times New Roman" w:cs="Times New Roman"/>
+                <w:sz w:val="26"/>
+                <w:szCs w:val="26"/>
+              </w:rPr>
+            </w:pPr>
+            <w:r>
+              <w:rPr>
+                <w:rFonts w:ascii="Times New Roman" w:hAnsi="Times New Roman" w:cs="Times New Roman"/>
+                <w:sz w:val="26"/>
+                <w:szCs w:val="26"/>
+              </w:rPr>
+              <w:t>2</w:t>
+            </w:r>
+          </w:p>
+        </w:tc>
+        <w:tc>
+          <w:tcPr>
+            <w:tcW w:w="630" w:type="dxa"/>
+          </w:tcPr>
+          <w:p>
+            <w:pPr>
+              <w:spacing w:line="360" w:lineRule="auto"/>
+              <w:rPr>
+                <w:rFonts w:ascii="Times New Roman" w:hAnsi="Times New Roman" w:cs="Times New Roman"/>
+                <w:sz w:val="26"/>
+                <w:szCs w:val="26"/>
+              </w:rPr>
+            </w:pPr>
+            <w:r>
+              <w:rPr>
+                <w:rFonts w:ascii="Times New Roman" w:hAnsi="Times New Roman" w:cs="Times New Roman"/>
+                <w:sz w:val="26"/>
+                <w:szCs w:val="26"/>
+              </w:rPr>
+              <w:t>2</w:t>
+            </w:r>
+          </w:p>
+        </w:tc>
+        <w:tc>
+          <w:tcPr>
+            <w:tcW w:w="625" w:type="dxa"/>
+          </w:tcPr>
+          <w:p>
+            <w:pPr>
+              <w:spacing w:line="360" w:lineRule="auto"/>
+              <w:rPr>
+                <w:rFonts w:ascii="Times New Roman" w:hAnsi="Times New Roman" w:cs="Times New Roman"/>
+                <w:sz w:val="26"/>
+                <w:szCs w:val="26"/>
+              </w:rPr>
+            </w:pPr>
+            <w:r>
+              <w:rPr>
+                <w:rFonts w:ascii="Times New Roman" w:hAnsi="Times New Roman" w:cs="Times New Roman"/>
+                <w:sz w:val="26"/>
+                <w:szCs w:val="26"/>
+              </w:rPr>
+              <w:t>2</w:t>
+            </w:r>
+          </w:p>
+        </w:tc>
+      </w:tr>
+      <w:tr>
+        <w:tc>
+          <w:tcPr>
+            <w:tcW w:w="830" w:type="dxa"/>
+            <w:vMerge/>
+          </w:tcPr>
+          <w:p>
+            <w:pPr>
+              <w:spacing w:line="360" w:lineRule="auto"/>
+              <w:rPr>
+                <w:rFonts w:ascii="Times New Roman" w:hAnsi="Times New Roman" w:cs="Times New Roman"/>
+                <w:sz w:val="26"/>
+                <w:szCs w:val="26"/>
+              </w:rPr>
+            </w:pPr>
+          </w:p>
+        </w:tc>
+        <w:tc>
+          <w:tcPr>
+            <w:tcW w:w="1235" w:type="dxa"/>
+            <w:shd w:val="clear" w:color="auto" w:fill="FFE599" w:themeFill="accent4" w:themeFillTint="66"/>
+          </w:tcPr>
+          <w:p>
+            <w:pPr>
+              <w:spacing w:line="360" w:lineRule="auto"/>
+              <w:rPr>
+                <w:rFonts w:ascii="Times New Roman" w:hAnsi="Times New Roman" w:cs="Times New Roman"/>
+                <w:sz w:val="26"/>
+                <w:szCs w:val="26"/>
+              </w:rPr>
+            </w:pPr>
+            <w:r>
+              <w:rPr>
+                <w:rFonts w:ascii="Times New Roman" w:hAnsi="Times New Roman" w:cs="Times New Roman"/>
+                <w:sz w:val="26"/>
+                <w:szCs w:val="26"/>
+              </w:rPr>
+              <w:t>- Testing</w:t>
+            </w:r>
+          </w:p>
+        </w:tc>
+        <w:tc>
+          <w:tcPr>
+            <w:tcW w:w="1170" w:type="dxa"/>
+            <w:shd w:val="clear" w:color="auto" w:fill="FFE599" w:themeFill="accent4" w:themeFillTint="66"/>
+          </w:tcPr>
+          <w:p>
+            <w:pPr>
+              <w:spacing w:line="360" w:lineRule="auto"/>
+              <w:rPr>
+                <w:rFonts w:ascii="Times New Roman" w:hAnsi="Times New Roman" w:cs="Times New Roman"/>
+                <w:sz w:val="26"/>
+                <w:szCs w:val="26"/>
+              </w:rPr>
+            </w:pPr>
+            <w:r>
+              <w:rPr>
+                <w:rFonts w:ascii="Times New Roman" w:hAnsi="Times New Roman" w:cs="Times New Roman"/>
+                <w:sz w:val="26"/>
+                <w:szCs w:val="26"/>
+              </w:rPr>
+              <w:t>Trường, Tuấn, Duy</w:t>
+            </w:r>
+          </w:p>
+        </w:tc>
+        <w:tc>
+          <w:tcPr>
+            <w:tcW w:w="1890" w:type="dxa"/>
+            <w:shd w:val="clear" w:color="auto" w:fill="FFE599" w:themeFill="accent4" w:themeFillTint="66"/>
+          </w:tcPr>
+          <w:p>
+            <w:pPr>
+              <w:spacing w:line="360" w:lineRule="auto"/>
+              <w:rPr>
+                <w:rFonts w:ascii="Times New Roman" w:hAnsi="Times New Roman" w:cs="Times New Roman"/>
+                <w:sz w:val="26"/>
+                <w:szCs w:val="26"/>
+              </w:rPr>
+            </w:pPr>
+            <w:r>
+              <w:rPr>
+                <w:rFonts w:ascii="Times New Roman" w:hAnsi="Times New Roman" w:cs="Times New Roman"/>
+                <w:sz w:val="26"/>
+                <w:szCs w:val="26"/>
+              </w:rPr>
+              <w:t>4(Giao diện + logic)</w:t>
+            </w:r>
+          </w:p>
+        </w:tc>
+        <w:tc>
+          <w:tcPr>
+            <w:tcW w:w="630" w:type="dxa"/>
+            <w:shd w:val="clear" w:color="auto" w:fill="FFE599" w:themeFill="accent4" w:themeFillTint="66"/>
+          </w:tcPr>
+          <w:p>
+            <w:pPr>
+              <w:spacing w:line="360" w:lineRule="auto"/>
+              <w:rPr>
+                <w:rFonts w:ascii="Times New Roman" w:hAnsi="Times New Roman" w:cs="Times New Roman"/>
+                <w:sz w:val="26"/>
+                <w:szCs w:val="26"/>
+              </w:rPr>
+            </w:pPr>
+            <w:r>
+              <w:rPr>
+                <w:rFonts w:ascii="Times New Roman" w:hAnsi="Times New Roman" w:cs="Times New Roman"/>
+                <w:sz w:val="26"/>
+                <w:szCs w:val="26"/>
+              </w:rPr>
+              <w:t>0</w:t>
+            </w:r>
+          </w:p>
+        </w:tc>
+        <w:tc>
+          <w:tcPr>
+            <w:tcW w:w="630" w:type="dxa"/>
+            <w:shd w:val="clear" w:color="auto" w:fill="FFE599" w:themeFill="accent4" w:themeFillTint="66"/>
+          </w:tcPr>
+          <w:p>
+            <w:pPr>
+              <w:spacing w:line="360" w:lineRule="auto"/>
+              <w:rPr>
+                <w:rFonts w:ascii="Times New Roman" w:hAnsi="Times New Roman" w:cs="Times New Roman"/>
+                <w:sz w:val="26"/>
+                <w:szCs w:val="26"/>
+              </w:rPr>
+            </w:pPr>
+            <w:r>
+              <w:rPr>
+                <w:rFonts w:ascii="Times New Roman" w:hAnsi="Times New Roman" w:cs="Times New Roman"/>
+                <w:sz w:val="26"/>
+                <w:szCs w:val="26"/>
+              </w:rPr>
+              <w:t>0</w:t>
+            </w:r>
+          </w:p>
+        </w:tc>
+        <w:tc>
+          <w:tcPr>
+            <w:tcW w:w="630" w:type="dxa"/>
+            <w:shd w:val="clear" w:color="auto" w:fill="FFE599" w:themeFill="accent4" w:themeFillTint="66"/>
+          </w:tcPr>
+          <w:p>
+            <w:pPr>
+              <w:spacing w:line="360" w:lineRule="auto"/>
+              <w:rPr>
+                <w:rFonts w:ascii="Times New Roman" w:hAnsi="Times New Roman" w:cs="Times New Roman"/>
+                <w:sz w:val="26"/>
+                <w:szCs w:val="26"/>
+              </w:rPr>
+            </w:pPr>
+            <w:r>
+              <w:rPr>
+                <w:rFonts w:ascii="Times New Roman" w:hAnsi="Times New Roman" w:cs="Times New Roman"/>
+                <w:sz w:val="26"/>
+                <w:szCs w:val="26"/>
+              </w:rPr>
+              <w:t>0</w:t>
+            </w:r>
+          </w:p>
+        </w:tc>
+        <w:tc>
+          <w:tcPr>
+            <w:tcW w:w="540" w:type="dxa"/>
+            <w:shd w:val="clear" w:color="auto" w:fill="FFE599" w:themeFill="accent4" w:themeFillTint="66"/>
+          </w:tcPr>
+          <w:p>
+            <w:pPr>
+              <w:spacing w:line="360" w:lineRule="auto"/>
+              <w:rPr>
+                <w:rFonts w:ascii="Times New Roman" w:hAnsi="Times New Roman" w:cs="Times New Roman"/>
+                <w:sz w:val="26"/>
+                <w:szCs w:val="26"/>
+              </w:rPr>
+            </w:pPr>
+            <w:r>
+              <w:rPr>
+                <w:rFonts w:ascii="Times New Roman" w:hAnsi="Times New Roman" w:cs="Times New Roman"/>
+                <w:sz w:val="26"/>
+                <w:szCs w:val="26"/>
+              </w:rPr>
+              <w:t>0</w:t>
+            </w:r>
+          </w:p>
+        </w:tc>
+        <w:tc>
+          <w:tcPr>
+            <w:tcW w:w="540" w:type="dxa"/>
+            <w:shd w:val="clear" w:color="auto" w:fill="FFE599" w:themeFill="accent4" w:themeFillTint="66"/>
+          </w:tcPr>
+          <w:p>
+            <w:pPr>
+              <w:spacing w:line="360" w:lineRule="auto"/>
+              <w:rPr>
+                <w:rFonts w:ascii="Times New Roman" w:hAnsi="Times New Roman" w:cs="Times New Roman"/>
+                <w:sz w:val="26"/>
+                <w:szCs w:val="26"/>
+              </w:rPr>
+            </w:pPr>
+            <w:r>
+              <w:rPr>
+                <w:rFonts w:ascii="Times New Roman" w:hAnsi="Times New Roman" w:cs="Times New Roman"/>
+                <w:sz w:val="26"/>
+                <w:szCs w:val="26"/>
+              </w:rPr>
+              <w:t>0</w:t>
+            </w:r>
+          </w:p>
+        </w:tc>
+        <w:tc>
+          <w:tcPr>
+            <w:tcW w:w="630" w:type="dxa"/>
+            <w:shd w:val="clear" w:color="auto" w:fill="FFE599" w:themeFill="accent4" w:themeFillTint="66"/>
+          </w:tcPr>
+          <w:p>
+            <w:pPr>
+              <w:spacing w:line="360" w:lineRule="auto"/>
+              <w:rPr>
+                <w:rFonts w:ascii="Times New Roman" w:hAnsi="Times New Roman" w:cs="Times New Roman"/>
+                <w:sz w:val="26"/>
+                <w:szCs w:val="26"/>
+              </w:rPr>
+            </w:pPr>
+            <w:r>
+              <w:rPr>
+                <w:rFonts w:ascii="Times New Roman" w:hAnsi="Times New Roman" w:cs="Times New Roman"/>
+                <w:sz w:val="26"/>
+                <w:szCs w:val="26"/>
+              </w:rPr>
+              <w:t>4</w:t>
+            </w:r>
+          </w:p>
+        </w:tc>
+        <w:tc>
+          <w:tcPr>
+            <w:tcW w:w="625" w:type="dxa"/>
+          </w:tcPr>
+          <w:p>
+            <w:pPr>
+              <w:spacing w:line="360" w:lineRule="auto"/>
+              <w:rPr>
+                <w:rFonts w:ascii="Times New Roman" w:hAnsi="Times New Roman" w:cs="Times New Roman"/>
+                <w:sz w:val="26"/>
+                <w:szCs w:val="26"/>
+              </w:rPr>
+            </w:pPr>
+            <w:r>
+              <w:rPr>
+                <w:rFonts w:ascii="Times New Roman" w:hAnsi="Times New Roman" w:cs="Times New Roman"/>
+                <w:sz w:val="26"/>
+                <w:szCs w:val="26"/>
+              </w:rPr>
+              <w:t>4</w:t>
+            </w:r>
+          </w:p>
+        </w:tc>
+      </w:tr>
+      <w:tr>
+        <w:tc>
+          <w:tcPr>
+            <w:tcW w:w="830" w:type="dxa"/>
+            <w:vMerge w:val="restart"/>
+          </w:tcPr>
+          <w:p>
+            <w:pPr>
+              <w:spacing w:line="360" w:lineRule="auto"/>
+              <w:rPr>
+                <w:rFonts w:ascii="Times New Roman" w:hAnsi="Times New Roman" w:cs="Times New Roman"/>
+                <w:sz w:val="26"/>
+                <w:szCs w:val="26"/>
+              </w:rPr>
+            </w:pPr>
+          </w:p>
+          <w:p>
+            <w:pPr>
+              <w:spacing w:line="360" w:lineRule="auto"/>
+              <w:rPr>
+                <w:rFonts w:ascii="Times New Roman" w:hAnsi="Times New Roman" w:cs="Times New Roman"/>
+                <w:sz w:val="26"/>
+                <w:szCs w:val="26"/>
+              </w:rPr>
+            </w:pPr>
+          </w:p>
+          <w:p>
+            <w:pPr>
+              <w:spacing w:line="360" w:lineRule="auto"/>
+              <w:rPr>
+                <w:rFonts w:ascii="Times New Roman" w:hAnsi="Times New Roman" w:cs="Times New Roman"/>
+                <w:sz w:val="26"/>
+                <w:szCs w:val="26"/>
+              </w:rPr>
+            </w:pPr>
+            <w:r>
+              <w:rPr>
+                <w:rFonts w:ascii="Times New Roman" w:hAnsi="Times New Roman" w:cs="Times New Roman"/>
+                <w:sz w:val="26"/>
+                <w:szCs w:val="26"/>
+              </w:rPr>
+              <w:lastRenderedPageBreak/>
+              <w:t>Quản lý thông tin cá nhân</w:t>
+            </w:r>
+          </w:p>
+        </w:tc>
+        <w:tc>
+          <w:tcPr>
+            <w:tcW w:w="1235" w:type="dxa"/>
+            <w:shd w:val="clear" w:color="auto" w:fill="FFFF00"/>
+          </w:tcPr>
+          <w:p>
+            <w:pPr>
+              <w:spacing w:line="360" w:lineRule="auto"/>
+              <w:rPr>
+                <w:rFonts w:ascii="Times New Roman" w:hAnsi="Times New Roman" w:cs="Times New Roman"/>
+                <w:sz w:val="26"/>
+                <w:szCs w:val="26"/>
+              </w:rPr>
+            </w:pPr>
+            <w:r>
+              <w:rPr>
+                <w:rFonts w:ascii="Times New Roman" w:hAnsi="Times New Roman" w:cs="Times New Roman"/>
+                <w:sz w:val="26"/>
+                <w:szCs w:val="26"/>
+              </w:rPr>
+              <w:lastRenderedPageBreak/>
+              <w:t xml:space="preserve"> - Xác định Actor</w:t>
+            </w:r>
+          </w:p>
+        </w:tc>
+        <w:tc>
+          <w:tcPr>
+            <w:tcW w:w="1170" w:type="dxa"/>
+            <w:shd w:val="clear" w:color="auto" w:fill="FFFF00"/>
+          </w:tcPr>
+          <w:p>
+            <w:pPr>
+              <w:spacing w:line="360" w:lineRule="auto"/>
+              <w:rPr>
+                <w:rFonts w:ascii="Times New Roman" w:hAnsi="Times New Roman" w:cs="Times New Roman"/>
+                <w:sz w:val="26"/>
+                <w:szCs w:val="26"/>
+              </w:rPr>
+            </w:pPr>
+            <w:r>
+              <w:rPr>
+                <w:rFonts w:ascii="Times New Roman" w:hAnsi="Times New Roman" w:cs="Times New Roman"/>
+                <w:sz w:val="26"/>
+                <w:szCs w:val="26"/>
+              </w:rPr>
+              <w:t>Tuấn</w:t>
+            </w:r>
+          </w:p>
+        </w:tc>
+        <w:tc>
+          <w:tcPr>
+            <w:tcW w:w="1890" w:type="dxa"/>
+            <w:shd w:val="clear" w:color="auto" w:fill="FFFF00"/>
+          </w:tcPr>
+          <w:p>
+            <w:pPr>
+              <w:spacing w:line="360" w:lineRule="auto"/>
+              <w:rPr>
+                <w:rFonts w:ascii="Times New Roman" w:hAnsi="Times New Roman" w:cs="Times New Roman"/>
+                <w:sz w:val="26"/>
+                <w:szCs w:val="26"/>
+              </w:rPr>
+            </w:pPr>
+            <w:r>
+              <w:rPr>
+                <w:rFonts w:ascii="Times New Roman" w:hAnsi="Times New Roman" w:cs="Times New Roman"/>
+                <w:sz w:val="26"/>
+                <w:szCs w:val="26"/>
+              </w:rPr>
+              <w:t>1</w:t>
+            </w:r>
+          </w:p>
+        </w:tc>
+        <w:tc>
+          <w:tcPr>
+            <w:tcW w:w="630" w:type="dxa"/>
+            <w:shd w:val="clear" w:color="auto" w:fill="FFFF00"/>
+          </w:tcPr>
+          <w:p>
+            <w:pPr>
+              <w:spacing w:line="360" w:lineRule="auto"/>
+              <w:rPr>
+                <w:rFonts w:ascii="Times New Roman" w:hAnsi="Times New Roman" w:cs="Times New Roman"/>
+                <w:sz w:val="26"/>
+                <w:szCs w:val="26"/>
+              </w:rPr>
+            </w:pPr>
+            <w:r>
+              <w:rPr>
+                <w:rFonts w:ascii="Times New Roman" w:hAnsi="Times New Roman" w:cs="Times New Roman"/>
+                <w:sz w:val="26"/>
+                <w:szCs w:val="26"/>
+              </w:rPr>
+              <w:t>0</w:t>
+            </w:r>
+          </w:p>
+        </w:tc>
+        <w:tc>
+          <w:tcPr>
+            <w:tcW w:w="630" w:type="dxa"/>
+            <w:shd w:val="clear" w:color="auto" w:fill="FFFF00"/>
+          </w:tcPr>
+          <w:p>
+            <w:pPr>
+              <w:spacing w:line="360" w:lineRule="auto"/>
+              <w:rPr>
+                <w:rFonts w:ascii="Times New Roman" w:hAnsi="Times New Roman" w:cs="Times New Roman"/>
+                <w:sz w:val="26"/>
+                <w:szCs w:val="26"/>
+              </w:rPr>
+            </w:pPr>
+            <w:r>
+              <w:rPr>
+                <w:rFonts w:ascii="Times New Roman" w:hAnsi="Times New Roman" w:cs="Times New Roman"/>
+                <w:sz w:val="26"/>
+                <w:szCs w:val="26"/>
+              </w:rPr>
+              <w:t>0</w:t>
+            </w:r>
+          </w:p>
+        </w:tc>
+        <w:tc>
+          <w:tcPr>
+            <w:tcW w:w="630" w:type="dxa"/>
+            <w:shd w:val="clear" w:color="auto" w:fill="FFFF00"/>
+          </w:tcPr>
+          <w:p>
+            <w:pPr>
+              <w:spacing w:line="360" w:lineRule="auto"/>
+              <w:rPr>
+                <w:rFonts w:ascii="Times New Roman" w:hAnsi="Times New Roman" w:cs="Times New Roman"/>
+                <w:sz w:val="26"/>
+                <w:szCs w:val="26"/>
+              </w:rPr>
+            </w:pPr>
+            <w:r>
+              <w:rPr>
+                <w:rFonts w:ascii="Times New Roman" w:hAnsi="Times New Roman" w:cs="Times New Roman"/>
+                <w:sz w:val="26"/>
+                <w:szCs w:val="26"/>
+              </w:rPr>
+              <w:t>1</w:t>
+            </w:r>
+          </w:p>
+        </w:tc>
+        <w:tc>
+          <w:tcPr>
+            <w:tcW w:w="540" w:type="dxa"/>
+          </w:tcPr>
+          <w:p>
+            <w:pPr>
+              <w:spacing w:line="360" w:lineRule="auto"/>
+              <w:rPr>
+                <w:rFonts w:ascii="Times New Roman" w:hAnsi="Times New Roman" w:cs="Times New Roman"/>
+                <w:sz w:val="26"/>
+                <w:szCs w:val="26"/>
+              </w:rPr>
+            </w:pPr>
+            <w:r>
+              <w:rPr>
+                <w:rFonts w:ascii="Times New Roman" w:hAnsi="Times New Roman" w:cs="Times New Roman"/>
+                <w:sz w:val="26"/>
+                <w:szCs w:val="26"/>
+              </w:rPr>
+              <w:t>1</w:t>
+            </w:r>
+          </w:p>
+        </w:tc>
+        <w:tc>
+          <w:tcPr>
+            <w:tcW w:w="540" w:type="dxa"/>
+          </w:tcPr>
+          <w:p>
+            <w:pPr>
+              <w:spacing w:line="360" w:lineRule="auto"/>
+              <w:rPr>
+                <w:rFonts w:ascii="Times New Roman" w:hAnsi="Times New Roman" w:cs="Times New Roman"/>
+                <w:sz w:val="26"/>
+                <w:szCs w:val="26"/>
+              </w:rPr>
+            </w:pPr>
+            <w:r>
+              <w:rPr>
+                <w:rFonts w:ascii="Times New Roman" w:hAnsi="Times New Roman" w:cs="Times New Roman"/>
+                <w:sz w:val="26"/>
+                <w:szCs w:val="26"/>
+              </w:rPr>
+              <w:t>1</w:t>
+            </w:r>
+          </w:p>
+        </w:tc>
+        <w:tc>
+          <w:tcPr>
+            <w:tcW w:w="630" w:type="dxa"/>
+          </w:tcPr>
+          <w:p>
+            <w:pPr>
+              <w:spacing w:line="360" w:lineRule="auto"/>
+              <w:rPr>
+                <w:rFonts w:ascii="Times New Roman" w:hAnsi="Times New Roman" w:cs="Times New Roman"/>
+                <w:sz w:val="26"/>
+                <w:szCs w:val="26"/>
+              </w:rPr>
+            </w:pPr>
+            <w:r>
+              <w:rPr>
+                <w:rFonts w:ascii="Times New Roman" w:hAnsi="Times New Roman" w:cs="Times New Roman"/>
+                <w:sz w:val="26"/>
+                <w:szCs w:val="26"/>
+              </w:rPr>
+              <w:t>1</w:t>
+            </w:r>
+          </w:p>
+        </w:tc>
+        <w:tc>
+          <w:tcPr>
+            <w:tcW w:w="625" w:type="dxa"/>
+          </w:tcPr>
+          <w:p>
+            <w:pPr>
+              <w:spacing w:line="360" w:lineRule="auto"/>
+              <w:rPr>
+                <w:rFonts w:ascii="Times New Roman" w:hAnsi="Times New Roman" w:cs="Times New Roman"/>
+                <w:sz w:val="26"/>
+                <w:szCs w:val="26"/>
+              </w:rPr>
+            </w:pPr>
+            <w:r>
+              <w:rPr>
+                <w:rFonts w:ascii="Times New Roman" w:hAnsi="Times New Roman" w:cs="Times New Roman"/>
+                <w:sz w:val="26"/>
+                <w:szCs w:val="26"/>
+              </w:rPr>
+              <w:t>1</w:t>
+            </w:r>
+          </w:p>
+        </w:tc>
+      </w:tr>
+      <w:tr>
+        <w:tc>
+          <w:tcPr>
+            <w:tcW w:w="830" w:type="dxa"/>
+            <w:vMerge/>
+          </w:tcPr>
+          <w:p>
+            <w:pPr>
+              <w:spacing w:line="360" w:lineRule="auto"/>
+              <w:rPr>
+                <w:rFonts w:ascii="Times New Roman" w:hAnsi="Times New Roman" w:cs="Times New Roman"/>
+                <w:sz w:val="26"/>
+                <w:szCs w:val="26"/>
+              </w:rPr>
+            </w:pPr>
+          </w:p>
+        </w:tc>
+        <w:tc>
+          <w:tcPr>
+            <w:tcW w:w="1235" w:type="dxa"/>
+            <w:shd w:val="clear" w:color="auto" w:fill="E7E6E6" w:themeFill="background2"/>
+          </w:tcPr>
+          <w:p>
+            <w:pPr>
+              <w:spacing w:line="360" w:lineRule="auto"/>
+              <w:rPr>
+                <w:rFonts w:ascii="Times New Roman" w:hAnsi="Times New Roman" w:cs="Times New Roman"/>
+                <w:sz w:val="26"/>
+                <w:szCs w:val="26"/>
+              </w:rPr>
+            </w:pPr>
+            <w:r>
+              <w:rPr>
+                <w:rFonts w:ascii="Times New Roman" w:hAnsi="Times New Roman" w:cs="Times New Roman"/>
+                <w:sz w:val="26"/>
+                <w:szCs w:val="26"/>
+              </w:rPr>
+              <w:t xml:space="preserve">- Lược đồ Use-case </w:t>
+            </w:r>
+          </w:p>
+        </w:tc>
+        <w:tc>
+          <w:tcPr>
+            <w:tcW w:w="1170" w:type="dxa"/>
+            <w:shd w:val="clear" w:color="auto" w:fill="E7E6E6" w:themeFill="background2"/>
+          </w:tcPr>
+          <w:p>
+            <w:pPr>
+              <w:spacing w:line="360" w:lineRule="auto"/>
+              <w:rPr>
+                <w:rFonts w:ascii="Times New Roman" w:hAnsi="Times New Roman" w:cs="Times New Roman"/>
+                <w:sz w:val="26"/>
+                <w:szCs w:val="26"/>
+              </w:rPr>
+            </w:pPr>
+            <w:r>
+              <w:rPr>
+                <w:rFonts w:ascii="Times New Roman" w:hAnsi="Times New Roman" w:cs="Times New Roman"/>
+                <w:sz w:val="26"/>
+                <w:szCs w:val="26"/>
+              </w:rPr>
+              <w:t>Trường</w:t>
+            </w:r>
+          </w:p>
+        </w:tc>
+        <w:tc>
+          <w:tcPr>
+            <w:tcW w:w="1890" w:type="dxa"/>
+            <w:shd w:val="clear" w:color="auto" w:fill="E7E6E6" w:themeFill="background2"/>
+          </w:tcPr>
+          <w:p>
+            <w:pPr>
+              <w:spacing w:line="360" w:lineRule="auto"/>
+              <w:rPr>
+                <w:rFonts w:ascii="Times New Roman" w:hAnsi="Times New Roman" w:cs="Times New Roman"/>
+                <w:sz w:val="26"/>
+                <w:szCs w:val="26"/>
+              </w:rPr>
+            </w:pPr>
+            <w:r>
+              <w:rPr>
+                <w:rFonts w:ascii="Times New Roman" w:hAnsi="Times New Roman" w:cs="Times New Roman"/>
+                <w:sz w:val="26"/>
+                <w:szCs w:val="26"/>
+              </w:rPr>
+              <w:t>4(CRUD)</w:t>
+            </w:r>
+          </w:p>
+        </w:tc>
+        <w:tc>
+          <w:tcPr>
+            <w:tcW w:w="630" w:type="dxa"/>
+            <w:shd w:val="clear" w:color="auto" w:fill="E7E6E6" w:themeFill="background2"/>
+          </w:tcPr>
+          <w:p>
+            <w:pPr>
+              <w:spacing w:line="360" w:lineRule="auto"/>
+              <w:rPr>
+                <w:rFonts w:ascii="Times New Roman" w:hAnsi="Times New Roman" w:cs="Times New Roman"/>
+                <w:sz w:val="26"/>
+                <w:szCs w:val="26"/>
+              </w:rPr>
+            </w:pPr>
+            <w:r>
+              <w:rPr>
+                <w:rFonts w:ascii="Times New Roman" w:hAnsi="Times New Roman" w:cs="Times New Roman"/>
+                <w:sz w:val="26"/>
+                <w:szCs w:val="26"/>
+              </w:rPr>
+              <w:t>0</w:t>
+            </w:r>
+          </w:p>
+        </w:tc>
+        <w:tc>
+          <w:tcPr>
+            <w:tcW w:w="630" w:type="dxa"/>
+            <w:shd w:val="clear" w:color="auto" w:fill="E7E6E6" w:themeFill="background2"/>
+          </w:tcPr>
+          <w:p>
+            <w:pPr>
+              <w:spacing w:line="360" w:lineRule="auto"/>
+              <w:rPr>
+                <w:rFonts w:ascii="Times New Roman" w:hAnsi="Times New Roman" w:cs="Times New Roman"/>
+                <w:sz w:val="26"/>
+                <w:szCs w:val="26"/>
+              </w:rPr>
+            </w:pPr>
+            <w:r>
+              <w:rPr>
+                <w:rFonts w:ascii="Times New Roman" w:hAnsi="Times New Roman" w:cs="Times New Roman"/>
+                <w:sz w:val="26"/>
+                <w:szCs w:val="26"/>
+              </w:rPr>
+              <w:t>0</w:t>
+            </w:r>
+          </w:p>
+        </w:tc>
+        <w:tc>
+          <w:tcPr>
+            <w:tcW w:w="630" w:type="dxa"/>
+            <w:shd w:val="clear" w:color="auto" w:fill="E7E6E6" w:themeFill="background2"/>
+          </w:tcPr>
+          <w:p>
+            <w:pPr>
+              <w:spacing w:line="360" w:lineRule="auto"/>
+              <w:rPr>
+                <w:rFonts w:ascii="Times New Roman" w:hAnsi="Times New Roman" w:cs="Times New Roman"/>
+                <w:sz w:val="26"/>
+                <w:szCs w:val="26"/>
+              </w:rPr>
+            </w:pPr>
+            <w:r>
+              <w:rPr>
+                <w:rFonts w:ascii="Times New Roman" w:hAnsi="Times New Roman" w:cs="Times New Roman"/>
+                <w:sz w:val="26"/>
+                <w:szCs w:val="26"/>
+              </w:rPr>
+              <w:t>0</w:t>
+            </w:r>
+          </w:p>
+        </w:tc>
+        <w:tc>
+          <w:tcPr>
+            <w:tcW w:w="540" w:type="dxa"/>
+            <w:shd w:val="clear" w:color="auto" w:fill="E7E6E6" w:themeFill="background2"/>
+          </w:tcPr>
+          <w:p>
+            <w:pPr>
+              <w:spacing w:line="360" w:lineRule="auto"/>
+              <w:rPr>
+                <w:rFonts w:ascii="Times New Roman" w:hAnsi="Times New Roman" w:cs="Times New Roman"/>
+                <w:sz w:val="26"/>
+                <w:szCs w:val="26"/>
+              </w:rPr>
+            </w:pPr>
+            <w:r>
+              <w:rPr>
+                <w:rFonts w:ascii="Times New Roman" w:hAnsi="Times New Roman" w:cs="Times New Roman"/>
+                <w:sz w:val="26"/>
+                <w:szCs w:val="26"/>
+              </w:rPr>
+              <w:t>4</w:t>
+            </w:r>
+          </w:p>
+        </w:tc>
+        <w:tc>
+          <w:tcPr>
+            <w:tcW w:w="540" w:type="dxa"/>
+          </w:tcPr>
+          <w:p>
+            <w:pPr>
+              <w:spacing w:line="360" w:lineRule="auto"/>
+              <w:rPr>
+                <w:rFonts w:ascii="Times New Roman" w:hAnsi="Times New Roman" w:cs="Times New Roman"/>
+                <w:sz w:val="26"/>
+                <w:szCs w:val="26"/>
+              </w:rPr>
+            </w:pPr>
+            <w:r>
+              <w:rPr>
+                <w:rFonts w:ascii="Times New Roman" w:hAnsi="Times New Roman" w:cs="Times New Roman"/>
+                <w:sz w:val="26"/>
+                <w:szCs w:val="26"/>
+              </w:rPr>
+              <w:t>4</w:t>
+            </w:r>
+          </w:p>
+        </w:tc>
+        <w:tc>
+          <w:tcPr>
+            <w:tcW w:w="630" w:type="dxa"/>
+          </w:tcPr>
+          <w:p>
+            <w:pPr>
+              <w:spacing w:line="360" w:lineRule="auto"/>
+              <w:rPr>
+                <w:rFonts w:ascii="Times New Roman" w:hAnsi="Times New Roman" w:cs="Times New Roman"/>
+                <w:sz w:val="26"/>
+                <w:szCs w:val="26"/>
+              </w:rPr>
+            </w:pPr>
+            <w:r>
+              <w:rPr>
+                <w:rFonts w:ascii="Times New Roman" w:hAnsi="Times New Roman" w:cs="Times New Roman"/>
+                <w:sz w:val="26"/>
+                <w:szCs w:val="26"/>
+              </w:rPr>
+              <w:t>4</w:t>
+            </w:r>
+          </w:p>
+        </w:tc>
+        <w:tc>
+          <w:tcPr>
+            <w:tcW w:w="625" w:type="dxa"/>
+          </w:tcPr>
+          <w:p>
+            <w:pPr>
+              <w:spacing w:line="360" w:lineRule="auto"/>
+              <w:rPr>
+                <w:rFonts w:ascii="Times New Roman" w:hAnsi="Times New Roman" w:cs="Times New Roman"/>
+                <w:sz w:val="26"/>
+                <w:szCs w:val="26"/>
+              </w:rPr>
+            </w:pPr>
+            <w:r>
+              <w:rPr>
+                <w:rFonts w:ascii="Times New Roman" w:hAnsi="Times New Roman" w:cs="Times New Roman"/>
+                <w:sz w:val="26"/>
+                <w:szCs w:val="26"/>
+              </w:rPr>
+              <w:t>4</w:t>
+            </w:r>
+          </w:p>
+        </w:tc>
+      </w:tr>
+      <w:tr>
+        <w:tc>
+          <w:tcPr>
+            <w:tcW w:w="830" w:type="dxa"/>
+            <w:vMerge/>
+          </w:tcPr>
+          <w:p>
+            <w:pPr>
+              <w:spacing w:line="360" w:lineRule="auto"/>
+              <w:rPr>
+                <w:rFonts w:ascii="Times New Roman" w:hAnsi="Times New Roman" w:cs="Times New Roman"/>
+                <w:sz w:val="26"/>
+                <w:szCs w:val="26"/>
+              </w:rPr>
+            </w:pPr>
+          </w:p>
+        </w:tc>
+        <w:tc>
+          <w:tcPr>
+            <w:tcW w:w="1235" w:type="dxa"/>
+            <w:shd w:val="clear" w:color="auto" w:fill="FFF2CC" w:themeFill="accent4" w:themeFillTint="33"/>
+          </w:tcPr>
+          <w:p>
+            <w:pPr>
+              <w:spacing w:line="360" w:lineRule="auto"/>
+              <w:rPr>
+                <w:rFonts w:ascii="Times New Roman" w:hAnsi="Times New Roman" w:cs="Times New Roman"/>
+                <w:sz w:val="26"/>
+                <w:szCs w:val="26"/>
+              </w:rPr>
+            </w:pPr>
+            <w:r>
+              <w:rPr>
+                <w:rFonts w:ascii="Times New Roman" w:hAnsi="Times New Roman" w:cs="Times New Roman"/>
+                <w:sz w:val="26"/>
+                <w:szCs w:val="26"/>
+              </w:rPr>
+              <w:t>- Flow-of-event</w:t>
+            </w:r>
+          </w:p>
+        </w:tc>
+        <w:tc>
+          <w:tcPr>
+            <w:tcW w:w="1170" w:type="dxa"/>
+            <w:shd w:val="clear" w:color="auto" w:fill="FFF2CC" w:themeFill="accent4" w:themeFillTint="33"/>
+          </w:tcPr>
+          <w:p>
+            <w:pPr>
+              <w:spacing w:line="360" w:lineRule="auto"/>
+              <w:rPr>
+                <w:rFonts w:ascii="Times New Roman" w:hAnsi="Times New Roman" w:cs="Times New Roman"/>
+                <w:sz w:val="26"/>
+                <w:szCs w:val="26"/>
+              </w:rPr>
+            </w:pPr>
+            <w:r>
+              <w:rPr>
+                <w:rFonts w:ascii="Times New Roman" w:hAnsi="Times New Roman" w:cs="Times New Roman"/>
+                <w:sz w:val="26"/>
+                <w:szCs w:val="26"/>
+              </w:rPr>
+              <w:t>Duy</w:t>
+            </w:r>
+          </w:p>
+        </w:tc>
+        <w:tc>
+          <w:tcPr>
+            <w:tcW w:w="1890" w:type="dxa"/>
+            <w:shd w:val="clear" w:color="auto" w:fill="FFF2CC" w:themeFill="accent4" w:themeFillTint="33"/>
+          </w:tcPr>
+          <w:p>
+            <w:pPr>
+              <w:spacing w:line="360" w:lineRule="auto"/>
+              <w:rPr>
+                <w:rFonts w:ascii="Times New Roman" w:hAnsi="Times New Roman" w:cs="Times New Roman"/>
+                <w:sz w:val="26"/>
+                <w:szCs w:val="26"/>
+              </w:rPr>
+            </w:pPr>
+            <w:r>
+              <w:rPr>
+                <w:rFonts w:ascii="Times New Roman" w:hAnsi="Times New Roman" w:cs="Times New Roman"/>
+                <w:sz w:val="26"/>
+                <w:szCs w:val="26"/>
+              </w:rPr>
+              <w:t>4</w:t>
+            </w:r>
+          </w:p>
+        </w:tc>
+        <w:tc>
+          <w:tcPr>
+            <w:tcW w:w="630" w:type="dxa"/>
+            <w:shd w:val="clear" w:color="auto" w:fill="FFF2CC" w:themeFill="accent4" w:themeFillTint="33"/>
+          </w:tcPr>
+          <w:p>
+            <w:pPr>
+              <w:spacing w:line="360" w:lineRule="auto"/>
+              <w:rPr>
+                <w:rFonts w:ascii="Times New Roman" w:hAnsi="Times New Roman" w:cs="Times New Roman"/>
+                <w:sz w:val="26"/>
+                <w:szCs w:val="26"/>
+              </w:rPr>
+            </w:pPr>
+            <w:r>
+              <w:rPr>
+                <w:rFonts w:ascii="Times New Roman" w:hAnsi="Times New Roman" w:cs="Times New Roman"/>
+                <w:sz w:val="26"/>
+                <w:szCs w:val="26"/>
+              </w:rPr>
+              <w:t>0</w:t>
+            </w:r>
+          </w:p>
+        </w:tc>
+        <w:tc>
+          <w:tcPr>
+            <w:tcW w:w="630" w:type="dxa"/>
+            <w:shd w:val="clear" w:color="auto" w:fill="FFF2CC" w:themeFill="accent4" w:themeFillTint="33"/>
+          </w:tcPr>
+          <w:p>
+            <w:pPr>
+              <w:spacing w:line="360" w:lineRule="auto"/>
+              <w:rPr>
+                <w:rFonts w:ascii="Times New Roman" w:hAnsi="Times New Roman" w:cs="Times New Roman"/>
+                <w:sz w:val="26"/>
+                <w:szCs w:val="26"/>
+              </w:rPr>
+            </w:pPr>
+            <w:r>
+              <w:rPr>
+                <w:rFonts w:ascii="Times New Roman" w:hAnsi="Times New Roman" w:cs="Times New Roman"/>
+                <w:sz w:val="26"/>
+                <w:szCs w:val="26"/>
+              </w:rPr>
+              <w:t>0</w:t>
+            </w:r>
+          </w:p>
+        </w:tc>
+        <w:tc>
+          <w:tcPr>
+            <w:tcW w:w="630" w:type="dxa"/>
+            <w:shd w:val="clear" w:color="auto" w:fill="FFF2CC" w:themeFill="accent4" w:themeFillTint="33"/>
+          </w:tcPr>
+          <w:p>
+            <w:pPr>
+              <w:spacing w:line="360" w:lineRule="auto"/>
+              <w:rPr>
+                <w:rFonts w:ascii="Times New Roman" w:hAnsi="Times New Roman" w:cs="Times New Roman"/>
+                <w:sz w:val="26"/>
+                <w:szCs w:val="26"/>
+              </w:rPr>
+            </w:pPr>
+            <w:r>
+              <w:rPr>
+                <w:rFonts w:ascii="Times New Roman" w:hAnsi="Times New Roman" w:cs="Times New Roman"/>
+                <w:sz w:val="26"/>
+                <w:szCs w:val="26"/>
+              </w:rPr>
+              <w:t>0</w:t>
+            </w:r>
+          </w:p>
+        </w:tc>
+        <w:tc>
+          <w:tcPr>
+            <w:tcW w:w="540" w:type="dxa"/>
+            <w:shd w:val="clear" w:color="auto" w:fill="FFF2CC" w:themeFill="accent4" w:themeFillTint="33"/>
+          </w:tcPr>
+          <w:p>
+            <w:pPr>
+              <w:spacing w:line="360" w:lineRule="auto"/>
+              <w:rPr>
+                <w:rFonts w:ascii="Times New Roman" w:hAnsi="Times New Roman" w:cs="Times New Roman"/>
+                <w:sz w:val="26"/>
+                <w:szCs w:val="26"/>
+              </w:rPr>
+            </w:pPr>
+            <w:r>
+              <w:rPr>
+                <w:rFonts w:ascii="Times New Roman" w:hAnsi="Times New Roman" w:cs="Times New Roman"/>
+                <w:sz w:val="26"/>
+                <w:szCs w:val="26"/>
+              </w:rPr>
+              <w:t>0</w:t>
+            </w:r>
+          </w:p>
+        </w:tc>
+        <w:tc>
+          <w:tcPr>
+            <w:tcW w:w="540" w:type="dxa"/>
+            <w:shd w:val="clear" w:color="auto" w:fill="FFF2CC" w:themeFill="accent4" w:themeFillTint="33"/>
+          </w:tcPr>
+          <w:p>
+            <w:pPr>
+              <w:spacing w:line="360" w:lineRule="auto"/>
+              <w:rPr>
+                <w:rFonts w:ascii="Times New Roman" w:hAnsi="Times New Roman" w:cs="Times New Roman"/>
+                <w:sz w:val="26"/>
+                <w:szCs w:val="26"/>
+              </w:rPr>
+            </w:pPr>
+            <w:r>
+              <w:rPr>
+                <w:rFonts w:ascii="Times New Roman" w:hAnsi="Times New Roman" w:cs="Times New Roman"/>
+                <w:sz w:val="26"/>
+                <w:szCs w:val="26"/>
+              </w:rPr>
+              <w:t>4</w:t>
+            </w:r>
+          </w:p>
+        </w:tc>
+        <w:tc>
+          <w:tcPr>
+            <w:tcW w:w="630" w:type="dxa"/>
+          </w:tcPr>
+          <w:p>
+            <w:pPr>
+              <w:spacing w:line="360" w:lineRule="auto"/>
+              <w:rPr>
+                <w:rFonts w:ascii="Times New Roman" w:hAnsi="Times New Roman" w:cs="Times New Roman"/>
+                <w:sz w:val="26"/>
+                <w:szCs w:val="26"/>
+              </w:rPr>
+            </w:pPr>
+            <w:r>
+              <w:rPr>
+                <w:rFonts w:ascii="Times New Roman" w:hAnsi="Times New Roman" w:cs="Times New Roman"/>
+                <w:sz w:val="26"/>
+                <w:szCs w:val="26"/>
+              </w:rPr>
+              <w:t>4</w:t>
+            </w:r>
+          </w:p>
+        </w:tc>
+        <w:tc>
+          <w:tcPr>
+            <w:tcW w:w="625" w:type="dxa"/>
+          </w:tcPr>
+          <w:p>
+            <w:pPr>
+              <w:spacing w:line="360" w:lineRule="auto"/>
+              <w:rPr>
+                <w:rFonts w:ascii="Times New Roman" w:hAnsi="Times New Roman" w:cs="Times New Roman"/>
+                <w:sz w:val="26"/>
+                <w:szCs w:val="26"/>
+              </w:rPr>
+            </w:pPr>
+            <w:r>
+              <w:rPr>
+                <w:rFonts w:ascii="Times New Roman" w:hAnsi="Times New Roman" w:cs="Times New Roman"/>
+                <w:sz w:val="26"/>
+                <w:szCs w:val="26"/>
+              </w:rPr>
+              <w:t>4</w:t>
+            </w:r>
+          </w:p>
+        </w:tc>
+      </w:tr>
+      <w:tr>
+        <w:tc>
+          <w:tcPr>
+            <w:tcW w:w="830" w:type="dxa"/>
+            <w:vMerge/>
+          </w:tcPr>
+          <w:p>
+            <w:pPr>
+              <w:spacing w:line="360" w:lineRule="auto"/>
+              <w:rPr>
+                <w:rFonts w:ascii="Times New Roman" w:hAnsi="Times New Roman" w:cs="Times New Roman"/>
+                <w:sz w:val="26"/>
+                <w:szCs w:val="26"/>
+              </w:rPr>
+            </w:pPr>
+          </w:p>
+        </w:tc>
+        <w:tc>
+          <w:tcPr>
+            <w:tcW w:w="1235" w:type="dxa"/>
+            <w:shd w:val="clear" w:color="auto" w:fill="E7E6E6" w:themeFill="background2"/>
+          </w:tcPr>
+          <w:p>
+            <w:pPr>
+              <w:spacing w:line="360" w:lineRule="auto"/>
+              <w:rPr>
+                <w:rFonts w:ascii="Times New Roman" w:hAnsi="Times New Roman" w:cs="Times New Roman"/>
+                <w:sz w:val="26"/>
+                <w:szCs w:val="26"/>
+              </w:rPr>
+            </w:pPr>
+            <w:r>
+              <w:rPr>
+                <w:rFonts w:ascii="Times New Roman" w:hAnsi="Times New Roman" w:cs="Times New Roman"/>
+                <w:sz w:val="26"/>
+                <w:szCs w:val="26"/>
+              </w:rPr>
+              <w:t>- Design giao diện (UI)</w:t>
+            </w:r>
+          </w:p>
+        </w:tc>
+        <w:tc>
+          <w:tcPr>
+            <w:tcW w:w="1170" w:type="dxa"/>
+            <w:shd w:val="clear" w:color="auto" w:fill="E7E6E6" w:themeFill="background2"/>
+          </w:tcPr>
+          <w:p>
+            <w:pPr>
+              <w:spacing w:line="360" w:lineRule="auto"/>
+              <w:rPr>
+                <w:rFonts w:ascii="Times New Roman" w:hAnsi="Times New Roman" w:cs="Times New Roman"/>
+                <w:sz w:val="26"/>
+                <w:szCs w:val="26"/>
+              </w:rPr>
+            </w:pPr>
+            <w:r>
+              <w:rPr>
+                <w:rFonts w:ascii="Times New Roman" w:hAnsi="Times New Roman" w:cs="Times New Roman"/>
+                <w:sz w:val="26"/>
+                <w:szCs w:val="26"/>
+              </w:rPr>
+              <w:t>Trường, Tuấn</w:t>
+            </w:r>
+          </w:p>
+        </w:tc>
+        <w:tc>
+          <w:tcPr>
+            <w:tcW w:w="1890" w:type="dxa"/>
+            <w:shd w:val="clear" w:color="auto" w:fill="E7E6E6" w:themeFill="background2"/>
+          </w:tcPr>
+          <w:p>
+            <w:pPr>
+              <w:spacing w:line="360" w:lineRule="auto"/>
+              <w:rPr>
+                <w:rFonts w:ascii="Times New Roman" w:hAnsi="Times New Roman" w:cs="Times New Roman"/>
+                <w:sz w:val="26"/>
+                <w:szCs w:val="26"/>
+              </w:rPr>
+            </w:pPr>
+            <w:r>
+              <w:rPr>
+                <w:rFonts w:ascii="Times New Roman" w:hAnsi="Times New Roman" w:cs="Times New Roman"/>
+                <w:sz w:val="26"/>
+                <w:szCs w:val="26"/>
+              </w:rPr>
+              <w:t>3(Danh sách, tạo, edit)</w:t>
+            </w:r>
+          </w:p>
+        </w:tc>
+        <w:tc>
+          <w:tcPr>
+            <w:tcW w:w="630" w:type="dxa"/>
+            <w:shd w:val="clear" w:color="auto" w:fill="E7E6E6" w:themeFill="background2"/>
+          </w:tcPr>
+          <w:p>
+            <w:pPr>
+              <w:spacing w:line="360" w:lineRule="auto"/>
+              <w:rPr>
+                <w:rFonts w:ascii="Times New Roman" w:hAnsi="Times New Roman" w:cs="Times New Roman"/>
+                <w:sz w:val="26"/>
+                <w:szCs w:val="26"/>
+              </w:rPr>
+            </w:pPr>
+            <w:r>
+              <w:rPr>
+                <w:rFonts w:ascii="Times New Roman" w:hAnsi="Times New Roman" w:cs="Times New Roman"/>
+                <w:sz w:val="26"/>
+                <w:szCs w:val="26"/>
+              </w:rPr>
+              <w:t>0</w:t>
+            </w:r>
+          </w:p>
+        </w:tc>
+        <w:tc>
+          <w:tcPr>
+            <w:tcW w:w="630" w:type="dxa"/>
+            <w:shd w:val="clear" w:color="auto" w:fill="E7E6E6" w:themeFill="background2"/>
+          </w:tcPr>
+          <w:p>
+            <w:pPr>
+              <w:spacing w:line="360" w:lineRule="auto"/>
+              <w:rPr>
+                <w:rFonts w:ascii="Times New Roman" w:hAnsi="Times New Roman" w:cs="Times New Roman"/>
+                <w:sz w:val="26"/>
+                <w:szCs w:val="26"/>
+              </w:rPr>
+            </w:pPr>
+            <w:r>
+              <w:rPr>
+                <w:rFonts w:ascii="Times New Roman" w:hAnsi="Times New Roman" w:cs="Times New Roman"/>
+                <w:sz w:val="26"/>
+                <w:szCs w:val="26"/>
+              </w:rPr>
+              <w:t>0</w:t>
+            </w:r>
+          </w:p>
+        </w:tc>
+        <w:tc>
+          <w:tcPr>
+            <w:tcW w:w="630" w:type="dxa"/>
+            <w:shd w:val="clear" w:color="auto" w:fill="E7E6E6" w:themeFill="background2"/>
+          </w:tcPr>
+          <w:p>
+            <w:pPr>
+              <w:spacing w:line="360" w:lineRule="auto"/>
+              <w:rPr>
+                <w:rFonts w:ascii="Times New Roman" w:hAnsi="Times New Roman" w:cs="Times New Roman"/>
+                <w:sz w:val="26"/>
+                <w:szCs w:val="26"/>
+              </w:rPr>
+            </w:pPr>
+            <w:r>
+              <w:rPr>
+                <w:rFonts w:ascii="Times New Roman" w:hAnsi="Times New Roman" w:cs="Times New Roman"/>
+                <w:sz w:val="26"/>
+                <w:szCs w:val="26"/>
+              </w:rPr>
+              <w:t>0</w:t>
+            </w:r>
+          </w:p>
+        </w:tc>
+        <w:tc>
+          <w:tcPr>
+            <w:tcW w:w="540" w:type="dxa"/>
+            <w:shd w:val="clear" w:color="auto" w:fill="E7E6E6" w:themeFill="background2"/>
+          </w:tcPr>
+          <w:p>
+            <w:pPr>
+              <w:spacing w:line="360" w:lineRule="auto"/>
+              <w:rPr>
+                <w:rFonts w:ascii="Times New Roman" w:hAnsi="Times New Roman" w:cs="Times New Roman"/>
+                <w:sz w:val="26"/>
+                <w:szCs w:val="26"/>
+              </w:rPr>
+            </w:pPr>
+            <w:r>
+              <w:rPr>
+                <w:rFonts w:ascii="Times New Roman" w:hAnsi="Times New Roman" w:cs="Times New Roman"/>
+                <w:sz w:val="26"/>
+                <w:szCs w:val="26"/>
+              </w:rPr>
+              <w:t>3</w:t>
+            </w:r>
+          </w:p>
+        </w:tc>
+        <w:tc>
+          <w:tcPr>
+            <w:tcW w:w="540" w:type="dxa"/>
+          </w:tcPr>
+          <w:p>
+            <w:pPr>
+              <w:spacing w:line="360" w:lineRule="auto"/>
+              <w:rPr>
+                <w:rFonts w:ascii="Times New Roman" w:hAnsi="Times New Roman" w:cs="Times New Roman"/>
+                <w:sz w:val="26"/>
+                <w:szCs w:val="26"/>
+              </w:rPr>
+            </w:pPr>
+            <w:r>
+              <w:rPr>
+                <w:rFonts w:ascii="Times New Roman" w:hAnsi="Times New Roman" w:cs="Times New Roman"/>
+                <w:sz w:val="26"/>
+                <w:szCs w:val="26"/>
+              </w:rPr>
+              <w:t>3</w:t>
+            </w:r>
+          </w:p>
+        </w:tc>
+        <w:tc>
+          <w:tcPr>
+            <w:tcW w:w="630" w:type="dxa"/>
+          </w:tcPr>
+          <w:p>
+            <w:pPr>
+              <w:spacing w:line="360" w:lineRule="auto"/>
+              <w:rPr>
+                <w:rFonts w:ascii="Times New Roman" w:hAnsi="Times New Roman" w:cs="Times New Roman"/>
+                <w:sz w:val="26"/>
+                <w:szCs w:val="26"/>
+              </w:rPr>
+            </w:pPr>
+            <w:r>
+              <w:rPr>
+                <w:rFonts w:ascii="Times New Roman" w:hAnsi="Times New Roman" w:cs="Times New Roman"/>
+                <w:sz w:val="26"/>
+                <w:szCs w:val="26"/>
+              </w:rPr>
+              <w:t>5</w:t>
+            </w:r>
+          </w:p>
+        </w:tc>
+        <w:tc>
+          <w:tcPr>
+            <w:tcW w:w="625" w:type="dxa"/>
+          </w:tcPr>
+          <w:p>
+            <w:pPr>
+              <w:spacing w:line="360" w:lineRule="auto"/>
+              <w:rPr>
+                <w:rFonts w:ascii="Times New Roman" w:hAnsi="Times New Roman" w:cs="Times New Roman"/>
+                <w:sz w:val="26"/>
+                <w:szCs w:val="26"/>
+              </w:rPr>
+            </w:pPr>
+            <w:r>
+              <w:rPr>
+                <w:rFonts w:ascii="Times New Roman" w:hAnsi="Times New Roman" w:cs="Times New Roman"/>
+                <w:sz w:val="26"/>
+                <w:szCs w:val="26"/>
+              </w:rPr>
+              <w:t>5</w:t>
+            </w:r>
+          </w:p>
+        </w:tc>
+      </w:tr>
+      <w:tr>
+        <w:tc>
+          <w:tcPr>
+            <w:tcW w:w="830" w:type="dxa"/>
+            <w:vMerge/>
+          </w:tcPr>
+          <w:p>
+            <w:pPr>
+              <w:spacing w:line="360" w:lineRule="auto"/>
+              <w:rPr>
+                <w:rFonts w:ascii="Times New Roman" w:hAnsi="Times New Roman" w:cs="Times New Roman"/>
+                <w:sz w:val="26"/>
+                <w:szCs w:val="26"/>
+              </w:rPr>
+            </w:pPr>
+          </w:p>
+        </w:tc>
+        <w:tc>
+          <w:tcPr>
+            <w:tcW w:w="1235" w:type="dxa"/>
+            <w:shd w:val="clear" w:color="auto" w:fill="FFE599" w:themeFill="accent4" w:themeFillTint="66"/>
+          </w:tcPr>
+          <w:p>
+            <w:pPr>
+              <w:spacing w:line="360" w:lineRule="auto"/>
+              <w:rPr>
+                <w:rFonts w:ascii="Times New Roman" w:hAnsi="Times New Roman" w:cs="Times New Roman"/>
+                <w:sz w:val="26"/>
+                <w:szCs w:val="26"/>
+              </w:rPr>
+            </w:pPr>
+            <w:r>
+              <w:rPr>
+                <w:rFonts w:ascii="Times New Roman" w:hAnsi="Times New Roman" w:cs="Times New Roman"/>
+                <w:sz w:val="26"/>
+                <w:szCs w:val="26"/>
+              </w:rPr>
+              <w:t>- Coding giao diện</w:t>
+            </w:r>
+          </w:p>
+        </w:tc>
+        <w:tc>
+          <w:tcPr>
+            <w:tcW w:w="1170" w:type="dxa"/>
+            <w:shd w:val="clear" w:color="auto" w:fill="FFE599" w:themeFill="accent4" w:themeFillTint="66"/>
+          </w:tcPr>
+          <w:p>
+            <w:pPr>
+              <w:spacing w:line="360" w:lineRule="auto"/>
+              <w:rPr>
+                <w:rFonts w:ascii="Times New Roman" w:hAnsi="Times New Roman" w:cs="Times New Roman"/>
+                <w:sz w:val="26"/>
+                <w:szCs w:val="26"/>
+              </w:rPr>
+            </w:pPr>
+            <w:r>
+              <w:rPr>
+                <w:rFonts w:ascii="Times New Roman" w:hAnsi="Times New Roman" w:cs="Times New Roman"/>
+                <w:sz w:val="26"/>
+                <w:szCs w:val="26"/>
+              </w:rPr>
+              <w:t>Duy, Trường</w:t>
+            </w:r>
+          </w:p>
+        </w:tc>
+        <w:tc>
+          <w:tcPr>
+            <w:tcW w:w="1890" w:type="dxa"/>
+            <w:shd w:val="clear" w:color="auto" w:fill="FFE599" w:themeFill="accent4" w:themeFillTint="66"/>
+          </w:tcPr>
+          <w:p>
+            <w:pPr>
+              <w:spacing w:line="360" w:lineRule="auto"/>
+              <w:rPr>
+                <w:rFonts w:ascii="Times New Roman" w:hAnsi="Times New Roman" w:cs="Times New Roman"/>
+                <w:sz w:val="26"/>
+                <w:szCs w:val="26"/>
+              </w:rPr>
+            </w:pPr>
+            <w:r>
+              <w:rPr>
+                <w:rFonts w:ascii="Times New Roman" w:hAnsi="Times New Roman" w:cs="Times New Roman"/>
+                <w:sz w:val="26"/>
+                <w:szCs w:val="26"/>
+              </w:rPr>
+              <w:t>3</w:t>
+            </w:r>
+          </w:p>
+        </w:tc>
+        <w:tc>
+          <w:tcPr>
+            <w:tcW w:w="630" w:type="dxa"/>
+            <w:shd w:val="clear" w:color="auto" w:fill="FFE599" w:themeFill="accent4" w:themeFillTint="66"/>
+          </w:tcPr>
+          <w:p>
+            <w:pPr>
+              <w:spacing w:line="360" w:lineRule="auto"/>
+              <w:rPr>
+                <w:rFonts w:ascii="Times New Roman" w:hAnsi="Times New Roman" w:cs="Times New Roman"/>
+                <w:sz w:val="26"/>
+                <w:szCs w:val="26"/>
+              </w:rPr>
+            </w:pPr>
+            <w:r>
+              <w:rPr>
+                <w:rFonts w:ascii="Times New Roman" w:hAnsi="Times New Roman" w:cs="Times New Roman"/>
+                <w:sz w:val="26"/>
+                <w:szCs w:val="26"/>
+              </w:rPr>
+              <w:t>0</w:t>
+            </w:r>
+          </w:p>
+        </w:tc>
+        <w:tc>
+          <w:tcPr>
+            <w:tcW w:w="630" w:type="dxa"/>
+            <w:shd w:val="clear" w:color="auto" w:fill="FFE599" w:themeFill="accent4" w:themeFillTint="66"/>
+          </w:tcPr>
+          <w:p>
+            <w:pPr>
+              <w:spacing w:line="360" w:lineRule="auto"/>
+              <w:rPr>
+                <w:rFonts w:ascii="Times New Roman" w:hAnsi="Times New Roman" w:cs="Times New Roman"/>
+                <w:sz w:val="26"/>
+                <w:szCs w:val="26"/>
+              </w:rPr>
+            </w:pPr>
+            <w:r>
+              <w:rPr>
+                <w:rFonts w:ascii="Times New Roman" w:hAnsi="Times New Roman" w:cs="Times New Roman"/>
+                <w:sz w:val="26"/>
+                <w:szCs w:val="26"/>
+              </w:rPr>
+              <w:t>0</w:t>
+            </w:r>
+          </w:p>
+        </w:tc>
+        <w:tc>
+          <w:tcPr>
+            <w:tcW w:w="630" w:type="dxa"/>
+            <w:shd w:val="clear" w:color="auto" w:fill="FFE599" w:themeFill="accent4" w:themeFillTint="66"/>
+          </w:tcPr>
+          <w:p>
+            <w:pPr>
+              <w:spacing w:line="360" w:lineRule="auto"/>
+              <w:rPr>
+                <w:rFonts w:ascii="Times New Roman" w:hAnsi="Times New Roman" w:cs="Times New Roman"/>
+                <w:sz w:val="26"/>
+                <w:szCs w:val="26"/>
+              </w:rPr>
+            </w:pPr>
+            <w:r>
+              <w:rPr>
+                <w:rFonts w:ascii="Times New Roman" w:hAnsi="Times New Roman" w:cs="Times New Roman"/>
+                <w:sz w:val="26"/>
+                <w:szCs w:val="26"/>
+              </w:rPr>
+              <w:t>0</w:t>
+            </w:r>
+          </w:p>
+        </w:tc>
+        <w:tc>
+          <w:tcPr>
+            <w:tcW w:w="540" w:type="dxa"/>
+            <w:shd w:val="clear" w:color="auto" w:fill="FFE599" w:themeFill="accent4" w:themeFillTint="66"/>
+          </w:tcPr>
+          <w:p>
+            <w:pPr>
+              <w:spacing w:line="360" w:lineRule="auto"/>
+              <w:rPr>
+                <w:rFonts w:ascii="Times New Roman" w:hAnsi="Times New Roman" w:cs="Times New Roman"/>
+                <w:sz w:val="26"/>
+                <w:szCs w:val="26"/>
+              </w:rPr>
+            </w:pPr>
+            <w:r>
+              <w:rPr>
+                <w:rFonts w:ascii="Times New Roman" w:hAnsi="Times New Roman" w:cs="Times New Roman"/>
+                <w:sz w:val="26"/>
+                <w:szCs w:val="26"/>
+              </w:rPr>
+              <w:t>0</w:t>
+            </w:r>
+          </w:p>
+        </w:tc>
+        <w:tc>
+          <w:tcPr>
+            <w:tcW w:w="540" w:type="dxa"/>
+            <w:shd w:val="clear" w:color="auto" w:fill="FFE599" w:themeFill="accent4" w:themeFillTint="66"/>
+          </w:tcPr>
+          <w:p>
+            <w:pPr>
+              <w:spacing w:line="360" w:lineRule="auto"/>
+              <w:rPr>
+                <w:rFonts w:ascii="Times New Roman" w:hAnsi="Times New Roman" w:cs="Times New Roman"/>
+                <w:sz w:val="26"/>
+                <w:szCs w:val="26"/>
+              </w:rPr>
+            </w:pPr>
+            <w:r>
+              <w:rPr>
+                <w:rFonts w:ascii="Times New Roman" w:hAnsi="Times New Roman" w:cs="Times New Roman"/>
+                <w:sz w:val="26"/>
+                <w:szCs w:val="26"/>
+              </w:rPr>
+              <w:t>0</w:t>
+            </w:r>
+          </w:p>
+        </w:tc>
+        <w:tc>
+          <w:tcPr>
+            <w:tcW w:w="630" w:type="dxa"/>
+            <w:shd w:val="clear" w:color="auto" w:fill="FFE599" w:themeFill="accent4" w:themeFillTint="66"/>
+          </w:tcPr>
+          <w:p>
+            <w:pPr>
+              <w:spacing w:line="360" w:lineRule="auto"/>
+              <w:rPr>
+                <w:rFonts w:ascii="Times New Roman" w:hAnsi="Times New Roman" w:cs="Times New Roman"/>
+                <w:sz w:val="26"/>
+                <w:szCs w:val="26"/>
+              </w:rPr>
+            </w:pPr>
+            <w:r>
+              <w:rPr>
+                <w:rFonts w:ascii="Times New Roman" w:hAnsi="Times New Roman" w:cs="Times New Roman"/>
+                <w:sz w:val="26"/>
+                <w:szCs w:val="26"/>
+              </w:rPr>
+              <w:t>3</w:t>
+            </w:r>
+          </w:p>
+        </w:tc>
+        <w:tc>
+          <w:tcPr>
+            <w:tcW w:w="625" w:type="dxa"/>
+          </w:tcPr>
+          <w:p>
+            <w:pPr>
+              <w:spacing w:line="360" w:lineRule="auto"/>
+              <w:rPr>
+                <w:rFonts w:ascii="Times New Roman" w:hAnsi="Times New Roman" w:cs="Times New Roman"/>
+                <w:sz w:val="26"/>
+                <w:szCs w:val="26"/>
+              </w:rPr>
+            </w:pPr>
+            <w:r>
+              <w:rPr>
+                <w:rFonts w:ascii="Times New Roman" w:hAnsi="Times New Roman" w:cs="Times New Roman"/>
+                <w:sz w:val="26"/>
+                <w:szCs w:val="26"/>
+              </w:rPr>
+              <w:t>3</w:t>
+            </w:r>
+          </w:p>
+        </w:tc>
+      </w:tr>
+      <w:tr>
+        <w:tc>
+          <w:tcPr>
+            <w:tcW w:w="830" w:type="dxa"/>
+            <w:vMerge/>
+          </w:tcPr>
+          <w:p>
+            <w:pPr>
+              <w:spacing w:line="360" w:lineRule="auto"/>
+              <w:rPr>
+                <w:rFonts w:ascii="Times New Roman" w:hAnsi="Times New Roman" w:cs="Times New Roman"/>
+                <w:sz w:val="26"/>
+                <w:szCs w:val="26"/>
+              </w:rPr>
+            </w:pPr>
+          </w:p>
+        </w:tc>
+        <w:tc>
+          <w:tcPr>
+            <w:tcW w:w="1235" w:type="dxa"/>
+            <w:shd w:val="clear" w:color="auto" w:fill="FFE599" w:themeFill="accent4" w:themeFillTint="66"/>
+          </w:tcPr>
+          <w:p>
+            <w:pPr>
+              <w:spacing w:line="360" w:lineRule="auto"/>
+              <w:rPr>
+                <w:rFonts w:ascii="Times New Roman" w:hAnsi="Times New Roman" w:cs="Times New Roman"/>
+                <w:sz w:val="26"/>
+                <w:szCs w:val="26"/>
+              </w:rPr>
+            </w:pPr>
+            <w:r>
+              <w:rPr>
+                <w:rFonts w:ascii="Times New Roman" w:hAnsi="Times New Roman" w:cs="Times New Roman"/>
+                <w:sz w:val="26"/>
+                <w:szCs w:val="26"/>
+              </w:rPr>
+              <w:t>- Coding logic</w:t>
+            </w:r>
+          </w:p>
+        </w:tc>
+        <w:tc>
+          <w:tcPr>
+            <w:tcW w:w="1170" w:type="dxa"/>
+            <w:shd w:val="clear" w:color="auto" w:fill="FFE599" w:themeFill="accent4" w:themeFillTint="66"/>
+          </w:tcPr>
+          <w:p>
+            <w:pPr>
+              <w:spacing w:line="360" w:lineRule="auto"/>
+              <w:rPr>
+                <w:rFonts w:ascii="Times New Roman" w:hAnsi="Times New Roman" w:cs="Times New Roman"/>
+                <w:sz w:val="26"/>
+                <w:szCs w:val="26"/>
+              </w:rPr>
+            </w:pPr>
+            <w:r>
+              <w:rPr>
+                <w:rFonts w:ascii="Times New Roman" w:hAnsi="Times New Roman" w:cs="Times New Roman"/>
+                <w:sz w:val="26"/>
+                <w:szCs w:val="26"/>
+              </w:rPr>
+              <w:t>Trường, Duy</w:t>
+            </w:r>
+          </w:p>
+        </w:tc>
+        <w:tc>
+          <w:tcPr>
+            <w:tcW w:w="1890" w:type="dxa"/>
+            <w:shd w:val="clear" w:color="auto" w:fill="FFE599" w:themeFill="accent4" w:themeFillTint="66"/>
+          </w:tcPr>
+          <w:p>
+            <w:pPr>
+              <w:spacing w:line="360" w:lineRule="auto"/>
+              <w:rPr>
+                <w:rFonts w:ascii="Times New Roman" w:hAnsi="Times New Roman" w:cs="Times New Roman"/>
+                <w:sz w:val="26"/>
+                <w:szCs w:val="26"/>
+              </w:rPr>
+            </w:pPr>
+            <w:r>
+              <w:rPr>
+                <w:rFonts w:ascii="Times New Roman" w:hAnsi="Times New Roman" w:cs="Times New Roman"/>
+                <w:sz w:val="26"/>
+                <w:szCs w:val="26"/>
+              </w:rPr>
+              <w:t>5(Xem, thêm, xóa mềm, sửa, khôi phục)</w:t>
+            </w:r>
+          </w:p>
+        </w:tc>
+        <w:tc>
+          <w:tcPr>
+            <w:tcW w:w="630" w:type="dxa"/>
+            <w:shd w:val="clear" w:color="auto" w:fill="FFE599" w:themeFill="accent4" w:themeFillTint="66"/>
+          </w:tcPr>
+          <w:p>
+            <w:pPr>
+              <w:spacing w:line="360" w:lineRule="auto"/>
+              <w:rPr>
+                <w:rFonts w:ascii="Times New Roman" w:hAnsi="Times New Roman" w:cs="Times New Roman"/>
+                <w:sz w:val="26"/>
+                <w:szCs w:val="26"/>
+              </w:rPr>
+            </w:pPr>
+            <w:r>
+              <w:rPr>
+                <w:rFonts w:ascii="Times New Roman" w:hAnsi="Times New Roman" w:cs="Times New Roman"/>
+                <w:sz w:val="26"/>
+                <w:szCs w:val="26"/>
+              </w:rPr>
+              <w:t>0</w:t>
+            </w:r>
+          </w:p>
+        </w:tc>
+        <w:tc>
+          <w:tcPr>
+            <w:tcW w:w="630" w:type="dxa"/>
+            <w:shd w:val="clear" w:color="auto" w:fill="FFE599" w:themeFill="accent4" w:themeFillTint="66"/>
+          </w:tcPr>
+          <w:p>
+            <w:pPr>
+              <w:spacing w:line="360" w:lineRule="auto"/>
+              <w:rPr>
+                <w:rFonts w:ascii="Times New Roman" w:hAnsi="Times New Roman" w:cs="Times New Roman"/>
+                <w:sz w:val="26"/>
+                <w:szCs w:val="26"/>
+              </w:rPr>
+            </w:pPr>
+            <w:r>
+              <w:rPr>
+                <w:rFonts w:ascii="Times New Roman" w:hAnsi="Times New Roman" w:cs="Times New Roman"/>
+                <w:sz w:val="26"/>
+                <w:szCs w:val="26"/>
+              </w:rPr>
+              <w:t>0</w:t>
+            </w:r>
+          </w:p>
+        </w:tc>
+        <w:tc>
+          <w:tcPr>
+            <w:tcW w:w="630" w:type="dxa"/>
+            <w:shd w:val="clear" w:color="auto" w:fill="FFE599" w:themeFill="accent4" w:themeFillTint="66"/>
+          </w:tcPr>
+          <w:p>
+            <w:pPr>
+              <w:spacing w:line="360" w:lineRule="auto"/>
+              <w:rPr>
+                <w:rFonts w:ascii="Times New Roman" w:hAnsi="Times New Roman" w:cs="Times New Roman"/>
+                <w:sz w:val="26"/>
+                <w:szCs w:val="26"/>
+              </w:rPr>
+            </w:pPr>
+            <w:r>
+              <w:rPr>
+                <w:rFonts w:ascii="Times New Roman" w:hAnsi="Times New Roman" w:cs="Times New Roman"/>
+                <w:sz w:val="26"/>
+                <w:szCs w:val="26"/>
+              </w:rPr>
+              <w:t>0</w:t>
+            </w:r>
+          </w:p>
+        </w:tc>
+        <w:tc>
+          <w:tcPr>
+            <w:tcW w:w="540" w:type="dxa"/>
+            <w:shd w:val="clear" w:color="auto" w:fill="FFE599" w:themeFill="accent4" w:themeFillTint="66"/>
+          </w:tcPr>
+          <w:p>
+            <w:pPr>
+              <w:spacing w:line="360" w:lineRule="auto"/>
+              <w:rPr>
+                <w:rFonts w:ascii="Times New Roman" w:hAnsi="Times New Roman" w:cs="Times New Roman"/>
+                <w:sz w:val="26"/>
+                <w:szCs w:val="26"/>
+              </w:rPr>
+            </w:pPr>
+            <w:r>
+              <w:rPr>
+                <w:rFonts w:ascii="Times New Roman" w:hAnsi="Times New Roman" w:cs="Times New Roman"/>
+                <w:sz w:val="26"/>
+                <w:szCs w:val="26"/>
+              </w:rPr>
+              <w:t>0</w:t>
+            </w:r>
+          </w:p>
+        </w:tc>
+        <w:tc>
+          <w:tcPr>
+            <w:tcW w:w="540" w:type="dxa"/>
+            <w:shd w:val="clear" w:color="auto" w:fill="FFE599" w:themeFill="accent4" w:themeFillTint="66"/>
+          </w:tcPr>
+          <w:p>
+            <w:pPr>
+              <w:spacing w:line="360" w:lineRule="auto"/>
+              <w:rPr>
+                <w:rFonts w:ascii="Times New Roman" w:hAnsi="Times New Roman" w:cs="Times New Roman"/>
+                <w:sz w:val="26"/>
+                <w:szCs w:val="26"/>
+              </w:rPr>
+            </w:pPr>
+            <w:r>
+              <w:rPr>
+                <w:rFonts w:ascii="Times New Roman" w:hAnsi="Times New Roman" w:cs="Times New Roman"/>
+                <w:sz w:val="26"/>
+                <w:szCs w:val="26"/>
+              </w:rPr>
+              <w:t>0</w:t>
+            </w:r>
+          </w:p>
+        </w:tc>
+        <w:tc>
+          <w:tcPr>
+            <w:tcW w:w="630" w:type="dxa"/>
+            <w:shd w:val="clear" w:color="auto" w:fill="FFE599" w:themeFill="accent4" w:themeFillTint="66"/>
+          </w:tcPr>
+          <w:p>
+            <w:pPr>
+              <w:spacing w:line="360" w:lineRule="auto"/>
+              <w:rPr>
+                <w:rFonts w:ascii="Times New Roman" w:hAnsi="Times New Roman" w:cs="Times New Roman"/>
+                <w:sz w:val="26"/>
+                <w:szCs w:val="26"/>
+              </w:rPr>
+            </w:pPr>
+            <w:r>
+              <w:rPr>
+                <w:rFonts w:ascii="Times New Roman" w:hAnsi="Times New Roman" w:cs="Times New Roman"/>
+                <w:sz w:val="26"/>
+                <w:szCs w:val="26"/>
+              </w:rPr>
+              <w:t>5</w:t>
+            </w:r>
+          </w:p>
+        </w:tc>
+        <w:tc>
+          <w:tcPr>
+            <w:tcW w:w="625" w:type="dxa"/>
+          </w:tcPr>
+          <w:p>
+            <w:pPr>
+              <w:spacing w:line="360" w:lineRule="auto"/>
+              <w:rPr>
+                <w:rFonts w:ascii="Times New Roman" w:hAnsi="Times New Roman" w:cs="Times New Roman"/>
+                <w:sz w:val="26"/>
+                <w:szCs w:val="26"/>
+              </w:rPr>
+            </w:pPr>
+            <w:r>
+              <w:rPr>
+                <w:rFonts w:ascii="Times New Roman" w:hAnsi="Times New Roman" w:cs="Times New Roman"/>
+                <w:sz w:val="26"/>
+                <w:szCs w:val="26"/>
+              </w:rPr>
+              <w:t>5</w:t>
+            </w:r>
+          </w:p>
+        </w:tc>
+      </w:tr>
+      <w:tr>
+        <w:trPr>
+          <w:trHeight w:val="58"/>
+        </w:trPr>
+        <w:tc>
+          <w:tcPr>
+            <w:tcW w:w="830" w:type="dxa"/>
+            <w:vMerge/>
+          </w:tcPr>
+          <w:p>
+            <w:pPr>
+              <w:spacing w:line="360" w:lineRule="auto"/>
+              <w:rPr>
+                <w:rFonts w:ascii="Times New Roman" w:hAnsi="Times New Roman" w:cs="Times New Roman"/>
+                <w:sz w:val="26"/>
+                <w:szCs w:val="26"/>
+              </w:rPr>
+            </w:pPr>
+          </w:p>
+        </w:tc>
+        <w:tc>
+          <w:tcPr>
+            <w:tcW w:w="1235" w:type="dxa"/>
+            <w:shd w:val="clear" w:color="auto" w:fill="FFE599" w:themeFill="accent4" w:themeFillTint="66"/>
+          </w:tcPr>
+          <w:p>
+            <w:pPr>
+              <w:spacing w:line="360" w:lineRule="auto"/>
+              <w:rPr>
+                <w:rFonts w:ascii="Times New Roman" w:hAnsi="Times New Roman" w:cs="Times New Roman"/>
+                <w:sz w:val="26"/>
+                <w:szCs w:val="26"/>
+              </w:rPr>
+            </w:pPr>
+            <w:r>
+              <w:rPr>
+                <w:rFonts w:ascii="Times New Roman" w:hAnsi="Times New Roman" w:cs="Times New Roman"/>
+                <w:sz w:val="26"/>
+                <w:szCs w:val="26"/>
+              </w:rPr>
+              <w:t>- Testing</w:t>
+            </w:r>
+          </w:p>
+        </w:tc>
+        <w:tc>
+          <w:tcPr>
+            <w:tcW w:w="1170" w:type="dxa"/>
+            <w:shd w:val="clear" w:color="auto" w:fill="FFE599" w:themeFill="accent4" w:themeFillTint="66"/>
+          </w:tcPr>
+          <w:p>
+            <w:pPr>
+              <w:spacing w:line="360" w:lineRule="auto"/>
+              <w:rPr>
+                <w:rFonts w:ascii="Times New Roman" w:hAnsi="Times New Roman" w:cs="Times New Roman"/>
+                <w:sz w:val="26"/>
+                <w:szCs w:val="26"/>
+              </w:rPr>
+            </w:pPr>
+            <w:r>
+              <w:rPr>
+                <w:rFonts w:ascii="Times New Roman" w:hAnsi="Times New Roman" w:cs="Times New Roman"/>
+                <w:sz w:val="26"/>
+                <w:szCs w:val="26"/>
+              </w:rPr>
+              <w:t>Trường, Tuấn, Duy</w:t>
+            </w:r>
+          </w:p>
+        </w:tc>
+        <w:tc>
+          <w:tcPr>
+            <w:tcW w:w="1890" w:type="dxa"/>
+            <w:shd w:val="clear" w:color="auto" w:fill="FFE599" w:themeFill="accent4" w:themeFillTint="66"/>
+          </w:tcPr>
+          <w:p>
+            <w:pPr>
+              <w:spacing w:line="360" w:lineRule="auto"/>
+              <w:rPr>
+                <w:rFonts w:ascii="Times New Roman" w:hAnsi="Times New Roman" w:cs="Times New Roman"/>
+                <w:sz w:val="26"/>
+                <w:szCs w:val="26"/>
+              </w:rPr>
+            </w:pPr>
+            <w:r>
+              <w:rPr>
+                <w:rFonts w:ascii="Times New Roman" w:hAnsi="Times New Roman" w:cs="Times New Roman"/>
+                <w:sz w:val="26"/>
+                <w:szCs w:val="26"/>
+              </w:rPr>
+              <w:t>8-(Giao diện + logic)</w:t>
+            </w:r>
+          </w:p>
+        </w:tc>
+        <w:tc>
+          <w:tcPr>
+            <w:tcW w:w="630" w:type="dxa"/>
+            <w:shd w:val="clear" w:color="auto" w:fill="FFE599" w:themeFill="accent4" w:themeFillTint="66"/>
+          </w:tcPr>
+          <w:p>
+            <w:pPr>
+              <w:spacing w:line="360" w:lineRule="auto"/>
+              <w:rPr>
+                <w:rFonts w:ascii="Times New Roman" w:hAnsi="Times New Roman" w:cs="Times New Roman"/>
+                <w:sz w:val="26"/>
+                <w:szCs w:val="26"/>
+              </w:rPr>
+            </w:pPr>
+            <w:r>
+              <w:rPr>
+                <w:rFonts w:ascii="Times New Roman" w:hAnsi="Times New Roman" w:cs="Times New Roman"/>
+                <w:sz w:val="26"/>
+                <w:szCs w:val="26"/>
+              </w:rPr>
+              <w:t>0</w:t>
+            </w:r>
+          </w:p>
+        </w:tc>
+        <w:tc>
+          <w:tcPr>
+            <w:tcW w:w="630" w:type="dxa"/>
+            <w:shd w:val="clear" w:color="auto" w:fill="FFE599" w:themeFill="accent4" w:themeFillTint="66"/>
+          </w:tcPr>
+          <w:p>
+            <w:pPr>
+              <w:spacing w:line="360" w:lineRule="auto"/>
+              <w:rPr>
+                <w:rFonts w:ascii="Times New Roman" w:hAnsi="Times New Roman" w:cs="Times New Roman"/>
+                <w:sz w:val="26"/>
+                <w:szCs w:val="26"/>
+              </w:rPr>
+            </w:pPr>
+            <w:r>
+              <w:rPr>
+                <w:rFonts w:ascii="Times New Roman" w:hAnsi="Times New Roman" w:cs="Times New Roman"/>
+                <w:sz w:val="26"/>
+                <w:szCs w:val="26"/>
+              </w:rPr>
+              <w:t>0</w:t>
+            </w:r>
+          </w:p>
+        </w:tc>
+        <w:tc>
+          <w:tcPr>
+            <w:tcW w:w="630" w:type="dxa"/>
+            <w:shd w:val="clear" w:color="auto" w:fill="FFE599" w:themeFill="accent4" w:themeFillTint="66"/>
+          </w:tcPr>
+          <w:p>
+            <w:pPr>
+              <w:spacing w:line="360" w:lineRule="auto"/>
+              <w:rPr>
+                <w:rFonts w:ascii="Times New Roman" w:hAnsi="Times New Roman" w:cs="Times New Roman"/>
+                <w:sz w:val="26"/>
+                <w:szCs w:val="26"/>
+              </w:rPr>
+            </w:pPr>
+            <w:r>
+              <w:rPr>
+                <w:rFonts w:ascii="Times New Roman" w:hAnsi="Times New Roman" w:cs="Times New Roman"/>
+                <w:sz w:val="26"/>
+                <w:szCs w:val="26"/>
+              </w:rPr>
+              <w:t>0</w:t>
+            </w:r>
+          </w:p>
+        </w:tc>
+        <w:tc>
+          <w:tcPr>
+            <w:tcW w:w="540" w:type="dxa"/>
+            <w:shd w:val="clear" w:color="auto" w:fill="FFE599" w:themeFill="accent4" w:themeFillTint="66"/>
+          </w:tcPr>
+          <w:p>
+            <w:pPr>
+              <w:spacing w:line="360" w:lineRule="auto"/>
+              <w:rPr>
+                <w:rFonts w:ascii="Times New Roman" w:hAnsi="Times New Roman" w:cs="Times New Roman"/>
+                <w:sz w:val="26"/>
+                <w:szCs w:val="26"/>
+              </w:rPr>
+            </w:pPr>
+            <w:r>
+              <w:rPr>
+                <w:rFonts w:ascii="Times New Roman" w:hAnsi="Times New Roman" w:cs="Times New Roman"/>
+                <w:sz w:val="26"/>
+                <w:szCs w:val="26"/>
+              </w:rPr>
+              <w:t>0</w:t>
+            </w:r>
+          </w:p>
+        </w:tc>
+        <w:tc>
+          <w:tcPr>
+            <w:tcW w:w="540" w:type="dxa"/>
+            <w:shd w:val="clear" w:color="auto" w:fill="FFE599" w:themeFill="accent4" w:themeFillTint="66"/>
+          </w:tcPr>
+          <w:p>
+            <w:pPr>
+              <w:spacing w:line="360" w:lineRule="auto"/>
+              <w:rPr>
+                <w:rFonts w:ascii="Times New Roman" w:hAnsi="Times New Roman" w:cs="Times New Roman"/>
+                <w:sz w:val="26"/>
+                <w:szCs w:val="26"/>
+              </w:rPr>
+            </w:pPr>
+            <w:r>
+              <w:rPr>
+                <w:rFonts w:ascii="Times New Roman" w:hAnsi="Times New Roman" w:cs="Times New Roman"/>
+                <w:sz w:val="26"/>
+                <w:szCs w:val="26"/>
+              </w:rPr>
+              <w:t>0</w:t>
+            </w:r>
+          </w:p>
+        </w:tc>
+        <w:tc>
+          <w:tcPr>
+            <w:tcW w:w="630" w:type="dxa"/>
+            <w:shd w:val="clear" w:color="auto" w:fill="FFE599" w:themeFill="accent4" w:themeFillTint="66"/>
+          </w:tcPr>
+          <w:p>
+            <w:pPr>
+              <w:spacing w:line="360" w:lineRule="auto"/>
+              <w:rPr>
+                <w:rFonts w:ascii="Times New Roman" w:hAnsi="Times New Roman" w:cs="Times New Roman"/>
+                <w:sz w:val="26"/>
+                <w:szCs w:val="26"/>
+              </w:rPr>
+            </w:pPr>
+            <w:r>
+              <w:rPr>
+                <w:rFonts w:ascii="Times New Roman" w:hAnsi="Times New Roman" w:cs="Times New Roman"/>
+                <w:sz w:val="26"/>
+                <w:szCs w:val="26"/>
+              </w:rPr>
+              <w:t>8</w:t>
+            </w:r>
+          </w:p>
+        </w:tc>
+        <w:tc>
+          <w:tcPr>
+            <w:tcW w:w="625" w:type="dxa"/>
+          </w:tcPr>
+          <w:p>
+            <w:pPr>
+              <w:spacing w:line="360" w:lineRule="auto"/>
+              <w:rPr>
+                <w:rFonts w:ascii="Times New Roman" w:hAnsi="Times New Roman" w:cs="Times New Roman"/>
+                <w:sz w:val="26"/>
+                <w:szCs w:val="26"/>
+              </w:rPr>
+            </w:pPr>
+            <w:r>
+              <w:rPr>
+                <w:rFonts w:ascii="Times New Roman" w:hAnsi="Times New Roman" w:cs="Times New Roman"/>
+                <w:sz w:val="26"/>
+                <w:szCs w:val="26"/>
+              </w:rPr>
+              <w:t>8</w:t>
+            </w:r>
+          </w:p>
+        </w:tc>
+      </w:tr>
+    </w:tbl>
+    <w:p>
+      <w:pPr>
+        <w:spacing w:after="0" w:line="360" w:lineRule="auto"/>
+        <w:jc w:val="both"/>
+        <w:rPr>
+          <w:rFonts w:ascii="Times New Roman" w:hAnsi="Times New Roman" w:cs="Times New Roman"/>
+          <w:b/>
+          <w:sz w:val="26"/>
+          <w:szCs w:val="26"/>
+        </w:rPr>
+      </w:pPr>
+      <w:r>
+        <w:rPr>
+          <w:rFonts w:ascii="Times New Roman" w:hAnsi="Times New Roman" w:cs="Times New Roman"/>
+          <w:b/>
+          <w:sz w:val="26"/>
+          <w:szCs w:val="26"/>
+        </w:rPr>
+        <w:t xml:space="preserve">- Ngày hôm qua nhóm đã thực hiện được các công việc như sau: </w:t>
+      </w:r>
+    </w:p>
+    <w:p>
+      <w:pPr>
+        <w:spacing w:after="0" w:line="360" w:lineRule="auto"/>
+        <w:jc w:val="both"/>
+        <w:rPr>
+          <w:rFonts w:ascii="Times New Roman" w:hAnsi="Times New Roman" w:cs="Times New Roman"/>
+          <w:sz w:val="26"/>
+          <w:szCs w:val="26"/>
+        </w:rPr>
+      </w:pPr>
+      <w:r>
+        <w:rPr>
+          <w:rFonts w:ascii="Times New Roman" w:hAnsi="Times New Roman" w:cs="Times New Roman"/>
+          <w:sz w:val="26"/>
+          <w:szCs w:val="26"/>
+        </w:rPr>
+        <w:t>+ Kiểm tra giao diện và logic của chức năng truy cập hệ thống</w:t>
+      </w:r>
+    </w:p>
+    <w:p>
+      <w:pPr>
+        <w:spacing w:after="0" w:line="360" w:lineRule="auto"/>
+        <w:jc w:val="both"/>
+        <w:rPr>
+          <w:rFonts w:ascii="Times New Roman" w:hAnsi="Times New Roman" w:cs="Times New Roman"/>
+          <w:sz w:val="26"/>
+          <w:szCs w:val="26"/>
+        </w:rPr>
+      </w:pPr>
+      <w:r>
+        <w:rPr>
+          <w:rFonts w:ascii="Times New Roman" w:hAnsi="Times New Roman" w:cs="Times New Roman"/>
+          <w:sz w:val="26"/>
+          <w:szCs w:val="26"/>
+        </w:rPr>
+        <w:t>+ Thực hiện coding giao diện chức năng quản lý thông tin cá nhân</w:t>
+      </w:r>
+    </w:p>
+    <w:p>
+      <w:pPr>
+        <w:spacing w:after="0" w:line="360" w:lineRule="auto"/>
+        <w:jc w:val="both"/>
+        <w:rPr>
+          <w:rFonts w:ascii="Times New Roman" w:hAnsi="Times New Roman" w:cs="Times New Roman"/>
+          <w:sz w:val="26"/>
+          <w:szCs w:val="26"/>
+        </w:rPr>
+      </w:pPr>
+      <w:r>
+        <w:rPr>
+          <w:rFonts w:ascii="Times New Roman" w:hAnsi="Times New Roman" w:cs="Times New Roman"/>
+          <w:sz w:val="26"/>
+          <w:szCs w:val="26"/>
+        </w:rPr>
+        <w:t>+ Coding logic cho chức năng quản lý thông tin cá nhân</w:t>
+      </w:r>
+    </w:p>
+    <w:p>
+      <w:pPr>
+        <w:spacing w:after="0" w:line="360" w:lineRule="auto"/>
+        <w:jc w:val="both"/>
+        <w:rPr>
+          <w:rFonts w:ascii="Times New Roman" w:hAnsi="Times New Roman" w:cs="Times New Roman"/>
+          <w:sz w:val="26"/>
+          <w:szCs w:val="26"/>
+        </w:rPr>
+      </w:pPr>
+      <w:r>
+        <w:rPr>
+          <w:rFonts w:ascii="Times New Roman" w:hAnsi="Times New Roman" w:cs="Times New Roman"/>
+          <w:sz w:val="26"/>
+          <w:szCs w:val="26"/>
+        </w:rPr>
+        <w:t>+ Kiểm tra giao diện, và logic của chức năng quản lý thông tin cá nhân</w:t>
+      </w:r>
+    </w:p>
+    <w:p>
+      <w:pPr>
+        <w:spacing w:after="0" w:line="360" w:lineRule="auto"/>
+        <w:jc w:val="both"/>
+        <w:rPr>
+          <w:rFonts w:ascii="Times New Roman" w:hAnsi="Times New Roman" w:cs="Times New Roman"/>
+          <w:b/>
+          <w:sz w:val="26"/>
+          <w:szCs w:val="26"/>
+        </w:rPr>
+      </w:pPr>
+      <w:r>
+        <w:rPr>
+          <w:rFonts w:ascii="Times New Roman" w:hAnsi="Times New Roman" w:cs="Times New Roman"/>
+          <w:b/>
+          <w:sz w:val="26"/>
+          <w:szCs w:val="26"/>
+        </w:rPr>
+        <w:t xml:space="preserve">- Ngày hôm nay đã làm được các </w:t>
+      </w:r>
+      <w:r>
+        <w:rPr>
+          <w:rFonts w:ascii="Times New Roman" w:hAnsi="Times New Roman" w:cs="Times New Roman"/>
+          <w:b/>
+          <w:sz w:val="26"/>
+          <w:szCs w:val="26"/>
+        </w:rPr>
+        <w:t>nội dung</w:t>
+      </w:r>
+      <w:r>
+        <w:rPr>
+          <w:rFonts w:ascii="Times New Roman" w:hAnsi="Times New Roman" w:cs="Times New Roman"/>
+          <w:b/>
+          <w:sz w:val="26"/>
+          <w:szCs w:val="26"/>
+        </w:rPr>
+        <w:t xml:space="preserve"> sau: </w:t>
+      </w:r>
+    </w:p>
+    <w:p>
+      <w:pPr>
+        <w:spacing w:after="0" w:line="360" w:lineRule="auto"/>
+        <w:jc w:val="both"/>
+        <w:rPr>
+          <w:rFonts w:ascii="Times New Roman" w:hAnsi="Times New Roman" w:cs="Times New Roman"/>
+          <w:sz w:val="26"/>
+          <w:szCs w:val="26"/>
+        </w:rPr>
+      </w:pPr>
+      <w:r>
+        <w:rPr>
+          <w:rFonts w:ascii="Times New Roman" w:hAnsi="Times New Roman" w:cs="Times New Roman"/>
+          <w:sz w:val="26"/>
+          <w:szCs w:val="26"/>
+        </w:rPr>
+        <w:t>+ Ngày hôm nhóm đã thực hiện họp quay video thực hiện báo cáo kết quả nhóm đã làm được trong 7 ngày qua.</w:t>
+      </w:r>
+    </w:p>
+    <w:p>
+      <w:pPr>
+        <w:spacing w:after="0" w:line="360" w:lineRule="auto"/>
+        <w:jc w:val="both"/>
+        <w:rPr>
+          <w:rFonts w:ascii="Times New Roman" w:hAnsi="Times New Roman" w:cs="Times New Roman"/>
+          <w:sz w:val="26"/>
+          <w:szCs w:val="26"/>
+        </w:rPr>
+      </w:pPr>
+      <w:r>
+        <w:rPr>
+          <w:rFonts w:ascii="Times New Roman" w:hAnsi="Times New Roman" w:cs="Times New Roman"/>
+          <w:sz w:val="26"/>
+          <w:szCs w:val="26"/>
+        </w:rPr>
+        <w:t>+ Thực hiện review code và chức năng đã làm.</w:t>
+      </w:r>
+    </w:p>
+    <w:p>
+      <w:pPr>
+        <w:spacing w:after="0" w:line="360" w:lineRule="auto"/>
+        <w:jc w:val="both"/>
+        <w:rPr>
+          <w:rFonts w:ascii="Times New Roman" w:hAnsi="Times New Roman" w:cs="Times New Roman"/>
+          <w:b/>
+          <w:sz w:val="26"/>
+          <w:szCs w:val="26"/>
+        </w:rPr>
+      </w:pPr>
+      <w:r>
+        <w:rPr>
+          <w:rFonts w:ascii="Times New Roman" w:hAnsi="Times New Roman" w:cs="Times New Roman"/>
+          <w:b/>
+          <w:sz w:val="26"/>
+          <w:szCs w:val="26"/>
+        </w:rPr>
+        <w:t>- Trong quá trình thực hiện nhóm có gặp phải một số</w:t>
+      </w:r>
+      <w:r>
+        <w:rPr>
+          <w:rFonts w:ascii="Times New Roman" w:hAnsi="Times New Roman" w:cs="Times New Roman"/>
+          <w:b/>
+          <w:sz w:val="26"/>
+          <w:szCs w:val="26"/>
+        </w:rPr>
+        <w:t xml:space="preserve"> khó khăn sau là: </w:t>
+      </w:r>
+    </w:p>
+    <w:p>
+      <w:pPr>
+        <w:spacing w:after="0" w:line="360" w:lineRule="auto"/>
+        <w:jc w:val="both"/>
+        <w:rPr>
+          <w:rFonts w:ascii="Times New Roman" w:hAnsi="Times New Roman" w:cs="Times New Roman"/>
+          <w:sz w:val="26"/>
+          <w:szCs w:val="26"/>
+        </w:rPr>
+      </w:pPr>
+      <w:r>
+        <w:rPr>
+          <w:rFonts w:ascii="Times New Roman" w:hAnsi="Times New Roman" w:cs="Times New Roman"/>
+          <w:sz w:val="26"/>
+          <w:szCs w:val="26"/>
+        </w:rPr>
+        <w:t xml:space="preserve">+ Nhóm gặp một số khó khăn khi code: Vẫn còn </w:t>
+      </w:r>
+      <w:r>
+        <w:rPr>
+          <w:rFonts w:ascii="Times New Roman" w:hAnsi="Times New Roman" w:cs="Times New Roman"/>
+          <w:sz w:val="26"/>
+          <w:szCs w:val="26"/>
+        </w:rPr>
+        <w:t>một số lỗi chưa kịp chỉnh sửa và một số chức năng liên quan chưa hoàn thành.</w:t>
+      </w:r>
       <w:bookmarkStart w:id="0" w:name="_GoBack"/>
       <w:bookmarkEnd w:id="0"/>
     </w:p>
@@ -20071,7 +24307,7 @@
 </file>
 
 <file path=customXml/itemProps1.xml><?xml version="1.0" encoding="utf-8"?>
-<ds:datastoreItem xmlns:ds="http://schemas.openxmlformats.org/officeDocument/2006/customXml" ds:itemID="{8D8260FE-F6BC-4831-8E8C-4E3B36B1F953}">
+<ds:datastoreItem xmlns:ds="http://schemas.openxmlformats.org/officeDocument/2006/customXml" ds:itemID="{5069E75E-685E-4E2E-9DEA-ECED4EE5824B}">
   <ds:schemaRefs>
     <ds:schemaRef ds:uri="http://schemas.openxmlformats.org/officeDocument/2006/bibliography"/>
   </ds:schemaRefs>

</xml_diff>